<commit_message>
Fixing UI and changing source to name instead of ID on reports.
</commit_message>
<xml_diff>
--- a/LOR Link Checker.docx
+++ b/LOR Link Checker.docx
@@ -154,7 +154,7 @@
           <w:r>
             <w:fldChar w:fldCharType="separate"/>
           </w:r>
-          <w:hyperlink w:anchor="_Toc483243896" w:history="1">
+          <w:hyperlink w:anchor="_Toc504908587" w:history="1">
             <w:r>
               <w:rPr>
                 <w:rStyle w:val="Hyperlink"/>
@@ -181,7 +181,7 @@
                 <w:noProof/>
                 <w:webHidden/>
               </w:rPr>
-              <w:instrText xml:space="preserve"> PAGEREF _Toc483243896 \h </w:instrText>
+              <w:instrText xml:space="preserve"> PAGEREF _Toc504908587 \h </w:instrText>
             </w:r>
             <w:r>
               <w:rPr>
@@ -225,7 +225,7 @@
               <w:lang w:eastAsia="en-US"/>
             </w:rPr>
           </w:pPr>
-          <w:hyperlink w:anchor="_Toc483243897" w:history="1">
+          <w:hyperlink w:anchor="_Toc504908588" w:history="1">
             <w:r>
               <w:rPr>
                 <w:rStyle w:val="Hyperlink"/>
@@ -252,7 +252,7 @@
                 <w:noProof/>
                 <w:webHidden/>
               </w:rPr>
-              <w:instrText xml:space="preserve"> PAGEREF _Toc483243897 \h </w:instrText>
+              <w:instrText xml:space="preserve"> PAGEREF _Toc504908588 \h </w:instrText>
             </w:r>
             <w:r>
               <w:rPr>
@@ -296,7 +296,7 @@
               <w:lang w:eastAsia="en-US"/>
             </w:rPr>
           </w:pPr>
-          <w:hyperlink w:anchor="_Toc483243898" w:history="1">
+          <w:hyperlink w:anchor="_Toc504908589" w:history="1">
             <w:r>
               <w:rPr>
                 <w:rStyle w:val="Hyperlink"/>
@@ -323,7 +323,7 @@
                 <w:noProof/>
                 <w:webHidden/>
               </w:rPr>
-              <w:instrText xml:space="preserve"> PAGEREF _Toc483243898 \h </w:instrText>
+              <w:instrText xml:space="preserve"> PAGEREF _Toc504908589 \h </w:instrText>
             </w:r>
             <w:r>
               <w:rPr>
@@ -367,7 +367,7 @@
               <w:lang w:eastAsia="en-US"/>
             </w:rPr>
           </w:pPr>
-          <w:hyperlink w:anchor="_Toc483243899" w:history="1">
+          <w:hyperlink w:anchor="_Toc504908590" w:history="1">
             <w:r>
               <w:rPr>
                 <w:rStyle w:val="Hyperlink"/>
@@ -394,7 +394,7 @@
                 <w:noProof/>
                 <w:webHidden/>
               </w:rPr>
-              <w:instrText xml:space="preserve"> PAGEREF _Toc483243899 \h </w:instrText>
+              <w:instrText xml:space="preserve"> PAGEREF _Toc504908590 \h </w:instrText>
             </w:r>
             <w:r>
               <w:rPr>
@@ -438,7 +438,7 @@
               <w:lang w:eastAsia="en-US"/>
             </w:rPr>
           </w:pPr>
-          <w:hyperlink w:anchor="_Toc483243900" w:history="1">
+          <w:hyperlink w:anchor="_Toc504908591" w:history="1">
             <w:r>
               <w:rPr>
                 <w:rStyle w:val="Hyperlink"/>
@@ -465,7 +465,7 @@
                 <w:noProof/>
                 <w:webHidden/>
               </w:rPr>
-              <w:instrText xml:space="preserve"> PAGEREF _Toc483243900 \h </w:instrText>
+              <w:instrText xml:space="preserve"> PAGEREF _Toc504908591 \h </w:instrText>
             </w:r>
             <w:r>
               <w:rPr>
@@ -509,7 +509,7 @@
               <w:lang w:eastAsia="en-US"/>
             </w:rPr>
           </w:pPr>
-          <w:hyperlink w:anchor="_Toc483243901" w:history="1">
+          <w:hyperlink w:anchor="_Toc504908592" w:history="1">
             <w:r>
               <w:rPr>
                 <w:rStyle w:val="Hyperlink"/>
@@ -536,7 +536,7 @@
                 <w:noProof/>
                 <w:webHidden/>
               </w:rPr>
-              <w:instrText xml:space="preserve"> PAGEREF _Toc483243901 \h </w:instrText>
+              <w:instrText xml:space="preserve"> PAGEREF _Toc504908592 \h </w:instrText>
             </w:r>
             <w:r>
               <w:rPr>
@@ -580,7 +580,7 @@
               <w:lang w:eastAsia="en-US"/>
             </w:rPr>
           </w:pPr>
-          <w:hyperlink w:anchor="_Toc483243902" w:history="1">
+          <w:hyperlink w:anchor="_Toc504908593" w:history="1">
             <w:r>
               <w:rPr>
                 <w:rStyle w:val="Hyperlink"/>
@@ -607,7 +607,7 @@
                 <w:noProof/>
                 <w:webHidden/>
               </w:rPr>
-              <w:instrText xml:space="preserve"> PAGEREF _Toc483243902 \h </w:instrText>
+              <w:instrText xml:space="preserve"> PAGEREF _Toc504908593 \h </w:instrText>
             </w:r>
             <w:r>
               <w:rPr>
@@ -651,7 +651,7 @@
               <w:lang w:eastAsia="en-US"/>
             </w:rPr>
           </w:pPr>
-          <w:hyperlink w:anchor="_Toc483243903" w:history="1">
+          <w:hyperlink w:anchor="_Toc504908594" w:history="1">
             <w:r>
               <w:rPr>
                 <w:rStyle w:val="Hyperlink"/>
@@ -678,7 +678,7 @@
                 <w:noProof/>
                 <w:webHidden/>
               </w:rPr>
-              <w:instrText xml:space="preserve"> PAGEREF _Toc483243903 \h </w:instrText>
+              <w:instrText xml:space="preserve"> PAGEREF _Toc504908594 \h </w:instrText>
             </w:r>
             <w:r>
               <w:rPr>
@@ -722,7 +722,7 @@
               <w:lang w:eastAsia="en-US"/>
             </w:rPr>
           </w:pPr>
-          <w:hyperlink w:anchor="_Toc483243904" w:history="1">
+          <w:hyperlink w:anchor="_Toc504908595" w:history="1">
             <w:r>
               <w:rPr>
                 <w:rStyle w:val="Hyperlink"/>
@@ -749,7 +749,7 @@
                 <w:noProof/>
                 <w:webHidden/>
               </w:rPr>
-              <w:instrText xml:space="preserve"> PAGEREF _Toc483243904 \h </w:instrText>
+              <w:instrText xml:space="preserve"> PAGEREF _Toc504908595 \h </w:instrText>
             </w:r>
             <w:r>
               <w:rPr>
@@ -769,7 +769,7 @@
                 <w:noProof/>
                 <w:webHidden/>
               </w:rPr>
-              <w:t>6</w:t>
+              <w:t>7</w:t>
             </w:r>
             <w:r>
               <w:rPr>
@@ -793,7 +793,7 @@
               <w:lang w:eastAsia="en-US"/>
             </w:rPr>
           </w:pPr>
-          <w:hyperlink w:anchor="_Toc483243905" w:history="1">
+          <w:hyperlink w:anchor="_Toc504908596" w:history="1">
             <w:r>
               <w:rPr>
                 <w:rStyle w:val="Hyperlink"/>
@@ -820,7 +820,7 @@
                 <w:noProof/>
                 <w:webHidden/>
               </w:rPr>
-              <w:instrText xml:space="preserve"> PAGEREF _Toc483243905 \h </w:instrText>
+              <w:instrText xml:space="preserve"> PAGEREF _Toc504908596 \h </w:instrText>
             </w:r>
             <w:r>
               <w:rPr>
@@ -840,7 +840,7 @@
                 <w:noProof/>
                 <w:webHidden/>
               </w:rPr>
-              <w:t>6</w:t>
+              <w:t>8</w:t>
             </w:r>
             <w:r>
               <w:rPr>
@@ -864,7 +864,7 @@
               <w:lang w:eastAsia="en-US"/>
             </w:rPr>
           </w:pPr>
-          <w:hyperlink w:anchor="_Toc483243906" w:history="1">
+          <w:hyperlink w:anchor="_Toc504908597" w:history="1">
             <w:r>
               <w:rPr>
                 <w:rStyle w:val="Hyperlink"/>
@@ -891,7 +891,7 @@
                 <w:noProof/>
                 <w:webHidden/>
               </w:rPr>
-              <w:instrText xml:space="preserve"> PAGEREF _Toc483243906 \h </w:instrText>
+              <w:instrText xml:space="preserve"> PAGEREF _Toc504908597 \h </w:instrText>
             </w:r>
             <w:r>
               <w:rPr>
@@ -911,7 +911,7 @@
                 <w:noProof/>
                 <w:webHidden/>
               </w:rPr>
-              <w:t>7</w:t>
+              <w:t>9</w:t>
             </w:r>
             <w:r>
               <w:rPr>
@@ -935,7 +935,7 @@
               <w:lang w:eastAsia="en-US"/>
             </w:rPr>
           </w:pPr>
-          <w:hyperlink w:anchor="_Toc483243907" w:history="1">
+          <w:hyperlink w:anchor="_Toc504908598" w:history="1">
             <w:r>
               <w:rPr>
                 <w:rStyle w:val="Hyperlink"/>
@@ -962,7 +962,7 @@
                 <w:noProof/>
                 <w:webHidden/>
               </w:rPr>
-              <w:instrText xml:space="preserve"> PAGEREF _Toc483243907 \h </w:instrText>
+              <w:instrText xml:space="preserve"> PAGEREF _Toc504908598 \h </w:instrText>
             </w:r>
             <w:r>
               <w:rPr>
@@ -982,7 +982,7 @@
                 <w:noProof/>
                 <w:webHidden/>
               </w:rPr>
-              <w:t>7</w:t>
+              <w:t>9</w:t>
             </w:r>
             <w:r>
               <w:rPr>
@@ -1006,7 +1006,7 @@
               <w:lang w:eastAsia="en-US"/>
             </w:rPr>
           </w:pPr>
-          <w:hyperlink w:anchor="_Toc483243908" w:history="1">
+          <w:hyperlink w:anchor="_Toc504908599" w:history="1">
             <w:r>
               <w:rPr>
                 <w:rStyle w:val="Hyperlink"/>
@@ -1033,7 +1033,7 @@
                 <w:noProof/>
                 <w:webHidden/>
               </w:rPr>
-              <w:instrText xml:space="preserve"> PAGEREF _Toc483243908 \h </w:instrText>
+              <w:instrText xml:space="preserve"> PAGEREF _Toc504908599 \h </w:instrText>
             </w:r>
             <w:r>
               <w:rPr>
@@ -1053,7 +1053,7 @@
                 <w:noProof/>
                 <w:webHidden/>
               </w:rPr>
-              <w:t>7</w:t>
+              <w:t>9</w:t>
             </w:r>
             <w:r>
               <w:rPr>
@@ -1077,7 +1077,7 @@
               <w:lang w:eastAsia="en-US"/>
             </w:rPr>
           </w:pPr>
-          <w:hyperlink w:anchor="_Toc483243909" w:history="1">
+          <w:hyperlink w:anchor="_Toc504908600" w:history="1">
             <w:r>
               <w:rPr>
                 <w:rStyle w:val="Hyperlink"/>
@@ -1104,7 +1104,7 @@
                 <w:noProof/>
                 <w:webHidden/>
               </w:rPr>
-              <w:instrText xml:space="preserve"> PAGEREF _Toc483243909 \h </w:instrText>
+              <w:instrText xml:space="preserve"> PAGEREF _Toc504908600 \h </w:instrText>
             </w:r>
             <w:r>
               <w:rPr>
@@ -1124,7 +1124,7 @@
                 <w:noProof/>
                 <w:webHidden/>
               </w:rPr>
-              <w:t>8</w:t>
+              <w:t>10</w:t>
             </w:r>
             <w:r>
               <w:rPr>
@@ -1148,7 +1148,7 @@
               <w:lang w:eastAsia="en-US"/>
             </w:rPr>
           </w:pPr>
-          <w:hyperlink w:anchor="_Toc483243910" w:history="1">
+          <w:hyperlink w:anchor="_Toc504908601" w:history="1">
             <w:r>
               <w:rPr>
                 <w:rStyle w:val="Hyperlink"/>
@@ -1175,7 +1175,7 @@
                 <w:noProof/>
                 <w:webHidden/>
               </w:rPr>
-              <w:instrText xml:space="preserve"> PAGEREF _Toc483243910 \h </w:instrText>
+              <w:instrText xml:space="preserve"> PAGEREF _Toc504908601 \h </w:instrText>
             </w:r>
             <w:r>
               <w:rPr>
@@ -1195,7 +1195,7 @@
                 <w:noProof/>
                 <w:webHidden/>
               </w:rPr>
-              <w:t>8</w:t>
+              <w:t>10</w:t>
             </w:r>
             <w:r>
               <w:rPr>
@@ -1219,7 +1219,7 @@
               <w:lang w:eastAsia="en-US"/>
             </w:rPr>
           </w:pPr>
-          <w:hyperlink w:anchor="_Toc483243911" w:history="1">
+          <w:hyperlink w:anchor="_Toc504908602" w:history="1">
             <w:r>
               <w:rPr>
                 <w:rStyle w:val="Hyperlink"/>
@@ -1246,7 +1246,7 @@
                 <w:noProof/>
                 <w:webHidden/>
               </w:rPr>
-              <w:instrText xml:space="preserve"> PAGEREF _Toc483243911 \h </w:instrText>
+              <w:instrText xml:space="preserve"> PAGEREF _Toc504908602 \h </w:instrText>
             </w:r>
             <w:r>
               <w:rPr>
@@ -1266,7 +1266,7 @@
                 <w:noProof/>
                 <w:webHidden/>
               </w:rPr>
-              <w:t>8</w:t>
+              <w:t>10</w:t>
             </w:r>
             <w:r>
               <w:rPr>
@@ -1290,7 +1290,7 @@
               <w:lang w:eastAsia="en-US"/>
             </w:rPr>
           </w:pPr>
-          <w:hyperlink w:anchor="_Toc483243912" w:history="1">
+          <w:hyperlink w:anchor="_Toc504908603" w:history="1">
             <w:r>
               <w:rPr>
                 <w:rStyle w:val="Hyperlink"/>
@@ -1317,7 +1317,7 @@
                 <w:noProof/>
                 <w:webHidden/>
               </w:rPr>
-              <w:instrText xml:space="preserve"> PAGEREF _Toc483243912 \h </w:instrText>
+              <w:instrText xml:space="preserve"> PAGEREF _Toc504908603 \h </w:instrText>
             </w:r>
             <w:r>
               <w:rPr>
@@ -1337,7 +1337,7 @@
                 <w:noProof/>
                 <w:webHidden/>
               </w:rPr>
-              <w:t>8</w:t>
+              <w:t>10</w:t>
             </w:r>
             <w:r>
               <w:rPr>
@@ -1361,7 +1361,7 @@
               <w:lang w:eastAsia="en-US"/>
             </w:rPr>
           </w:pPr>
-          <w:hyperlink w:anchor="_Toc483243913" w:history="1">
+          <w:hyperlink w:anchor="_Toc504908604" w:history="1">
             <w:r>
               <w:rPr>
                 <w:rStyle w:val="Hyperlink"/>
@@ -1388,7 +1388,7 @@
                 <w:noProof/>
                 <w:webHidden/>
               </w:rPr>
-              <w:instrText xml:space="preserve"> PAGEREF _Toc483243913 \h </w:instrText>
+              <w:instrText xml:space="preserve"> PAGEREF _Toc504908604 \h </w:instrText>
             </w:r>
             <w:r>
               <w:rPr>
@@ -1408,7 +1408,7 @@
                 <w:noProof/>
                 <w:webHidden/>
               </w:rPr>
-              <w:t>8</w:t>
+              <w:t>10</w:t>
             </w:r>
             <w:r>
               <w:rPr>
@@ -1432,7 +1432,7 @@
               <w:lang w:eastAsia="en-US"/>
             </w:rPr>
           </w:pPr>
-          <w:hyperlink w:anchor="_Toc483243914" w:history="1">
+          <w:hyperlink w:anchor="_Toc504908605" w:history="1">
             <w:r>
               <w:rPr>
                 <w:rStyle w:val="Hyperlink"/>
@@ -1459,7 +1459,7 @@
                 <w:noProof/>
                 <w:webHidden/>
               </w:rPr>
-              <w:instrText xml:space="preserve"> PAGEREF _Toc483243914 \h </w:instrText>
+              <w:instrText xml:space="preserve"> PAGEREF _Toc504908605 \h </w:instrText>
             </w:r>
             <w:r>
               <w:rPr>
@@ -1479,7 +1479,7 @@
                 <w:noProof/>
                 <w:webHidden/>
               </w:rPr>
-              <w:t>9</w:t>
+              <w:t>11</w:t>
             </w:r>
             <w:r>
               <w:rPr>
@@ -1503,7 +1503,7 @@
               <w:lang w:eastAsia="en-US"/>
             </w:rPr>
           </w:pPr>
-          <w:hyperlink w:anchor="_Toc483243915" w:history="1">
+          <w:hyperlink w:anchor="_Toc504908606" w:history="1">
             <w:r>
               <w:rPr>
                 <w:rStyle w:val="Hyperlink"/>
@@ -1530,7 +1530,7 @@
                 <w:noProof/>
                 <w:webHidden/>
               </w:rPr>
-              <w:instrText xml:space="preserve"> PAGEREF _Toc483243915 \h </w:instrText>
+              <w:instrText xml:space="preserve"> PAGEREF _Toc504908606 \h </w:instrText>
             </w:r>
             <w:r>
               <w:rPr>
@@ -1550,7 +1550,7 @@
                 <w:noProof/>
                 <w:webHidden/>
               </w:rPr>
-              <w:t>11</w:t>
+              <w:t>13</w:t>
             </w:r>
             <w:r>
               <w:rPr>
@@ -1591,17 +1591,19 @@
       <w:r>
         <w:br w:type="page"/>
       </w:r>
+      <w:bookmarkStart w:id="1" w:name="_GoBack"/>
+      <w:bookmarkEnd w:id="1"/>
     </w:p>
     <w:p>
       <w:pPr>
         <w:pStyle w:val="Heading1"/>
       </w:pPr>
-      <w:bookmarkStart w:id="1" w:name="_Toc483243896"/>
+      <w:bookmarkStart w:id="2" w:name="_Toc504908587"/>
       <w:r>
         <w:lastRenderedPageBreak/>
         <w:t>Document Change Control</w:t>
       </w:r>
-      <w:bookmarkEnd w:id="1"/>
+      <w:bookmarkEnd w:id="2"/>
     </w:p>
     <w:tbl>
       <w:tblPr>
@@ -1894,26 +1896,18 @@
       <w:pPr>
         <w:pStyle w:val="Heading1"/>
       </w:pPr>
-      <w:bookmarkStart w:id="2" w:name="_Toc483243897"/>
+      <w:bookmarkStart w:id="3" w:name="_Toc504908588"/>
       <w:r>
         <w:t>High-Level Solution Overview</w:t>
       </w:r>
-      <w:bookmarkEnd w:id="2"/>
+      <w:bookmarkEnd w:id="3"/>
     </w:p>
     <w:p>
       <w:r>
         <w:t xml:space="preserve">The LOR Link Checker is composed of several applications as well as a web interface. </w:t>
       </w:r>
       <w:r>
-        <w:t xml:space="preserve">The </w:t>
-      </w:r>
-      <w:proofErr w:type="spellStart"/>
-      <w:r>
-        <w:t>ObjectExtractor</w:t>
-      </w:r>
-      <w:proofErr w:type="spellEnd"/>
-      <w:r>
-        <w:t xml:space="preserve"> will get a list of objects in the specified buckets/prefixes. They will be added to the LLC database when new and if they already are in the database, the date last f</w:t>
+        <w:t>The ObjectExtractor will get a list of objects in the specified buckets/prefixes. They will be added to the LLC database when new and if they already are in the database, the date last f</w:t>
       </w:r>
       <w:r>
         <w:t>ound will be updated</w:t>
@@ -1944,11 +1938,11 @@
       <w:pPr>
         <w:pStyle w:val="Heading1"/>
       </w:pPr>
-      <w:bookmarkStart w:id="3" w:name="_Toc483243898"/>
+      <w:bookmarkStart w:id="4" w:name="_Toc504908589"/>
       <w:r>
         <w:t>Access Control</w:t>
       </w:r>
-      <w:bookmarkEnd w:id="3"/>
+      <w:bookmarkEnd w:id="4"/>
     </w:p>
     <w:tbl>
       <w:tblPr>
@@ -2090,7 +2084,7 @@
       <w:pPr>
         <w:pStyle w:val="Heading1"/>
       </w:pPr>
-      <w:bookmarkStart w:id="4" w:name="_Toc483243899"/>
+      <w:bookmarkStart w:id="5" w:name="_Toc504908590"/>
       <w:r>
         <w:rPr>
           <w:noProof/>
@@ -2163,7 +2157,7 @@
       <w:r>
         <w:t>Entity Relationship Diagram</w:t>
       </w:r>
-      <w:bookmarkEnd w:id="4"/>
+      <w:bookmarkEnd w:id="5"/>
     </w:p>
     <w:p/>
     <w:p>
@@ -2182,22 +2176,22 @@
       <w:pPr>
         <w:pStyle w:val="Heading1"/>
       </w:pPr>
-      <w:bookmarkStart w:id="5" w:name="_Toc483243900"/>
+      <w:bookmarkStart w:id="6" w:name="_Toc504908591"/>
       <w:r>
         <w:lastRenderedPageBreak/>
         <w:t>Web Application Modules</w:t>
       </w:r>
-      <w:bookmarkEnd w:id="5"/>
+      <w:bookmarkEnd w:id="6"/>
     </w:p>
     <w:p>
       <w:pPr>
         <w:pStyle w:val="Heading2"/>
       </w:pPr>
-      <w:bookmarkStart w:id="6" w:name="_Toc483243901"/>
+      <w:bookmarkStart w:id="7" w:name="_Toc504908592"/>
       <w:r>
         <w:t>Admin</w:t>
       </w:r>
-      <w:bookmarkEnd w:id="6"/>
+      <w:bookmarkEnd w:id="7"/>
     </w:p>
     <w:p>
       <w:r>
@@ -2212,8 +2206,6 @@
       <w:r>
         <w:t xml:space="preserve"> and </w:t>
       </w:r>
-      <w:bookmarkStart w:id="7" w:name="_GoBack"/>
-      <w:bookmarkEnd w:id="7"/>
       <w:r>
         <w:t>settings.</w:t>
       </w:r>
@@ -2222,7 +2214,7 @@
       <w:pPr>
         <w:pStyle w:val="Heading3"/>
       </w:pPr>
-      <w:bookmarkStart w:id="8" w:name="_Toc483243902"/>
+      <w:bookmarkStart w:id="8" w:name="_Toc504908593"/>
       <w:r>
         <w:t>Sources</w:t>
       </w:r>
@@ -2252,13 +2244,12 @@
       <w:r>
         <w:rPr>
           <w:noProof/>
-          <w:lang w:eastAsia="en-US"/>
         </w:rPr>
         <w:drawing>
-          <wp:inline distT="0" distB="0" distL="0" distR="0" wp14:anchorId="21953D1C" wp14:editId="755621AD">
-            <wp:extent cx="3415674" cy="5136591"/>
-            <wp:effectExtent l="0" t="0" r="0" b="6985"/>
-            <wp:docPr id="5" name="Picture 5"/>
+          <wp:inline distT="0" distB="0" distL="0" distR="0" wp14:anchorId="63EB8D57" wp14:editId="33B3569F">
+            <wp:extent cx="4130522" cy="4773930"/>
+            <wp:effectExtent l="0" t="0" r="3810" b="7620"/>
+            <wp:docPr id="15" name="Picture 15"/>
             <wp:cNvGraphicFramePr>
               <a:graphicFrameLocks xmlns:a="http://schemas.openxmlformats.org/drawingml/2006/main" noChangeAspect="1"/>
             </wp:cNvGraphicFramePr>
@@ -2270,13 +2261,7 @@
                     <pic:cNvPicPr/>
                   </pic:nvPicPr>
                   <pic:blipFill>
-                    <a:blip r:embed="rId11" cstate="print">
-                      <a:extLst>
-                        <a:ext uri="{28A0092B-C50C-407E-A947-70E740481C1C}">
-                          <a14:useLocalDpi xmlns:a14="http://schemas.microsoft.com/office/drawing/2010/main" val="0"/>
-                        </a:ext>
-                      </a:extLst>
-                    </a:blip>
+                    <a:blip r:embed="rId11"/>
                     <a:stretch>
                       <a:fillRect/>
                     </a:stretch>
@@ -2284,7 +2269,7 @@
                   <pic:spPr>
                     <a:xfrm>
                       <a:off x="0" y="0"/>
-                      <a:ext cx="3422678" cy="5147123"/>
+                      <a:ext cx="4133248" cy="4777080"/>
                     </a:xfrm>
                     <a:prstGeom prst="rect">
                       <a:avLst/>
@@ -2314,7 +2299,7 @@
       <w:pPr>
         <w:pStyle w:val="Heading3"/>
       </w:pPr>
-      <w:bookmarkStart w:id="9" w:name="_Toc483243903"/>
+      <w:bookmarkStart w:id="9" w:name="_Toc504908594"/>
       <w:r>
         <w:lastRenderedPageBreak/>
         <w:t>Settings</w:t>
@@ -2344,13 +2329,12 @@
       <w:r>
         <w:rPr>
           <w:noProof/>
-          <w:lang w:eastAsia="en-US"/>
         </w:rPr>
         <w:drawing>
-          <wp:inline distT="0" distB="0" distL="0" distR="0" wp14:anchorId="1F15EA79" wp14:editId="3E2C7777">
-            <wp:extent cx="3600194" cy="2527444"/>
-            <wp:effectExtent l="0" t="0" r="635" b="6350"/>
-            <wp:docPr id="6" name="Picture 6"/>
+          <wp:inline distT="0" distB="0" distL="0" distR="0" wp14:anchorId="1C828574" wp14:editId="32A0A7D3">
+            <wp:extent cx="4533900" cy="3130618"/>
+            <wp:effectExtent l="0" t="0" r="0" b="0"/>
+            <wp:docPr id="17" name="Picture 17"/>
             <wp:cNvGraphicFramePr>
               <a:graphicFrameLocks xmlns:a="http://schemas.openxmlformats.org/drawingml/2006/main" noChangeAspect="1"/>
             </wp:cNvGraphicFramePr>
@@ -2370,7 +2354,7 @@
                   <pic:spPr>
                     <a:xfrm>
                       <a:off x="0" y="0"/>
-                      <a:ext cx="3605370" cy="2531077"/>
+                      <a:ext cx="4544226" cy="3137748"/>
                     </a:xfrm>
                     <a:prstGeom prst="rect">
                       <a:avLst/>
@@ -2385,48 +2369,11 @@
     </w:p>
     <w:p>
       <w:pPr>
-        <w:pStyle w:val="Heading3"/>
-      </w:pPr>
-      <w:bookmarkStart w:id="10" w:name="_Toc483243904"/>
-      <w:r>
-        <w:t>Users</w:t>
-      </w:r>
-      <w:bookmarkEnd w:id="10"/>
-    </w:p>
-    <w:p>
-      <w:r>
-        <w:t>The users screen allows administrators the ability to remove/edit users. Since authentication is handled by external authentication, add is not supported currently. The edit options allow the administrator to edit user roles that have been defined in the roles module.</w:t>
-      </w:r>
-    </w:p>
-    <w:p>
-      <w:pPr>
-        <w:pStyle w:val="Heading3"/>
-      </w:pPr>
-      <w:bookmarkStart w:id="11" w:name="_Toc483243905"/>
-      <w:r>
-        <w:t>Roles</w:t>
-      </w:r>
-      <w:bookmarkEnd w:id="11"/>
-    </w:p>
-    <w:p>
-      <w:r>
-        <w:t xml:space="preserve">Administrators can add/edit/remove system roles. All roles </w:t>
-      </w:r>
-      <w:r>
-        <w:t>must</w:t>
-      </w:r>
-      <w:r>
-        <w:t xml:space="preserve"> be unique and a role cannot be removed if there are any users who are associated with it.</w:t>
-      </w:r>
-    </w:p>
-    <w:p/>
-    <w:p>
-      <w:pPr>
         <w:rPr>
           <w:rFonts w:asciiTheme="majorHAnsi" w:eastAsiaTheme="majorEastAsia" w:hAnsiTheme="majorHAnsi" w:cstheme="majorBidi"/>
-          <w:color w:val="404040" w:themeColor="text1" w:themeTint="BF"/>
-          <w:sz w:val="28"/>
-          <w:szCs w:val="28"/>
+          <w:color w:val="455F51" w:themeColor="text2"/>
+          <w:sz w:val="24"/>
+          <w:szCs w:val="24"/>
         </w:rPr>
       </w:pPr>
       <w:r>
@@ -2435,9 +2382,293 @@
     </w:p>
     <w:p>
       <w:pPr>
+        <w:pStyle w:val="Heading3"/>
+      </w:pPr>
+      <w:bookmarkStart w:id="10" w:name="_Toc504908595"/>
+      <w:r>
+        <w:lastRenderedPageBreak/>
+        <w:t>Users</w:t>
+      </w:r>
+      <w:bookmarkEnd w:id="10"/>
+    </w:p>
+    <w:p>
+      <w:r>
+        <w:rPr>
+          <w:noProof/>
+        </w:rPr>
+        <w:drawing>
+          <wp:anchor distT="0" distB="0" distL="114300" distR="114300" simplePos="0" relativeHeight="251674624" behindDoc="1" locked="0" layoutInCell="1" allowOverlap="1" wp14:anchorId="2E4619C2">
+            <wp:simplePos x="0" y="0"/>
+            <wp:positionH relativeFrom="margin">
+              <wp:align>left</wp:align>
+            </wp:positionH>
+            <wp:positionV relativeFrom="paragraph">
+              <wp:posOffset>648335</wp:posOffset>
+            </wp:positionV>
+            <wp:extent cx="6506845" cy="2964180"/>
+            <wp:effectExtent l="0" t="0" r="8255" b="7620"/>
+            <wp:wrapTight wrapText="bothSides">
+              <wp:wrapPolygon edited="0">
+                <wp:start x="0" y="0"/>
+                <wp:lineTo x="0" y="21517"/>
+                <wp:lineTo x="21564" y="21517"/>
+                <wp:lineTo x="21564" y="0"/>
+                <wp:lineTo x="0" y="0"/>
+              </wp:wrapPolygon>
+            </wp:wrapTight>
+            <wp:docPr id="18" name="Picture 18"/>
+            <wp:cNvGraphicFramePr>
+              <a:graphicFrameLocks xmlns:a="http://schemas.openxmlformats.org/drawingml/2006/main" noChangeAspect="1"/>
+            </wp:cNvGraphicFramePr>
+            <a:graphic xmlns:a="http://schemas.openxmlformats.org/drawingml/2006/main">
+              <a:graphicData uri="http://schemas.openxmlformats.org/drawingml/2006/picture">
+                <pic:pic xmlns:pic="http://schemas.openxmlformats.org/drawingml/2006/picture">
+                  <pic:nvPicPr>
+                    <pic:cNvPr id="1" name=""/>
+                    <pic:cNvPicPr/>
+                  </pic:nvPicPr>
+                  <pic:blipFill>
+                    <a:blip r:embed="rId13" cstate="print">
+                      <a:extLst>
+                        <a:ext uri="{28A0092B-C50C-407E-A947-70E740481C1C}">
+                          <a14:useLocalDpi xmlns:a14="http://schemas.microsoft.com/office/drawing/2010/main" val="0"/>
+                        </a:ext>
+                      </a:extLst>
+                    </a:blip>
+                    <a:stretch>
+                      <a:fillRect/>
+                    </a:stretch>
+                  </pic:blipFill>
+                  <pic:spPr>
+                    <a:xfrm>
+                      <a:off x="0" y="0"/>
+                      <a:ext cx="6510823" cy="2965747"/>
+                    </a:xfrm>
+                    <a:prstGeom prst="rect">
+                      <a:avLst/>
+                    </a:prstGeom>
+                  </pic:spPr>
+                </pic:pic>
+              </a:graphicData>
+            </a:graphic>
+            <wp14:sizeRelH relativeFrom="page">
+              <wp14:pctWidth>0</wp14:pctWidth>
+            </wp14:sizeRelH>
+            <wp14:sizeRelV relativeFrom="page">
+              <wp14:pctHeight>0</wp14:pctHeight>
+            </wp14:sizeRelV>
+          </wp:anchor>
+        </w:drawing>
+      </w:r>
+      <w:r>
+        <w:t xml:space="preserve">Users are handled through </w:t>
+      </w:r>
+      <w:hyperlink r:id="rId14" w:history="1">
+        <w:r>
+          <w:rPr>
+            <w:rStyle w:val="Hyperlink"/>
+          </w:rPr>
+          <w:t>Auth0</w:t>
+        </w:r>
+      </w:hyperlink>
+      <w:r>
+        <w:t>. New users will authenticate through the application. If they are a member of the correct Google domain, they will be allowed through. Otherwise, they are denied. There is no need to create users. They must first login and then a role can be assigned to them.</w:t>
+      </w:r>
+    </w:p>
+    <w:p/>
+    <w:p>
+      <w:pPr>
+        <w:rPr>
+          <w:rFonts w:asciiTheme="majorHAnsi" w:eastAsiaTheme="majorEastAsia" w:hAnsiTheme="majorHAnsi" w:cstheme="majorBidi"/>
+          <w:color w:val="455F51" w:themeColor="text2"/>
+          <w:sz w:val="24"/>
+          <w:szCs w:val="24"/>
+        </w:rPr>
+      </w:pPr>
+      <w:r>
+        <w:br w:type="page"/>
+      </w:r>
+    </w:p>
+    <w:p>
+      <w:pPr>
+        <w:pStyle w:val="Heading3"/>
+      </w:pPr>
+      <w:bookmarkStart w:id="11" w:name="_Toc504908596"/>
+      <w:r>
+        <w:lastRenderedPageBreak/>
+        <w:t>Roles</w:t>
+      </w:r>
+      <w:bookmarkEnd w:id="11"/>
+    </w:p>
+    <w:p>
+      <w:r>
+        <w:rPr>
+          <w:noProof/>
+        </w:rPr>
+        <w:drawing>
+          <wp:anchor distT="0" distB="0" distL="114300" distR="114300" simplePos="0" relativeHeight="251675648" behindDoc="1" locked="0" layoutInCell="1" allowOverlap="1" wp14:anchorId="2EA9C513">
+            <wp:simplePos x="0" y="0"/>
+            <wp:positionH relativeFrom="margin">
+              <wp:align>left</wp:align>
+            </wp:positionH>
+            <wp:positionV relativeFrom="paragraph">
+              <wp:posOffset>431165</wp:posOffset>
+            </wp:positionV>
+            <wp:extent cx="6324600" cy="3065145"/>
+            <wp:effectExtent l="0" t="0" r="0" b="1905"/>
+            <wp:wrapTight wrapText="bothSides">
+              <wp:wrapPolygon edited="0">
+                <wp:start x="0" y="0"/>
+                <wp:lineTo x="0" y="21479"/>
+                <wp:lineTo x="21535" y="21479"/>
+                <wp:lineTo x="21535" y="0"/>
+                <wp:lineTo x="0" y="0"/>
+              </wp:wrapPolygon>
+            </wp:wrapTight>
+            <wp:docPr id="19" name="Picture 19"/>
+            <wp:cNvGraphicFramePr>
+              <a:graphicFrameLocks xmlns:a="http://schemas.openxmlformats.org/drawingml/2006/main" noChangeAspect="1"/>
+            </wp:cNvGraphicFramePr>
+            <a:graphic xmlns:a="http://schemas.openxmlformats.org/drawingml/2006/main">
+              <a:graphicData uri="http://schemas.openxmlformats.org/drawingml/2006/picture">
+                <pic:pic xmlns:pic="http://schemas.openxmlformats.org/drawingml/2006/picture">
+                  <pic:nvPicPr>
+                    <pic:cNvPr id="1" name=""/>
+                    <pic:cNvPicPr/>
+                  </pic:nvPicPr>
+                  <pic:blipFill>
+                    <a:blip r:embed="rId15" cstate="print">
+                      <a:extLst>
+                        <a:ext uri="{28A0092B-C50C-407E-A947-70E740481C1C}">
+                          <a14:useLocalDpi xmlns:a14="http://schemas.microsoft.com/office/drawing/2010/main" val="0"/>
+                        </a:ext>
+                      </a:extLst>
+                    </a:blip>
+                    <a:stretch>
+                      <a:fillRect/>
+                    </a:stretch>
+                  </pic:blipFill>
+                  <pic:spPr>
+                    <a:xfrm>
+                      <a:off x="0" y="0"/>
+                      <a:ext cx="6324600" cy="3065145"/>
+                    </a:xfrm>
+                    <a:prstGeom prst="rect">
+                      <a:avLst/>
+                    </a:prstGeom>
+                  </pic:spPr>
+                </pic:pic>
+              </a:graphicData>
+            </a:graphic>
+            <wp14:sizeRelH relativeFrom="page">
+              <wp14:pctWidth>0</wp14:pctWidth>
+            </wp14:sizeRelH>
+            <wp14:sizeRelV relativeFrom="page">
+              <wp14:pctHeight>0</wp14:pctHeight>
+            </wp14:sizeRelV>
+          </wp:anchor>
+        </w:drawing>
+      </w:r>
+      <w:r>
+        <w:t xml:space="preserve">Administrators </w:t>
+      </w:r>
+      <w:r>
+        <w:t xml:space="preserve">with Auth0 access </w:t>
+      </w:r>
+      <w:r>
+        <w:t xml:space="preserve">can add/edit/remove system roles. </w:t>
+      </w:r>
+      <w:r>
+        <w:t xml:space="preserve">To do so, you navigate to the Extensions tab to get to the </w:t>
+      </w:r>
+      <w:r>
+        <w:t xml:space="preserve">Auth0 Authorization application </w:t>
+      </w:r>
+      <w:r>
+        <w:t>within Auth0.</w:t>
+      </w:r>
+    </w:p>
+    <w:p/>
+    <w:p>
+      <w:r>
+        <w:rPr>
+          <w:noProof/>
+        </w:rPr>
+        <w:drawing>
+          <wp:anchor distT="0" distB="0" distL="114300" distR="114300" simplePos="0" relativeHeight="251676672" behindDoc="1" locked="0" layoutInCell="1" allowOverlap="1" wp14:anchorId="410CA1CD">
+            <wp:simplePos x="0" y="0"/>
+            <wp:positionH relativeFrom="margin">
+              <wp:align>left</wp:align>
+            </wp:positionH>
+            <wp:positionV relativeFrom="paragraph">
+              <wp:posOffset>343535</wp:posOffset>
+            </wp:positionV>
+            <wp:extent cx="6047740" cy="3310890"/>
+            <wp:effectExtent l="0" t="0" r="0" b="3810"/>
+            <wp:wrapTight wrapText="bothSides">
+              <wp:wrapPolygon edited="0">
+                <wp:start x="0" y="0"/>
+                <wp:lineTo x="0" y="21501"/>
+                <wp:lineTo x="21500" y="21501"/>
+                <wp:lineTo x="21500" y="0"/>
+                <wp:lineTo x="0" y="0"/>
+              </wp:wrapPolygon>
+            </wp:wrapTight>
+            <wp:docPr id="20" name="Picture 20"/>
+            <wp:cNvGraphicFramePr>
+              <a:graphicFrameLocks xmlns:a="http://schemas.openxmlformats.org/drawingml/2006/main" noChangeAspect="1"/>
+            </wp:cNvGraphicFramePr>
+            <a:graphic xmlns:a="http://schemas.openxmlformats.org/drawingml/2006/main">
+              <a:graphicData uri="http://schemas.openxmlformats.org/drawingml/2006/picture">
+                <pic:pic xmlns:pic="http://schemas.openxmlformats.org/drawingml/2006/picture">
+                  <pic:nvPicPr>
+                    <pic:cNvPr id="1" name=""/>
+                    <pic:cNvPicPr/>
+                  </pic:nvPicPr>
+                  <pic:blipFill>
+                    <a:blip r:embed="rId16" cstate="print">
+                      <a:extLst>
+                        <a:ext uri="{28A0092B-C50C-407E-A947-70E740481C1C}">
+                          <a14:useLocalDpi xmlns:a14="http://schemas.microsoft.com/office/drawing/2010/main" val="0"/>
+                        </a:ext>
+                      </a:extLst>
+                    </a:blip>
+                    <a:stretch>
+                      <a:fillRect/>
+                    </a:stretch>
+                  </pic:blipFill>
+                  <pic:spPr>
+                    <a:xfrm>
+                      <a:off x="0" y="0"/>
+                      <a:ext cx="6047740" cy="3310890"/>
+                    </a:xfrm>
+                    <a:prstGeom prst="rect">
+                      <a:avLst/>
+                    </a:prstGeom>
+                  </pic:spPr>
+                </pic:pic>
+              </a:graphicData>
+            </a:graphic>
+            <wp14:sizeRelH relativeFrom="page">
+              <wp14:pctWidth>0</wp14:pctWidth>
+            </wp14:sizeRelH>
+            <wp14:sizeRelV relativeFrom="page">
+              <wp14:pctHeight>0</wp14:pctHeight>
+            </wp14:sizeRelV>
+          </wp:anchor>
+        </w:drawing>
+      </w:r>
+      <w:r>
+        <w:t xml:space="preserve">By Clicking on the user, you can manage their roles and manage roles for the applications. </w:t>
+      </w:r>
+    </w:p>
+    <w:p/>
+    <w:p/>
+    <w:p>
+      <w:pPr>
         <w:pStyle w:val="Heading2"/>
       </w:pPr>
-      <w:bookmarkStart w:id="12" w:name="_Toc483243906"/>
+      <w:bookmarkStart w:id="12" w:name="_Toc504908597"/>
       <w:r>
         <w:lastRenderedPageBreak/>
         <w:t>Report</w:t>
@@ -2471,7 +2702,7 @@
       <w:pPr>
         <w:pStyle w:val="Heading3"/>
       </w:pPr>
-      <w:bookmarkStart w:id="13" w:name="_Toc483243907"/>
+      <w:bookmarkStart w:id="13" w:name="_Toc504908598"/>
       <w:r>
         <w:t>Invalid Links</w:t>
       </w:r>
@@ -2490,7 +2721,7 @@
         <w:rPr>
           <w:b/>
         </w:rPr>
-        <w:t>IsValid</w:t>
+        <w:t>Valid</w:t>
       </w:r>
       <w:r>
         <w:t xml:space="preserve"> flag set to false (0). If an admin hits the </w:t>
@@ -2515,7 +2746,7 @@
         <w:rPr>
           <w:b/>
         </w:rPr>
-        <w:t>IsValid</w:t>
+        <w:t>Valid</w:t>
       </w:r>
       <w:r>
         <w:t xml:space="preserve"> flag will reset to 1 (and make it valid). </w:t>
@@ -2543,7 +2774,7 @@
                     <pic:cNvPicPr/>
                   </pic:nvPicPr>
                   <pic:blipFill>
-                    <a:blip r:embed="rId13"/>
+                    <a:blip r:embed="rId17"/>
                     <a:stretch>
                       <a:fillRect/>
                     </a:stretch>
@@ -2568,7 +2799,7 @@
       <w:pPr>
         <w:pStyle w:val="Heading3"/>
       </w:pPr>
-      <w:bookmarkStart w:id="14" w:name="_Toc483243908"/>
+      <w:bookmarkStart w:id="14" w:name="_Toc504908599"/>
       <w:r>
         <w:t>Warning Links</w:t>
       </w:r>
@@ -2583,7 +2814,19 @@
           <w:rPr>
             <w:rStyle w:val="Hyperlink"/>
           </w:rPr>
-          <w:t>LinkChecker</w:t>
+          <w:t>LinkC</w:t>
+        </w:r>
+        <w:r>
+          <w:rPr>
+            <w:rStyle w:val="Hyperlink"/>
+          </w:rPr>
+          <w:t>h</w:t>
+        </w:r>
+        <w:r>
+          <w:rPr>
+            <w:rStyle w:val="Hyperlink"/>
+          </w:rPr>
+          <w:t>ecker</w:t>
         </w:r>
       </w:hyperlink>
       <w:r>
@@ -2665,7 +2908,7 @@
                     <pic:cNvPicPr/>
                   </pic:nvPicPr>
                   <pic:blipFill>
-                    <a:blip r:embed="rId14"/>
+                    <a:blip r:embed="rId18"/>
                     <a:stretch>
                       <a:fillRect/>
                     </a:stretch>
@@ -2703,7 +2946,7 @@
       <w:pPr>
         <w:pStyle w:val="Heading1"/>
       </w:pPr>
-      <w:bookmarkStart w:id="15" w:name="_Toc483243909"/>
+      <w:bookmarkStart w:id="15" w:name="_Toc504908600"/>
       <w:r>
         <w:lastRenderedPageBreak/>
         <w:t>Console Application Modules</w:t>
@@ -2726,7 +2969,7 @@
         <w:pStyle w:val="Heading2"/>
       </w:pPr>
       <w:bookmarkStart w:id="16" w:name="_S3ObjectExtractor"/>
-      <w:bookmarkStart w:id="17" w:name="_Toc483243910"/>
+      <w:bookmarkStart w:id="17" w:name="_Toc504908601"/>
       <w:bookmarkEnd w:id="16"/>
       <w:r>
         <w:t>S3ObjectExtractor</w:t>
@@ -2775,7 +3018,7 @@
         <w:pStyle w:val="Heading2"/>
       </w:pPr>
       <w:bookmarkStart w:id="18" w:name="_LinkExtractor"/>
-      <w:bookmarkStart w:id="19" w:name="_Toc483243911"/>
+      <w:bookmarkStart w:id="19" w:name="_Toc504908602"/>
       <w:bookmarkEnd w:id="18"/>
       <w:r>
         <w:t>LinkExtractor</w:t>
@@ -2815,7 +3058,7 @@
         <w:pStyle w:val="Heading2"/>
       </w:pPr>
       <w:bookmarkStart w:id="20" w:name="_LinkChecker"/>
-      <w:bookmarkStart w:id="21" w:name="_Toc483243912"/>
+      <w:bookmarkStart w:id="21" w:name="_Toc504908603"/>
       <w:bookmarkEnd w:id="20"/>
       <w:r>
         <w:t>LinkChecker</w:t>
@@ -2831,7 +3074,7 @@
       <w:pPr>
         <w:pStyle w:val="Heading2"/>
       </w:pPr>
-      <w:bookmarkStart w:id="22" w:name="_Toc483243913"/>
+      <w:bookmarkStart w:id="22" w:name="_Toc504908604"/>
       <w:r>
         <w:t>LLCPackages</w:t>
       </w:r>
@@ -2859,7 +3102,7 @@
       <w:pPr>
         <w:pStyle w:val="Heading1"/>
       </w:pPr>
-      <w:bookmarkStart w:id="23" w:name="_Toc483243914"/>
+      <w:bookmarkStart w:id="23" w:name="_Toc504908605"/>
       <w:r>
         <w:lastRenderedPageBreak/>
         <w:t>Appendix A: Project Setup</w:t>
@@ -2876,7 +3119,7 @@
       <w:r>
         <w:t xml:space="preserve"> The project documents are located at </w:t>
       </w:r>
-      <w:hyperlink r:id="rId15" w:history="1">
+      <w:hyperlink r:id="rId19" w:history="1">
         <w:r>
           <w:rPr>
             <w:rStyle w:val="Hyperlink"/>
@@ -2931,7 +3174,7 @@
           <w:numId w:val="27"/>
         </w:numPr>
       </w:pPr>
-      <w:hyperlink r:id="rId16" w:tooltip="https://s3-us-west-2.amazonaws.com/lor-link-checker-templates/lor-link-checker-template.json" w:history="1">
+      <w:hyperlink r:id="rId20" w:tooltip="https://s3-us-west-2.amazonaws.com/lor-link-checker-templates/lor-link-checker-template.json" w:history="1">
         <w:r>
           <w:rPr>
             <w:rStyle w:val="Hyperlink"/>
@@ -2960,7 +3203,7 @@
       <w:r>
         <w:t xml:space="preserve"> (located at  </w:t>
       </w:r>
-      <w:hyperlink r:id="rId17" w:tooltip="https://s3-us-west-2.amazonaws.com/lor-link-checker-templates/LLC-EC2.pem" w:history="1">
+      <w:hyperlink r:id="rId21" w:tooltip="https://s3-us-west-2.amazonaws.com/lor-link-checker-templates/LLC-EC2.pem" w:history="1">
         <w:r>
           <w:rPr>
             <w:rStyle w:val="Hyperlink"/>
@@ -3045,7 +3288,7 @@
                     <pic:cNvPicPr/>
                   </pic:nvPicPr>
                   <pic:blipFill>
-                    <a:blip r:embed="rId18"/>
+                    <a:blip r:embed="rId22"/>
                     <a:stretch>
                       <a:fillRect/>
                     </a:stretch>
@@ -3236,7 +3479,7 @@
                     <pic:cNvPicPr/>
                   </pic:nvPicPr>
                   <pic:blipFill>
-                    <a:blip r:embed="rId19">
+                    <a:blip r:embed="rId23">
                       <a:extLst>
                         <a:ext uri="{28A0092B-C50C-407E-A947-70E740481C1C}">
                           <a14:useLocalDpi xmlns:a14="http://schemas.microsoft.com/office/drawing/2010/main" val="0"/>
@@ -3337,7 +3580,7 @@
                     <pic:cNvPicPr/>
                   </pic:nvPicPr>
                   <pic:blipFill>
-                    <a:blip r:embed="rId20">
+                    <a:blip r:embed="rId24">
                       <a:extLst>
                         <a:ext uri="{28A0092B-C50C-407E-A947-70E740481C1C}">
                           <a14:useLocalDpi xmlns:a14="http://schemas.microsoft.com/office/drawing/2010/main" val="0"/>
@@ -3958,7 +4201,7 @@
         <w:pStyle w:val="Heading1"/>
       </w:pPr>
       <w:bookmarkStart w:id="24" w:name="_Appendix_B:_Settings"/>
-      <w:bookmarkStart w:id="25" w:name="_Toc483243915"/>
+      <w:bookmarkStart w:id="25" w:name="_Toc504908606"/>
       <w:bookmarkEnd w:id="24"/>
       <w:r>
         <w:lastRenderedPageBreak/>
@@ -4774,7 +5017,7 @@
           <w:rPr>
             <w:noProof/>
           </w:rPr>
-          <w:t>11</w:t>
+          <w:t>9</w:t>
         </w:r>
         <w:r>
           <w:rPr>
@@ -5851,6 +6094,7 @@
     <w:lsdException w:name="HTML Sample" w:semiHidden="1" w:unhideWhenUsed="1"/>
     <w:lsdException w:name="HTML Typewriter" w:semiHidden="1" w:unhideWhenUsed="1"/>
     <w:lsdException w:name="HTML Variable" w:semiHidden="1" w:unhideWhenUsed="1"/>
+    <w:lsdException w:name="Normal Table" w:semiHidden="1" w:unhideWhenUsed="1"/>
     <w:lsdException w:name="annotation subject" w:semiHidden="1" w:unhideWhenUsed="1"/>
     <w:lsdException w:name="No List" w:semiHidden="1" w:unhideWhenUsed="1"/>
     <w:lsdException w:name="Outline List 1" w:semiHidden="1" w:unhideWhenUsed="1"/>
@@ -5897,8 +6141,10 @@
     <w:lsdException w:name="Table Subtle 2" w:semiHidden="1" w:unhideWhenUsed="1"/>
     <w:lsdException w:name="Table Web 1" w:semiHidden="1" w:unhideWhenUsed="1"/>
     <w:lsdException w:name="Table Web 2" w:semiHidden="1" w:unhideWhenUsed="1"/>
+    <w:lsdException w:name="Table Web 3" w:semiHidden="1" w:unhideWhenUsed="1"/>
     <w:lsdException w:name="Balloon Text" w:semiHidden="1" w:unhideWhenUsed="1"/>
     <w:lsdException w:name="Table Grid" w:uiPriority="39"/>
+    <w:lsdException w:name="Table Theme" w:semiHidden="1" w:unhideWhenUsed="1"/>
     <w:lsdException w:name="Placeholder Text" w:semiHidden="1"/>
     <w:lsdException w:name="No Spacing" w:semiHidden="1" w:uiPriority="1" w:unhideWhenUsed="1" w:qFormat="1"/>
     <w:lsdException w:name="Light Shading" w:uiPriority="60"/>
@@ -7534,6 +7780,18 @@
       <w:spacing w:after="100"/>
       <w:ind w:left="400"/>
     </w:pPr>
+  </w:style>
+  <w:style w:type="character" w:styleId="UnresolvedMention">
+    <w:name w:val="Unresolved Mention"/>
+    <w:basedOn w:val="DefaultParagraphFont"/>
+    <w:uiPriority w:val="99"/>
+    <w:semiHidden/>
+    <w:unhideWhenUsed/>
+    <w:rsid w:val="000F47A3"/>
+    <w:rPr>
+      <w:color w:val="808080"/>
+      <w:shd w:val="clear" w:color="auto" w:fill="E6E6E6"/>
+    </w:rPr>
   </w:style>
 </w:styles>
 </file>
@@ -7826,7 +8084,7 @@
 </file>
 
 <file path=customXml/itemProps1.xml><?xml version="1.0" encoding="utf-8"?>
-<ds:datastoreItem xmlns:ds="http://schemas.openxmlformats.org/officeDocument/2006/customXml" ds:itemID="{8CE70759-2FCA-437B-943C-41DA1709A886}">
+<ds:datastoreItem xmlns:ds="http://schemas.openxmlformats.org/officeDocument/2006/customXml" ds:itemID="{37C2180F-0B1C-452A-AF61-4FC16F01C5D8}">
   <ds:schemaRefs>
     <ds:schemaRef ds:uri="http://schemas.openxmlformats.org/officeDocument/2006/bibliography"/>
   </ds:schemaRefs>

</xml_diff>

<commit_message>
Updated documentation and fixing distinct bucketlocations. Also had issue with adding a new report that did not exist.
</commit_message>
<xml_diff>
--- a/LOR Link Checker.docx
+++ b/LOR Link Checker.docx
@@ -154,13 +154,131 @@
           <w:r>
             <w:fldChar w:fldCharType="separate"/>
           </w:r>
-          <w:hyperlink w:anchor="_Toc504925963" w:history="1">
+          <w:bookmarkStart w:id="1" w:name="_GoBack"/>
+          <w:bookmarkEnd w:id="1"/>
+          <w:r>
+            <w:rPr>
+              <w:rStyle w:val="Hyperlink"/>
+              <w:noProof/>
+            </w:rPr>
+            <w:fldChar w:fldCharType="begin"/>
+          </w:r>
+          <w:r>
+            <w:rPr>
+              <w:rStyle w:val="Hyperlink"/>
+              <w:noProof/>
+            </w:rPr>
+            <w:instrText xml:space="preserve"> </w:instrText>
+          </w:r>
+          <w:r>
+            <w:rPr>
+              <w:noProof/>
+            </w:rPr>
+            <w:instrText>HYPERLINK \l "_Toc505448816"</w:instrText>
+          </w:r>
+          <w:r>
+            <w:rPr>
+              <w:rStyle w:val="Hyperlink"/>
+              <w:noProof/>
+            </w:rPr>
+            <w:instrText xml:space="preserve"> </w:instrText>
+          </w:r>
+          <w:r>
+            <w:rPr>
+              <w:rStyle w:val="Hyperlink"/>
+              <w:noProof/>
+            </w:rPr>
+          </w:r>
+          <w:r>
+            <w:rPr>
+              <w:rStyle w:val="Hyperlink"/>
+              <w:noProof/>
+            </w:rPr>
+            <w:fldChar w:fldCharType="separate"/>
+          </w:r>
+          <w:r>
+            <w:rPr>
+              <w:rStyle w:val="Hyperlink"/>
+              <w:noProof/>
+            </w:rPr>
+            <w:t>Document Change Control</w:t>
+          </w:r>
+          <w:r>
+            <w:rPr>
+              <w:noProof/>
+              <w:webHidden/>
+            </w:rPr>
+            <w:tab/>
+          </w:r>
+          <w:r>
+            <w:rPr>
+              <w:noProof/>
+              <w:webHidden/>
+            </w:rPr>
+            <w:fldChar w:fldCharType="begin"/>
+          </w:r>
+          <w:r>
+            <w:rPr>
+              <w:noProof/>
+              <w:webHidden/>
+            </w:rPr>
+            <w:instrText xml:space="preserve"> PAGEREF _Toc505448816 \h </w:instrText>
+          </w:r>
+          <w:r>
+            <w:rPr>
+              <w:noProof/>
+              <w:webHidden/>
+            </w:rPr>
+          </w:r>
+          <w:r>
+            <w:rPr>
+              <w:noProof/>
+              <w:webHidden/>
+            </w:rPr>
+            <w:fldChar w:fldCharType="separate"/>
+          </w:r>
+          <w:r>
+            <w:rPr>
+              <w:noProof/>
+              <w:webHidden/>
+            </w:rPr>
+            <w:t>3</w:t>
+          </w:r>
+          <w:r>
+            <w:rPr>
+              <w:noProof/>
+              <w:webHidden/>
+            </w:rPr>
+            <w:fldChar w:fldCharType="end"/>
+          </w:r>
+          <w:r>
+            <w:rPr>
+              <w:rStyle w:val="Hyperlink"/>
+              <w:noProof/>
+            </w:rPr>
+            <w:fldChar w:fldCharType="end"/>
+          </w:r>
+        </w:p>
+        <w:p>
+          <w:pPr>
+            <w:pStyle w:val="TOC1"/>
+            <w:tabs>
+              <w:tab w:val="right" w:leader="dot" w:pos="9350"/>
+            </w:tabs>
+            <w:rPr>
+              <w:noProof/>
+              <w:sz w:val="22"/>
+              <w:szCs w:val="22"/>
+              <w:lang w:eastAsia="en-US"/>
+            </w:rPr>
+          </w:pPr>
+          <w:hyperlink w:anchor="_Toc505448817" w:history="1">
             <w:r>
               <w:rPr>
                 <w:rStyle w:val="Hyperlink"/>
                 <w:noProof/>
               </w:rPr>
-              <w:t>Document Change Control</w:t>
+              <w:t>High-Level Solution Overview</w:t>
             </w:r>
             <w:r>
               <w:rPr>
@@ -181,7 +299,7 @@
                 <w:noProof/>
                 <w:webHidden/>
               </w:rPr>
-              <w:instrText xml:space="preserve"> PAGEREF _Toc504925963 \h </w:instrText>
+              <w:instrText xml:space="preserve"> PAGEREF _Toc505448817 \h </w:instrText>
             </w:r>
             <w:r>
               <w:rPr>
@@ -225,13 +343,13 @@
               <w:lang w:eastAsia="en-US"/>
             </w:rPr>
           </w:pPr>
-          <w:hyperlink w:anchor="_Toc504925964" w:history="1">
+          <w:hyperlink w:anchor="_Toc505448818" w:history="1">
             <w:r>
               <w:rPr>
                 <w:rStyle w:val="Hyperlink"/>
                 <w:noProof/>
               </w:rPr>
-              <w:t>High-Level Solution Overview</w:t>
+              <w:t>Access Control</w:t>
             </w:r>
             <w:r>
               <w:rPr>
@@ -252,7 +370,7 @@
                 <w:noProof/>
                 <w:webHidden/>
               </w:rPr>
-              <w:instrText xml:space="preserve"> PAGEREF _Toc504925964 \h </w:instrText>
+              <w:instrText xml:space="preserve"> PAGEREF _Toc505448818 \h </w:instrText>
             </w:r>
             <w:r>
               <w:rPr>
@@ -296,13 +414,13 @@
               <w:lang w:eastAsia="en-US"/>
             </w:rPr>
           </w:pPr>
-          <w:hyperlink w:anchor="_Toc504925965" w:history="1">
+          <w:hyperlink w:anchor="_Toc505448819" w:history="1">
             <w:r>
               <w:rPr>
                 <w:rStyle w:val="Hyperlink"/>
                 <w:noProof/>
               </w:rPr>
-              <w:t>Access Control</w:t>
+              <w:t>Entity Relationship Diagram</w:t>
             </w:r>
             <w:r>
               <w:rPr>
@@ -323,7 +441,7 @@
                 <w:noProof/>
                 <w:webHidden/>
               </w:rPr>
-              <w:instrText xml:space="preserve"> PAGEREF _Toc504925965 \h </w:instrText>
+              <w:instrText xml:space="preserve"> PAGEREF _Toc505448819 \h </w:instrText>
             </w:r>
             <w:r>
               <w:rPr>
@@ -343,7 +461,7 @@
                 <w:noProof/>
                 <w:webHidden/>
               </w:rPr>
-              <w:t>3</w:t>
+              <w:t>4</w:t>
             </w:r>
             <w:r>
               <w:rPr>
@@ -367,13 +485,13 @@
               <w:lang w:eastAsia="en-US"/>
             </w:rPr>
           </w:pPr>
-          <w:hyperlink w:anchor="_Toc504925966" w:history="1">
+          <w:hyperlink w:anchor="_Toc505448820" w:history="1">
             <w:r>
               <w:rPr>
                 <w:rStyle w:val="Hyperlink"/>
                 <w:noProof/>
               </w:rPr>
-              <w:t>Entity Relationship Diagram</w:t>
+              <w:t>Web Application Modules</w:t>
             </w:r>
             <w:r>
               <w:rPr>
@@ -394,7 +512,7 @@
                 <w:noProof/>
                 <w:webHidden/>
               </w:rPr>
-              <w:instrText xml:space="preserve"> PAGEREF _Toc504925966 \h </w:instrText>
+              <w:instrText xml:space="preserve"> PAGEREF _Toc505448820 \h </w:instrText>
             </w:r>
             <w:r>
               <w:rPr>
@@ -414,7 +532,575 @@
                 <w:noProof/>
                 <w:webHidden/>
               </w:rPr>
-              <w:t>4</w:t>
+              <w:t>5</w:t>
+            </w:r>
+            <w:r>
+              <w:rPr>
+                <w:noProof/>
+                <w:webHidden/>
+              </w:rPr>
+              <w:fldChar w:fldCharType="end"/>
+            </w:r>
+          </w:hyperlink>
+        </w:p>
+        <w:p>
+          <w:pPr>
+            <w:pStyle w:val="TOC2"/>
+            <w:tabs>
+              <w:tab w:val="right" w:leader="dot" w:pos="9350"/>
+            </w:tabs>
+            <w:rPr>
+              <w:noProof/>
+              <w:sz w:val="22"/>
+              <w:szCs w:val="22"/>
+              <w:lang w:eastAsia="en-US"/>
+            </w:rPr>
+          </w:pPr>
+          <w:hyperlink w:anchor="_Toc505448821" w:history="1">
+            <w:r>
+              <w:rPr>
+                <w:rStyle w:val="Hyperlink"/>
+                <w:noProof/>
+              </w:rPr>
+              <w:t>Admin</w:t>
+            </w:r>
+            <w:r>
+              <w:rPr>
+                <w:noProof/>
+                <w:webHidden/>
+              </w:rPr>
+              <w:tab/>
+            </w:r>
+            <w:r>
+              <w:rPr>
+                <w:noProof/>
+                <w:webHidden/>
+              </w:rPr>
+              <w:fldChar w:fldCharType="begin"/>
+            </w:r>
+            <w:r>
+              <w:rPr>
+                <w:noProof/>
+                <w:webHidden/>
+              </w:rPr>
+              <w:instrText xml:space="preserve"> PAGEREF _Toc505448821 \h </w:instrText>
+            </w:r>
+            <w:r>
+              <w:rPr>
+                <w:noProof/>
+                <w:webHidden/>
+              </w:rPr>
+            </w:r>
+            <w:r>
+              <w:rPr>
+                <w:noProof/>
+                <w:webHidden/>
+              </w:rPr>
+              <w:fldChar w:fldCharType="separate"/>
+            </w:r>
+            <w:r>
+              <w:rPr>
+                <w:noProof/>
+                <w:webHidden/>
+              </w:rPr>
+              <w:t>5</w:t>
+            </w:r>
+            <w:r>
+              <w:rPr>
+                <w:noProof/>
+                <w:webHidden/>
+              </w:rPr>
+              <w:fldChar w:fldCharType="end"/>
+            </w:r>
+          </w:hyperlink>
+        </w:p>
+        <w:p>
+          <w:pPr>
+            <w:pStyle w:val="TOC3"/>
+            <w:tabs>
+              <w:tab w:val="right" w:leader="dot" w:pos="9350"/>
+            </w:tabs>
+            <w:rPr>
+              <w:noProof/>
+              <w:sz w:val="22"/>
+              <w:szCs w:val="22"/>
+              <w:lang w:eastAsia="en-US"/>
+            </w:rPr>
+          </w:pPr>
+          <w:hyperlink w:anchor="_Toc505448822" w:history="1">
+            <w:r>
+              <w:rPr>
+                <w:rStyle w:val="Hyperlink"/>
+                <w:noProof/>
+              </w:rPr>
+              <w:t>Sources</w:t>
+            </w:r>
+            <w:r>
+              <w:rPr>
+                <w:noProof/>
+                <w:webHidden/>
+              </w:rPr>
+              <w:tab/>
+            </w:r>
+            <w:r>
+              <w:rPr>
+                <w:noProof/>
+                <w:webHidden/>
+              </w:rPr>
+              <w:fldChar w:fldCharType="begin"/>
+            </w:r>
+            <w:r>
+              <w:rPr>
+                <w:noProof/>
+                <w:webHidden/>
+              </w:rPr>
+              <w:instrText xml:space="preserve"> PAGEREF _Toc505448822 \h </w:instrText>
+            </w:r>
+            <w:r>
+              <w:rPr>
+                <w:noProof/>
+                <w:webHidden/>
+              </w:rPr>
+            </w:r>
+            <w:r>
+              <w:rPr>
+                <w:noProof/>
+                <w:webHidden/>
+              </w:rPr>
+              <w:fldChar w:fldCharType="separate"/>
+            </w:r>
+            <w:r>
+              <w:rPr>
+                <w:noProof/>
+                <w:webHidden/>
+              </w:rPr>
+              <w:t>5</w:t>
+            </w:r>
+            <w:r>
+              <w:rPr>
+                <w:noProof/>
+                <w:webHidden/>
+              </w:rPr>
+              <w:fldChar w:fldCharType="end"/>
+            </w:r>
+          </w:hyperlink>
+        </w:p>
+        <w:p>
+          <w:pPr>
+            <w:pStyle w:val="TOC3"/>
+            <w:tabs>
+              <w:tab w:val="right" w:leader="dot" w:pos="9350"/>
+            </w:tabs>
+            <w:rPr>
+              <w:noProof/>
+              <w:sz w:val="22"/>
+              <w:szCs w:val="22"/>
+              <w:lang w:eastAsia="en-US"/>
+            </w:rPr>
+          </w:pPr>
+          <w:hyperlink w:anchor="_Toc505448823" w:history="1">
+            <w:r>
+              <w:rPr>
+                <w:rStyle w:val="Hyperlink"/>
+                <w:noProof/>
+              </w:rPr>
+              <w:t>Settings</w:t>
+            </w:r>
+            <w:r>
+              <w:rPr>
+                <w:noProof/>
+                <w:webHidden/>
+              </w:rPr>
+              <w:tab/>
+            </w:r>
+            <w:r>
+              <w:rPr>
+                <w:noProof/>
+                <w:webHidden/>
+              </w:rPr>
+              <w:fldChar w:fldCharType="begin"/>
+            </w:r>
+            <w:r>
+              <w:rPr>
+                <w:noProof/>
+                <w:webHidden/>
+              </w:rPr>
+              <w:instrText xml:space="preserve"> PAGEREF _Toc505448823 \h </w:instrText>
+            </w:r>
+            <w:r>
+              <w:rPr>
+                <w:noProof/>
+                <w:webHidden/>
+              </w:rPr>
+            </w:r>
+            <w:r>
+              <w:rPr>
+                <w:noProof/>
+                <w:webHidden/>
+              </w:rPr>
+              <w:fldChar w:fldCharType="separate"/>
+            </w:r>
+            <w:r>
+              <w:rPr>
+                <w:noProof/>
+                <w:webHidden/>
+              </w:rPr>
+              <w:t>6</w:t>
+            </w:r>
+            <w:r>
+              <w:rPr>
+                <w:noProof/>
+                <w:webHidden/>
+              </w:rPr>
+              <w:fldChar w:fldCharType="end"/>
+            </w:r>
+          </w:hyperlink>
+        </w:p>
+        <w:p>
+          <w:pPr>
+            <w:pStyle w:val="TOC3"/>
+            <w:tabs>
+              <w:tab w:val="right" w:leader="dot" w:pos="9350"/>
+            </w:tabs>
+            <w:rPr>
+              <w:noProof/>
+              <w:sz w:val="22"/>
+              <w:szCs w:val="22"/>
+              <w:lang w:eastAsia="en-US"/>
+            </w:rPr>
+          </w:pPr>
+          <w:hyperlink w:anchor="_Toc505448824" w:history="1">
+            <w:r>
+              <w:rPr>
+                <w:rStyle w:val="Hyperlink"/>
+                <w:noProof/>
+              </w:rPr>
+              <w:t>Users</w:t>
+            </w:r>
+            <w:r>
+              <w:rPr>
+                <w:noProof/>
+                <w:webHidden/>
+              </w:rPr>
+              <w:tab/>
+            </w:r>
+            <w:r>
+              <w:rPr>
+                <w:noProof/>
+                <w:webHidden/>
+              </w:rPr>
+              <w:fldChar w:fldCharType="begin"/>
+            </w:r>
+            <w:r>
+              <w:rPr>
+                <w:noProof/>
+                <w:webHidden/>
+              </w:rPr>
+              <w:instrText xml:space="preserve"> PAGEREF _Toc505448824 \h </w:instrText>
+            </w:r>
+            <w:r>
+              <w:rPr>
+                <w:noProof/>
+                <w:webHidden/>
+              </w:rPr>
+            </w:r>
+            <w:r>
+              <w:rPr>
+                <w:noProof/>
+                <w:webHidden/>
+              </w:rPr>
+              <w:fldChar w:fldCharType="separate"/>
+            </w:r>
+            <w:r>
+              <w:rPr>
+                <w:noProof/>
+                <w:webHidden/>
+              </w:rPr>
+              <w:t>7</w:t>
+            </w:r>
+            <w:r>
+              <w:rPr>
+                <w:noProof/>
+                <w:webHidden/>
+              </w:rPr>
+              <w:fldChar w:fldCharType="end"/>
+            </w:r>
+          </w:hyperlink>
+        </w:p>
+        <w:p>
+          <w:pPr>
+            <w:pStyle w:val="TOC3"/>
+            <w:tabs>
+              <w:tab w:val="right" w:leader="dot" w:pos="9350"/>
+            </w:tabs>
+            <w:rPr>
+              <w:noProof/>
+              <w:sz w:val="22"/>
+              <w:szCs w:val="22"/>
+              <w:lang w:eastAsia="en-US"/>
+            </w:rPr>
+          </w:pPr>
+          <w:hyperlink w:anchor="_Toc505448825" w:history="1">
+            <w:r>
+              <w:rPr>
+                <w:rStyle w:val="Hyperlink"/>
+                <w:noProof/>
+              </w:rPr>
+              <w:t>Roles</w:t>
+            </w:r>
+            <w:r>
+              <w:rPr>
+                <w:noProof/>
+                <w:webHidden/>
+              </w:rPr>
+              <w:tab/>
+            </w:r>
+            <w:r>
+              <w:rPr>
+                <w:noProof/>
+                <w:webHidden/>
+              </w:rPr>
+              <w:fldChar w:fldCharType="begin"/>
+            </w:r>
+            <w:r>
+              <w:rPr>
+                <w:noProof/>
+                <w:webHidden/>
+              </w:rPr>
+              <w:instrText xml:space="preserve"> PAGEREF _Toc505448825 \h </w:instrText>
+            </w:r>
+            <w:r>
+              <w:rPr>
+                <w:noProof/>
+                <w:webHidden/>
+              </w:rPr>
+            </w:r>
+            <w:r>
+              <w:rPr>
+                <w:noProof/>
+                <w:webHidden/>
+              </w:rPr>
+              <w:fldChar w:fldCharType="separate"/>
+            </w:r>
+            <w:r>
+              <w:rPr>
+                <w:noProof/>
+                <w:webHidden/>
+              </w:rPr>
+              <w:t>8</w:t>
+            </w:r>
+            <w:r>
+              <w:rPr>
+                <w:noProof/>
+                <w:webHidden/>
+              </w:rPr>
+              <w:fldChar w:fldCharType="end"/>
+            </w:r>
+          </w:hyperlink>
+        </w:p>
+        <w:p>
+          <w:pPr>
+            <w:pStyle w:val="TOC2"/>
+            <w:tabs>
+              <w:tab w:val="right" w:leader="dot" w:pos="9350"/>
+            </w:tabs>
+            <w:rPr>
+              <w:noProof/>
+              <w:sz w:val="22"/>
+              <w:szCs w:val="22"/>
+              <w:lang w:eastAsia="en-US"/>
+            </w:rPr>
+          </w:pPr>
+          <w:hyperlink w:anchor="_Toc505448826" w:history="1">
+            <w:r>
+              <w:rPr>
+                <w:rStyle w:val="Hyperlink"/>
+                <w:noProof/>
+              </w:rPr>
+              <w:t>Report</w:t>
+            </w:r>
+            <w:r>
+              <w:rPr>
+                <w:noProof/>
+                <w:webHidden/>
+              </w:rPr>
+              <w:tab/>
+            </w:r>
+            <w:r>
+              <w:rPr>
+                <w:noProof/>
+                <w:webHidden/>
+              </w:rPr>
+              <w:fldChar w:fldCharType="begin"/>
+            </w:r>
+            <w:r>
+              <w:rPr>
+                <w:noProof/>
+                <w:webHidden/>
+              </w:rPr>
+              <w:instrText xml:space="preserve"> PAGEREF _Toc505448826 \h </w:instrText>
+            </w:r>
+            <w:r>
+              <w:rPr>
+                <w:noProof/>
+                <w:webHidden/>
+              </w:rPr>
+            </w:r>
+            <w:r>
+              <w:rPr>
+                <w:noProof/>
+                <w:webHidden/>
+              </w:rPr>
+              <w:fldChar w:fldCharType="separate"/>
+            </w:r>
+            <w:r>
+              <w:rPr>
+                <w:noProof/>
+                <w:webHidden/>
+              </w:rPr>
+              <w:t>9</w:t>
+            </w:r>
+            <w:r>
+              <w:rPr>
+                <w:noProof/>
+                <w:webHidden/>
+              </w:rPr>
+              <w:fldChar w:fldCharType="end"/>
+            </w:r>
+          </w:hyperlink>
+        </w:p>
+        <w:p>
+          <w:pPr>
+            <w:pStyle w:val="TOC3"/>
+            <w:tabs>
+              <w:tab w:val="right" w:leader="dot" w:pos="9350"/>
+            </w:tabs>
+            <w:rPr>
+              <w:noProof/>
+              <w:sz w:val="22"/>
+              <w:szCs w:val="22"/>
+              <w:lang w:eastAsia="en-US"/>
+            </w:rPr>
+          </w:pPr>
+          <w:hyperlink w:anchor="_Toc505448827" w:history="1">
+            <w:r>
+              <w:rPr>
+                <w:rStyle w:val="Hyperlink"/>
+                <w:noProof/>
+              </w:rPr>
+              <w:t>Invalid Links</w:t>
+            </w:r>
+            <w:r>
+              <w:rPr>
+                <w:noProof/>
+                <w:webHidden/>
+              </w:rPr>
+              <w:tab/>
+            </w:r>
+            <w:r>
+              <w:rPr>
+                <w:noProof/>
+                <w:webHidden/>
+              </w:rPr>
+              <w:fldChar w:fldCharType="begin"/>
+            </w:r>
+            <w:r>
+              <w:rPr>
+                <w:noProof/>
+                <w:webHidden/>
+              </w:rPr>
+              <w:instrText xml:space="preserve"> PAGEREF _Toc505448827 \h </w:instrText>
+            </w:r>
+            <w:r>
+              <w:rPr>
+                <w:noProof/>
+                <w:webHidden/>
+              </w:rPr>
+            </w:r>
+            <w:r>
+              <w:rPr>
+                <w:noProof/>
+                <w:webHidden/>
+              </w:rPr>
+              <w:fldChar w:fldCharType="separate"/>
+            </w:r>
+            <w:r>
+              <w:rPr>
+                <w:noProof/>
+                <w:webHidden/>
+              </w:rPr>
+              <w:t>9</w:t>
+            </w:r>
+            <w:r>
+              <w:rPr>
+                <w:noProof/>
+                <w:webHidden/>
+              </w:rPr>
+              <w:fldChar w:fldCharType="end"/>
+            </w:r>
+          </w:hyperlink>
+        </w:p>
+        <w:p>
+          <w:pPr>
+            <w:pStyle w:val="TOC3"/>
+            <w:tabs>
+              <w:tab w:val="right" w:leader="dot" w:pos="9350"/>
+            </w:tabs>
+            <w:rPr>
+              <w:noProof/>
+              <w:sz w:val="22"/>
+              <w:szCs w:val="22"/>
+              <w:lang w:eastAsia="en-US"/>
+            </w:rPr>
+          </w:pPr>
+          <w:hyperlink w:anchor="_Toc505448828" w:history="1">
+            <w:r>
+              <w:rPr>
+                <w:rStyle w:val="Hyperlink"/>
+                <w:noProof/>
+              </w:rPr>
+              <w:t>Warning Links</w:t>
+            </w:r>
+            <w:r>
+              <w:rPr>
+                <w:noProof/>
+                <w:webHidden/>
+              </w:rPr>
+              <w:tab/>
+            </w:r>
+            <w:r>
+              <w:rPr>
+                <w:noProof/>
+                <w:webHidden/>
+              </w:rPr>
+              <w:fldChar w:fldCharType="begin"/>
+            </w:r>
+            <w:r>
+              <w:rPr>
+                <w:noProof/>
+                <w:webHidden/>
+              </w:rPr>
+              <w:instrText xml:space="preserve"> PAGEREF _Toc505448828 \h </w:instrText>
+            </w:r>
+            <w:r>
+              <w:rPr>
+                <w:noProof/>
+                <w:webHidden/>
+              </w:rPr>
+            </w:r>
+            <w:r>
+              <w:rPr>
+                <w:noProof/>
+                <w:webHidden/>
+              </w:rPr>
+              <w:fldChar w:fldCharType="separate"/>
+            </w:r>
+            <w:r>
+              <w:rPr>
+                <w:noProof/>
+                <w:webHidden/>
+              </w:rPr>
+              <w:t>9</w:t>
             </w:r>
             <w:r>
               <w:rPr>
@@ -438,13 +1124,13 @@
               <w:lang w:eastAsia="en-US"/>
             </w:rPr>
           </w:pPr>
-          <w:hyperlink w:anchor="_Toc504925967" w:history="1">
+          <w:hyperlink w:anchor="_Toc505448829" w:history="1">
             <w:r>
               <w:rPr>
                 <w:rStyle w:val="Hyperlink"/>
                 <w:noProof/>
               </w:rPr>
-              <w:t>Web Application Modules</w:t>
+              <w:t>Application Modules</w:t>
             </w:r>
             <w:r>
               <w:rPr>
@@ -465,7 +1151,7 @@
                 <w:noProof/>
                 <w:webHidden/>
               </w:rPr>
-              <w:instrText xml:space="preserve"> PAGEREF _Toc504925967 \h </w:instrText>
+              <w:instrText xml:space="preserve"> PAGEREF _Toc505448829 \h </w:instrText>
             </w:r>
             <w:r>
               <w:rPr>
@@ -485,7 +1171,7 @@
                 <w:noProof/>
                 <w:webHidden/>
               </w:rPr>
-              <w:t>5</w:t>
+              <w:t>10</w:t>
             </w:r>
             <w:r>
               <w:rPr>
@@ -509,13 +1195,13 @@
               <w:lang w:eastAsia="en-US"/>
             </w:rPr>
           </w:pPr>
-          <w:hyperlink w:anchor="_Toc504925968" w:history="1">
+          <w:hyperlink w:anchor="_Toc505448830" w:history="1">
             <w:r>
               <w:rPr>
                 <w:rStyle w:val="Hyperlink"/>
                 <w:noProof/>
               </w:rPr>
-              <w:t>Admin</w:t>
+              <w:t>ObjectExtractor</w:t>
             </w:r>
             <w:r>
               <w:rPr>
@@ -536,7 +1222,7 @@
                 <w:noProof/>
                 <w:webHidden/>
               </w:rPr>
-              <w:instrText xml:space="preserve"> PAGEREF _Toc504925968 \h </w:instrText>
+              <w:instrText xml:space="preserve"> PAGEREF _Toc505448830 \h </w:instrText>
             </w:r>
             <w:r>
               <w:rPr>
@@ -556,7 +1242,78 @@
                 <w:noProof/>
                 <w:webHidden/>
               </w:rPr>
-              <w:t>5</w:t>
+              <w:t>10</w:t>
+            </w:r>
+            <w:r>
+              <w:rPr>
+                <w:noProof/>
+                <w:webHidden/>
+              </w:rPr>
+              <w:fldChar w:fldCharType="end"/>
+            </w:r>
+          </w:hyperlink>
+        </w:p>
+        <w:p>
+          <w:pPr>
+            <w:pStyle w:val="TOC2"/>
+            <w:tabs>
+              <w:tab w:val="right" w:leader="dot" w:pos="9350"/>
+            </w:tabs>
+            <w:rPr>
+              <w:noProof/>
+              <w:sz w:val="22"/>
+              <w:szCs w:val="22"/>
+              <w:lang w:eastAsia="en-US"/>
+            </w:rPr>
+          </w:pPr>
+          <w:hyperlink w:anchor="_Toc505448831" w:history="1">
+            <w:r>
+              <w:rPr>
+                <w:rStyle w:val="Hyperlink"/>
+                <w:noProof/>
+              </w:rPr>
+              <w:t>LinkExtractor</w:t>
+            </w:r>
+            <w:r>
+              <w:rPr>
+                <w:noProof/>
+                <w:webHidden/>
+              </w:rPr>
+              <w:tab/>
+            </w:r>
+            <w:r>
+              <w:rPr>
+                <w:noProof/>
+                <w:webHidden/>
+              </w:rPr>
+              <w:fldChar w:fldCharType="begin"/>
+            </w:r>
+            <w:r>
+              <w:rPr>
+                <w:noProof/>
+                <w:webHidden/>
+              </w:rPr>
+              <w:instrText xml:space="preserve"> PAGEREF _Toc505448831 \h </w:instrText>
+            </w:r>
+            <w:r>
+              <w:rPr>
+                <w:noProof/>
+                <w:webHidden/>
+              </w:rPr>
+            </w:r>
+            <w:r>
+              <w:rPr>
+                <w:noProof/>
+                <w:webHidden/>
+              </w:rPr>
+              <w:fldChar w:fldCharType="separate"/>
+            </w:r>
+            <w:r>
+              <w:rPr>
+                <w:noProof/>
+                <w:webHidden/>
+              </w:rPr>
+              <w:t>11</w:t>
             </w:r>
             <w:r>
               <w:rPr>
@@ -580,13 +1337,13 @@
               <w:lang w:eastAsia="en-US"/>
             </w:rPr>
           </w:pPr>
-          <w:hyperlink w:anchor="_Toc504925969" w:history="1">
+          <w:hyperlink w:anchor="_Toc505448832" w:history="1">
             <w:r>
               <w:rPr>
                 <w:rStyle w:val="Hyperlink"/>
                 <w:noProof/>
               </w:rPr>
-              <w:t>Sources</w:t>
+              <w:t>Processor</w:t>
             </w:r>
             <w:r>
               <w:rPr>
@@ -607,7 +1364,7 @@
                 <w:noProof/>
                 <w:webHidden/>
               </w:rPr>
-              <w:instrText xml:space="preserve"> PAGEREF _Toc504925969 \h </w:instrText>
+              <w:instrText xml:space="preserve"> PAGEREF _Toc505448832 \h </w:instrText>
             </w:r>
             <w:r>
               <w:rPr>
@@ -627,7 +1384,7 @@
                 <w:noProof/>
                 <w:webHidden/>
               </w:rPr>
-              <w:t>5</w:t>
+              <w:t>11</w:t>
             </w:r>
             <w:r>
               <w:rPr>
@@ -651,13 +1408,13 @@
               <w:lang w:eastAsia="en-US"/>
             </w:rPr>
           </w:pPr>
-          <w:hyperlink w:anchor="_Toc504925970" w:history="1">
+          <w:hyperlink w:anchor="_Toc505448833" w:history="1">
             <w:r>
               <w:rPr>
                 <w:rStyle w:val="Hyperlink"/>
                 <w:noProof/>
               </w:rPr>
-              <w:t>Settings</w:t>
+              <w:t>Queue</w:t>
             </w:r>
             <w:r>
               <w:rPr>
@@ -678,7 +1435,7 @@
                 <w:noProof/>
                 <w:webHidden/>
               </w:rPr>
-              <w:instrText xml:space="preserve"> PAGEREF _Toc504925970 \h </w:instrText>
+              <w:instrText xml:space="preserve"> PAGEREF _Toc505448833 \h </w:instrText>
             </w:r>
             <w:r>
               <w:rPr>
@@ -698,7 +1455,7 @@
                 <w:noProof/>
                 <w:webHidden/>
               </w:rPr>
-              <w:t>6</w:t>
+              <w:t>11</w:t>
             </w:r>
             <w:r>
               <w:rPr>
@@ -722,13 +1479,13 @@
               <w:lang w:eastAsia="en-US"/>
             </w:rPr>
           </w:pPr>
-          <w:hyperlink w:anchor="_Toc504925971" w:history="1">
+          <w:hyperlink w:anchor="_Toc505448834" w:history="1">
             <w:r>
               <w:rPr>
                 <w:rStyle w:val="Hyperlink"/>
                 <w:noProof/>
               </w:rPr>
-              <w:t>Users</w:t>
+              <w:t>Extractor</w:t>
             </w:r>
             <w:r>
               <w:rPr>
@@ -749,7 +1506,7 @@
                 <w:noProof/>
                 <w:webHidden/>
               </w:rPr>
-              <w:instrText xml:space="preserve"> PAGEREF _Toc504925971 \h </w:instrText>
+              <w:instrText xml:space="preserve"> PAGEREF _Toc505448834 \h </w:instrText>
             </w:r>
             <w:r>
               <w:rPr>
@@ -769,7 +1526,78 @@
                 <w:noProof/>
                 <w:webHidden/>
               </w:rPr>
-              <w:t>7</w:t>
+              <w:t>11</w:t>
+            </w:r>
+            <w:r>
+              <w:rPr>
+                <w:noProof/>
+                <w:webHidden/>
+              </w:rPr>
+              <w:fldChar w:fldCharType="end"/>
+            </w:r>
+          </w:hyperlink>
+        </w:p>
+        <w:p>
+          <w:pPr>
+            <w:pStyle w:val="TOC2"/>
+            <w:tabs>
+              <w:tab w:val="right" w:leader="dot" w:pos="9350"/>
+            </w:tabs>
+            <w:rPr>
+              <w:noProof/>
+              <w:sz w:val="22"/>
+              <w:szCs w:val="22"/>
+              <w:lang w:eastAsia="en-US"/>
+            </w:rPr>
+          </w:pPr>
+          <w:hyperlink w:anchor="_Toc505448835" w:history="1">
+            <w:r>
+              <w:rPr>
+                <w:rStyle w:val="Hyperlink"/>
+                <w:noProof/>
+              </w:rPr>
+              <w:t>LinkChecker</w:t>
+            </w:r>
+            <w:r>
+              <w:rPr>
+                <w:noProof/>
+                <w:webHidden/>
+              </w:rPr>
+              <w:tab/>
+            </w:r>
+            <w:r>
+              <w:rPr>
+                <w:noProof/>
+                <w:webHidden/>
+              </w:rPr>
+              <w:fldChar w:fldCharType="begin"/>
+            </w:r>
+            <w:r>
+              <w:rPr>
+                <w:noProof/>
+                <w:webHidden/>
+              </w:rPr>
+              <w:instrText xml:space="preserve"> PAGEREF _Toc505448835 \h </w:instrText>
+            </w:r>
+            <w:r>
+              <w:rPr>
+                <w:noProof/>
+                <w:webHidden/>
+              </w:rPr>
+            </w:r>
+            <w:r>
+              <w:rPr>
+                <w:noProof/>
+                <w:webHidden/>
+              </w:rPr>
+              <w:fldChar w:fldCharType="separate"/>
+            </w:r>
+            <w:r>
+              <w:rPr>
+                <w:noProof/>
+                <w:webHidden/>
+              </w:rPr>
+              <w:t>12</w:t>
             </w:r>
             <w:r>
               <w:rPr>
@@ -793,13 +1621,13 @@
               <w:lang w:eastAsia="en-US"/>
             </w:rPr>
           </w:pPr>
-          <w:hyperlink w:anchor="_Toc504925972" w:history="1">
+          <w:hyperlink w:anchor="_Toc505448836" w:history="1">
             <w:r>
               <w:rPr>
                 <w:rStyle w:val="Hyperlink"/>
                 <w:noProof/>
               </w:rPr>
-              <w:t>Roles</w:t>
+              <w:t>Processor</w:t>
             </w:r>
             <w:r>
               <w:rPr>
@@ -820,7 +1648,7 @@
                 <w:noProof/>
                 <w:webHidden/>
               </w:rPr>
-              <w:instrText xml:space="preserve"> PAGEREF _Toc504925972 \h </w:instrText>
+              <w:instrText xml:space="preserve"> PAGEREF _Toc505448836 \h </w:instrText>
             </w:r>
             <w:r>
               <w:rPr>
@@ -840,7 +1668,149 @@
                 <w:noProof/>
                 <w:webHidden/>
               </w:rPr>
-              <w:t>8</w:t>
+              <w:t>12</w:t>
+            </w:r>
+            <w:r>
+              <w:rPr>
+                <w:noProof/>
+                <w:webHidden/>
+              </w:rPr>
+              <w:fldChar w:fldCharType="end"/>
+            </w:r>
+          </w:hyperlink>
+        </w:p>
+        <w:p>
+          <w:pPr>
+            <w:pStyle w:val="TOC3"/>
+            <w:tabs>
+              <w:tab w:val="right" w:leader="dot" w:pos="9350"/>
+            </w:tabs>
+            <w:rPr>
+              <w:noProof/>
+              <w:sz w:val="22"/>
+              <w:szCs w:val="22"/>
+              <w:lang w:eastAsia="en-US"/>
+            </w:rPr>
+          </w:pPr>
+          <w:hyperlink w:anchor="_Toc505448837" w:history="1">
+            <w:r>
+              <w:rPr>
+                <w:rStyle w:val="Hyperlink"/>
+                <w:noProof/>
+              </w:rPr>
+              <w:t>Queue</w:t>
+            </w:r>
+            <w:r>
+              <w:rPr>
+                <w:noProof/>
+                <w:webHidden/>
+              </w:rPr>
+              <w:tab/>
+            </w:r>
+            <w:r>
+              <w:rPr>
+                <w:noProof/>
+                <w:webHidden/>
+              </w:rPr>
+              <w:fldChar w:fldCharType="begin"/>
+            </w:r>
+            <w:r>
+              <w:rPr>
+                <w:noProof/>
+                <w:webHidden/>
+              </w:rPr>
+              <w:instrText xml:space="preserve"> PAGEREF _Toc505448837 \h </w:instrText>
+            </w:r>
+            <w:r>
+              <w:rPr>
+                <w:noProof/>
+                <w:webHidden/>
+              </w:rPr>
+            </w:r>
+            <w:r>
+              <w:rPr>
+                <w:noProof/>
+                <w:webHidden/>
+              </w:rPr>
+              <w:fldChar w:fldCharType="separate"/>
+            </w:r>
+            <w:r>
+              <w:rPr>
+                <w:noProof/>
+                <w:webHidden/>
+              </w:rPr>
+              <w:t>12</w:t>
+            </w:r>
+            <w:r>
+              <w:rPr>
+                <w:noProof/>
+                <w:webHidden/>
+              </w:rPr>
+              <w:fldChar w:fldCharType="end"/>
+            </w:r>
+          </w:hyperlink>
+        </w:p>
+        <w:p>
+          <w:pPr>
+            <w:pStyle w:val="TOC3"/>
+            <w:tabs>
+              <w:tab w:val="right" w:leader="dot" w:pos="9350"/>
+            </w:tabs>
+            <w:rPr>
+              <w:noProof/>
+              <w:sz w:val="22"/>
+              <w:szCs w:val="22"/>
+              <w:lang w:eastAsia="en-US"/>
+            </w:rPr>
+          </w:pPr>
+          <w:hyperlink w:anchor="_Toc505448838" w:history="1">
+            <w:r>
+              <w:rPr>
+                <w:rStyle w:val="Hyperlink"/>
+                <w:noProof/>
+              </w:rPr>
+              <w:t>Checker</w:t>
+            </w:r>
+            <w:r>
+              <w:rPr>
+                <w:noProof/>
+                <w:webHidden/>
+              </w:rPr>
+              <w:tab/>
+            </w:r>
+            <w:r>
+              <w:rPr>
+                <w:noProof/>
+                <w:webHidden/>
+              </w:rPr>
+              <w:fldChar w:fldCharType="begin"/>
+            </w:r>
+            <w:r>
+              <w:rPr>
+                <w:noProof/>
+                <w:webHidden/>
+              </w:rPr>
+              <w:instrText xml:space="preserve"> PAGEREF _Toc505448838 \h </w:instrText>
+            </w:r>
+            <w:r>
+              <w:rPr>
+                <w:noProof/>
+                <w:webHidden/>
+              </w:rPr>
+            </w:r>
+            <w:r>
+              <w:rPr>
+                <w:noProof/>
+                <w:webHidden/>
+              </w:rPr>
+              <w:fldChar w:fldCharType="separate"/>
+            </w:r>
+            <w:r>
+              <w:rPr>
+                <w:noProof/>
+                <w:webHidden/>
+              </w:rPr>
+              <w:t>12</w:t>
             </w:r>
             <w:r>
               <w:rPr>
@@ -864,13 +1834,13 @@
               <w:lang w:eastAsia="en-US"/>
             </w:rPr>
           </w:pPr>
-          <w:hyperlink w:anchor="_Toc504925973" w:history="1">
+          <w:hyperlink w:anchor="_Toc505448839" w:history="1">
             <w:r>
               <w:rPr>
                 <w:rStyle w:val="Hyperlink"/>
                 <w:noProof/>
               </w:rPr>
-              <w:t>Report</w:t>
+              <w:t>Packages</w:t>
             </w:r>
             <w:r>
               <w:rPr>
@@ -891,7 +1861,7 @@
                 <w:noProof/>
                 <w:webHidden/>
               </w:rPr>
-              <w:instrText xml:space="preserve"> PAGEREF _Toc504925973 \h </w:instrText>
+              <w:instrText xml:space="preserve"> PAGEREF _Toc505448839 \h </w:instrText>
             </w:r>
             <w:r>
               <w:rPr>
@@ -911,149 +1881,7 @@
                 <w:noProof/>
                 <w:webHidden/>
               </w:rPr>
-              <w:t>9</w:t>
-            </w:r>
-            <w:r>
-              <w:rPr>
-                <w:noProof/>
-                <w:webHidden/>
-              </w:rPr>
-              <w:fldChar w:fldCharType="end"/>
-            </w:r>
-          </w:hyperlink>
-        </w:p>
-        <w:p>
-          <w:pPr>
-            <w:pStyle w:val="TOC3"/>
-            <w:tabs>
-              <w:tab w:val="right" w:leader="dot" w:pos="9350"/>
-            </w:tabs>
-            <w:rPr>
-              <w:noProof/>
-              <w:sz w:val="22"/>
-              <w:szCs w:val="22"/>
-              <w:lang w:eastAsia="en-US"/>
-            </w:rPr>
-          </w:pPr>
-          <w:hyperlink w:anchor="_Toc504925974" w:history="1">
-            <w:r>
-              <w:rPr>
-                <w:rStyle w:val="Hyperlink"/>
-                <w:noProof/>
-              </w:rPr>
-              <w:t>Invalid Links</w:t>
-            </w:r>
-            <w:r>
-              <w:rPr>
-                <w:noProof/>
-                <w:webHidden/>
-              </w:rPr>
-              <w:tab/>
-            </w:r>
-            <w:r>
-              <w:rPr>
-                <w:noProof/>
-                <w:webHidden/>
-              </w:rPr>
-              <w:fldChar w:fldCharType="begin"/>
-            </w:r>
-            <w:r>
-              <w:rPr>
-                <w:noProof/>
-                <w:webHidden/>
-              </w:rPr>
-              <w:instrText xml:space="preserve"> PAGEREF _Toc504925974 \h </w:instrText>
-            </w:r>
-            <w:r>
-              <w:rPr>
-                <w:noProof/>
-                <w:webHidden/>
-              </w:rPr>
-            </w:r>
-            <w:r>
-              <w:rPr>
-                <w:noProof/>
-                <w:webHidden/>
-              </w:rPr>
-              <w:fldChar w:fldCharType="separate"/>
-            </w:r>
-            <w:r>
-              <w:rPr>
-                <w:noProof/>
-                <w:webHidden/>
-              </w:rPr>
-              <w:t>9</w:t>
-            </w:r>
-            <w:r>
-              <w:rPr>
-                <w:noProof/>
-                <w:webHidden/>
-              </w:rPr>
-              <w:fldChar w:fldCharType="end"/>
-            </w:r>
-          </w:hyperlink>
-        </w:p>
-        <w:p>
-          <w:pPr>
-            <w:pStyle w:val="TOC3"/>
-            <w:tabs>
-              <w:tab w:val="right" w:leader="dot" w:pos="9350"/>
-            </w:tabs>
-            <w:rPr>
-              <w:noProof/>
-              <w:sz w:val="22"/>
-              <w:szCs w:val="22"/>
-              <w:lang w:eastAsia="en-US"/>
-            </w:rPr>
-          </w:pPr>
-          <w:hyperlink w:anchor="_Toc504925975" w:history="1">
-            <w:r>
-              <w:rPr>
-                <w:rStyle w:val="Hyperlink"/>
-                <w:noProof/>
-              </w:rPr>
-              <w:t>Warning Links</w:t>
-            </w:r>
-            <w:r>
-              <w:rPr>
-                <w:noProof/>
-                <w:webHidden/>
-              </w:rPr>
-              <w:tab/>
-            </w:r>
-            <w:r>
-              <w:rPr>
-                <w:noProof/>
-                <w:webHidden/>
-              </w:rPr>
-              <w:fldChar w:fldCharType="begin"/>
-            </w:r>
-            <w:r>
-              <w:rPr>
-                <w:noProof/>
-                <w:webHidden/>
-              </w:rPr>
-              <w:instrText xml:space="preserve"> PAGEREF _Toc504925975 \h </w:instrText>
-            </w:r>
-            <w:r>
-              <w:rPr>
-                <w:noProof/>
-                <w:webHidden/>
-              </w:rPr>
-            </w:r>
-            <w:r>
-              <w:rPr>
-                <w:noProof/>
-                <w:webHidden/>
-              </w:rPr>
-              <w:fldChar w:fldCharType="separate"/>
-            </w:r>
-            <w:r>
-              <w:rPr>
-                <w:noProof/>
-                <w:webHidden/>
-              </w:rPr>
-              <w:t>9</w:t>
+              <w:t>13</w:t>
             </w:r>
             <w:r>
               <w:rPr>
@@ -1077,13 +1905,13 @@
               <w:lang w:eastAsia="en-US"/>
             </w:rPr>
           </w:pPr>
-          <w:hyperlink w:anchor="_Toc504925976" w:history="1">
+          <w:hyperlink w:anchor="_Toc505448840" w:history="1">
             <w:r>
               <w:rPr>
                 <w:rStyle w:val="Hyperlink"/>
                 <w:noProof/>
               </w:rPr>
-              <w:t>Application Modules</w:t>
+              <w:t>Appendix A: Project Setup /w AWS</w:t>
             </w:r>
             <w:r>
               <w:rPr>
@@ -1104,7 +1932,7 @@
                 <w:noProof/>
                 <w:webHidden/>
               </w:rPr>
-              <w:instrText xml:space="preserve"> PAGEREF _Toc504925976 \h </w:instrText>
+              <w:instrText xml:space="preserve"> PAGEREF _Toc505448840 \h </w:instrText>
             </w:r>
             <w:r>
               <w:rPr>
@@ -1124,717 +1952,7 @@
                 <w:noProof/>
                 <w:webHidden/>
               </w:rPr>
-              <w:t>10</w:t>
-            </w:r>
-            <w:r>
-              <w:rPr>
-                <w:noProof/>
-                <w:webHidden/>
-              </w:rPr>
-              <w:fldChar w:fldCharType="end"/>
-            </w:r>
-          </w:hyperlink>
-        </w:p>
-        <w:p>
-          <w:pPr>
-            <w:pStyle w:val="TOC2"/>
-            <w:tabs>
-              <w:tab w:val="right" w:leader="dot" w:pos="9350"/>
-            </w:tabs>
-            <w:rPr>
-              <w:noProof/>
-              <w:sz w:val="22"/>
-              <w:szCs w:val="22"/>
-              <w:lang w:eastAsia="en-US"/>
-            </w:rPr>
-          </w:pPr>
-          <w:hyperlink w:anchor="_Toc504925977" w:history="1">
-            <w:r>
-              <w:rPr>
-                <w:rStyle w:val="Hyperlink"/>
-                <w:noProof/>
-              </w:rPr>
-              <w:t>ObjectExtractor</w:t>
-            </w:r>
-            <w:r>
-              <w:rPr>
-                <w:noProof/>
-                <w:webHidden/>
-              </w:rPr>
-              <w:tab/>
-            </w:r>
-            <w:r>
-              <w:rPr>
-                <w:noProof/>
-                <w:webHidden/>
-              </w:rPr>
-              <w:fldChar w:fldCharType="begin"/>
-            </w:r>
-            <w:r>
-              <w:rPr>
-                <w:noProof/>
-                <w:webHidden/>
-              </w:rPr>
-              <w:instrText xml:space="preserve"> PAGEREF _Toc504925977 \h </w:instrText>
-            </w:r>
-            <w:r>
-              <w:rPr>
-                <w:noProof/>
-                <w:webHidden/>
-              </w:rPr>
-            </w:r>
-            <w:r>
-              <w:rPr>
-                <w:noProof/>
-                <w:webHidden/>
-              </w:rPr>
-              <w:fldChar w:fldCharType="separate"/>
-            </w:r>
-            <w:r>
-              <w:rPr>
-                <w:noProof/>
-                <w:webHidden/>
-              </w:rPr>
-              <w:t>10</w:t>
-            </w:r>
-            <w:r>
-              <w:rPr>
-                <w:noProof/>
-                <w:webHidden/>
-              </w:rPr>
-              <w:fldChar w:fldCharType="end"/>
-            </w:r>
-          </w:hyperlink>
-        </w:p>
-        <w:p>
-          <w:pPr>
-            <w:pStyle w:val="TOC2"/>
-            <w:tabs>
-              <w:tab w:val="right" w:leader="dot" w:pos="9350"/>
-            </w:tabs>
-            <w:rPr>
-              <w:noProof/>
-              <w:sz w:val="22"/>
-              <w:szCs w:val="22"/>
-              <w:lang w:eastAsia="en-US"/>
-            </w:rPr>
-          </w:pPr>
-          <w:hyperlink w:anchor="_Toc504925978" w:history="1">
-            <w:r>
-              <w:rPr>
-                <w:rStyle w:val="Hyperlink"/>
-                <w:noProof/>
-              </w:rPr>
-              <w:t>LinkExtractor</w:t>
-            </w:r>
-            <w:r>
-              <w:rPr>
-                <w:noProof/>
-                <w:webHidden/>
-              </w:rPr>
-              <w:tab/>
-            </w:r>
-            <w:r>
-              <w:rPr>
-                <w:noProof/>
-                <w:webHidden/>
-              </w:rPr>
-              <w:fldChar w:fldCharType="begin"/>
-            </w:r>
-            <w:r>
-              <w:rPr>
-                <w:noProof/>
-                <w:webHidden/>
-              </w:rPr>
-              <w:instrText xml:space="preserve"> PAGEREF _Toc504925978 \h </w:instrText>
-            </w:r>
-            <w:r>
-              <w:rPr>
-                <w:noProof/>
-                <w:webHidden/>
-              </w:rPr>
-            </w:r>
-            <w:r>
-              <w:rPr>
-                <w:noProof/>
-                <w:webHidden/>
-              </w:rPr>
-              <w:fldChar w:fldCharType="separate"/>
-            </w:r>
-            <w:r>
-              <w:rPr>
-                <w:noProof/>
-                <w:webHidden/>
-              </w:rPr>
-              <w:t>11</w:t>
-            </w:r>
-            <w:r>
-              <w:rPr>
-                <w:noProof/>
-                <w:webHidden/>
-              </w:rPr>
-              <w:fldChar w:fldCharType="end"/>
-            </w:r>
-          </w:hyperlink>
-        </w:p>
-        <w:p>
-          <w:pPr>
-            <w:pStyle w:val="TOC3"/>
-            <w:tabs>
-              <w:tab w:val="right" w:leader="dot" w:pos="9350"/>
-            </w:tabs>
-            <w:rPr>
-              <w:noProof/>
-              <w:sz w:val="22"/>
-              <w:szCs w:val="22"/>
-              <w:lang w:eastAsia="en-US"/>
-            </w:rPr>
-          </w:pPr>
-          <w:hyperlink w:anchor="_Toc504925979" w:history="1">
-            <w:r>
-              <w:rPr>
-                <w:rStyle w:val="Hyperlink"/>
-                <w:noProof/>
-              </w:rPr>
-              <w:t>Processor</w:t>
-            </w:r>
-            <w:r>
-              <w:rPr>
-                <w:noProof/>
-                <w:webHidden/>
-              </w:rPr>
-              <w:tab/>
-            </w:r>
-            <w:r>
-              <w:rPr>
-                <w:noProof/>
-                <w:webHidden/>
-              </w:rPr>
-              <w:fldChar w:fldCharType="begin"/>
-            </w:r>
-            <w:r>
-              <w:rPr>
-                <w:noProof/>
-                <w:webHidden/>
-              </w:rPr>
-              <w:instrText xml:space="preserve"> PAGEREF _Toc504925979 \h </w:instrText>
-            </w:r>
-            <w:r>
-              <w:rPr>
-                <w:noProof/>
-                <w:webHidden/>
-              </w:rPr>
-            </w:r>
-            <w:r>
-              <w:rPr>
-                <w:noProof/>
-                <w:webHidden/>
-              </w:rPr>
-              <w:fldChar w:fldCharType="separate"/>
-            </w:r>
-            <w:r>
-              <w:rPr>
-                <w:noProof/>
-                <w:webHidden/>
-              </w:rPr>
-              <w:t>11</w:t>
-            </w:r>
-            <w:r>
-              <w:rPr>
-                <w:noProof/>
-                <w:webHidden/>
-              </w:rPr>
-              <w:fldChar w:fldCharType="end"/>
-            </w:r>
-          </w:hyperlink>
-        </w:p>
-        <w:p>
-          <w:pPr>
-            <w:pStyle w:val="TOC3"/>
-            <w:tabs>
-              <w:tab w:val="right" w:leader="dot" w:pos="9350"/>
-            </w:tabs>
-            <w:rPr>
-              <w:noProof/>
-              <w:sz w:val="22"/>
-              <w:szCs w:val="22"/>
-              <w:lang w:eastAsia="en-US"/>
-            </w:rPr>
-          </w:pPr>
-          <w:hyperlink w:anchor="_Toc504925980" w:history="1">
-            <w:r>
-              <w:rPr>
-                <w:rStyle w:val="Hyperlink"/>
-                <w:noProof/>
-              </w:rPr>
-              <w:t>Queue</w:t>
-            </w:r>
-            <w:r>
-              <w:rPr>
-                <w:noProof/>
-                <w:webHidden/>
-              </w:rPr>
-              <w:tab/>
-            </w:r>
-            <w:r>
-              <w:rPr>
-                <w:noProof/>
-                <w:webHidden/>
-              </w:rPr>
-              <w:fldChar w:fldCharType="begin"/>
-            </w:r>
-            <w:r>
-              <w:rPr>
-                <w:noProof/>
-                <w:webHidden/>
-              </w:rPr>
-              <w:instrText xml:space="preserve"> PAGEREF _Toc504925980 \h </w:instrText>
-            </w:r>
-            <w:r>
-              <w:rPr>
-                <w:noProof/>
-                <w:webHidden/>
-              </w:rPr>
-            </w:r>
-            <w:r>
-              <w:rPr>
-                <w:noProof/>
-                <w:webHidden/>
-              </w:rPr>
-              <w:fldChar w:fldCharType="separate"/>
-            </w:r>
-            <w:r>
-              <w:rPr>
-                <w:noProof/>
-                <w:webHidden/>
-              </w:rPr>
-              <w:t>11</w:t>
-            </w:r>
-            <w:r>
-              <w:rPr>
-                <w:noProof/>
-                <w:webHidden/>
-              </w:rPr>
-              <w:fldChar w:fldCharType="end"/>
-            </w:r>
-          </w:hyperlink>
-        </w:p>
-        <w:p>
-          <w:pPr>
-            <w:pStyle w:val="TOC3"/>
-            <w:tabs>
-              <w:tab w:val="right" w:leader="dot" w:pos="9350"/>
-            </w:tabs>
-            <w:rPr>
-              <w:noProof/>
-              <w:sz w:val="22"/>
-              <w:szCs w:val="22"/>
-              <w:lang w:eastAsia="en-US"/>
-            </w:rPr>
-          </w:pPr>
-          <w:hyperlink w:anchor="_Toc504925981" w:history="1">
-            <w:r>
-              <w:rPr>
-                <w:rStyle w:val="Hyperlink"/>
-                <w:noProof/>
-              </w:rPr>
-              <w:t>Extractor</w:t>
-            </w:r>
-            <w:r>
-              <w:rPr>
-                <w:noProof/>
-                <w:webHidden/>
-              </w:rPr>
-              <w:tab/>
-            </w:r>
-            <w:r>
-              <w:rPr>
-                <w:noProof/>
-                <w:webHidden/>
-              </w:rPr>
-              <w:fldChar w:fldCharType="begin"/>
-            </w:r>
-            <w:r>
-              <w:rPr>
-                <w:noProof/>
-                <w:webHidden/>
-              </w:rPr>
-              <w:instrText xml:space="preserve"> PAGEREF _Toc504925981 \h </w:instrText>
-            </w:r>
-            <w:r>
-              <w:rPr>
-                <w:noProof/>
-                <w:webHidden/>
-              </w:rPr>
-            </w:r>
-            <w:r>
-              <w:rPr>
-                <w:noProof/>
-                <w:webHidden/>
-              </w:rPr>
-              <w:fldChar w:fldCharType="separate"/>
-            </w:r>
-            <w:r>
-              <w:rPr>
-                <w:noProof/>
-                <w:webHidden/>
-              </w:rPr>
-              <w:t>11</w:t>
-            </w:r>
-            <w:r>
-              <w:rPr>
-                <w:noProof/>
-                <w:webHidden/>
-              </w:rPr>
-              <w:fldChar w:fldCharType="end"/>
-            </w:r>
-          </w:hyperlink>
-        </w:p>
-        <w:p>
-          <w:pPr>
-            <w:pStyle w:val="TOC2"/>
-            <w:tabs>
-              <w:tab w:val="right" w:leader="dot" w:pos="9350"/>
-            </w:tabs>
-            <w:rPr>
-              <w:noProof/>
-              <w:sz w:val="22"/>
-              <w:szCs w:val="22"/>
-              <w:lang w:eastAsia="en-US"/>
-            </w:rPr>
-          </w:pPr>
-          <w:hyperlink w:anchor="_Toc504925982" w:history="1">
-            <w:r>
-              <w:rPr>
-                <w:rStyle w:val="Hyperlink"/>
-                <w:noProof/>
-              </w:rPr>
-              <w:t>LinkChecker</w:t>
-            </w:r>
-            <w:r>
-              <w:rPr>
-                <w:noProof/>
-                <w:webHidden/>
-              </w:rPr>
-              <w:tab/>
-            </w:r>
-            <w:r>
-              <w:rPr>
-                <w:noProof/>
-                <w:webHidden/>
-              </w:rPr>
-              <w:fldChar w:fldCharType="begin"/>
-            </w:r>
-            <w:r>
-              <w:rPr>
-                <w:noProof/>
-                <w:webHidden/>
-              </w:rPr>
-              <w:instrText xml:space="preserve"> PAGEREF _Toc504925982 \h </w:instrText>
-            </w:r>
-            <w:r>
-              <w:rPr>
-                <w:noProof/>
-                <w:webHidden/>
-              </w:rPr>
-            </w:r>
-            <w:r>
-              <w:rPr>
-                <w:noProof/>
-                <w:webHidden/>
-              </w:rPr>
-              <w:fldChar w:fldCharType="separate"/>
-            </w:r>
-            <w:r>
-              <w:rPr>
-                <w:noProof/>
-                <w:webHidden/>
-              </w:rPr>
-              <w:t>12</w:t>
-            </w:r>
-            <w:r>
-              <w:rPr>
-                <w:noProof/>
-                <w:webHidden/>
-              </w:rPr>
-              <w:fldChar w:fldCharType="end"/>
-            </w:r>
-          </w:hyperlink>
-        </w:p>
-        <w:p>
-          <w:pPr>
-            <w:pStyle w:val="TOC3"/>
-            <w:tabs>
-              <w:tab w:val="right" w:leader="dot" w:pos="9350"/>
-            </w:tabs>
-            <w:rPr>
-              <w:noProof/>
-              <w:sz w:val="22"/>
-              <w:szCs w:val="22"/>
-              <w:lang w:eastAsia="en-US"/>
-            </w:rPr>
-          </w:pPr>
-          <w:hyperlink w:anchor="_Toc504925983" w:history="1">
-            <w:r>
-              <w:rPr>
-                <w:rStyle w:val="Hyperlink"/>
-                <w:noProof/>
-              </w:rPr>
-              <w:t>Processor</w:t>
-            </w:r>
-            <w:r>
-              <w:rPr>
-                <w:noProof/>
-                <w:webHidden/>
-              </w:rPr>
-              <w:tab/>
-            </w:r>
-            <w:r>
-              <w:rPr>
-                <w:noProof/>
-                <w:webHidden/>
-              </w:rPr>
-              <w:fldChar w:fldCharType="begin"/>
-            </w:r>
-            <w:r>
-              <w:rPr>
-                <w:noProof/>
-                <w:webHidden/>
-              </w:rPr>
-              <w:instrText xml:space="preserve"> PAGEREF _Toc504925983 \h </w:instrText>
-            </w:r>
-            <w:r>
-              <w:rPr>
-                <w:noProof/>
-                <w:webHidden/>
-              </w:rPr>
-            </w:r>
-            <w:r>
-              <w:rPr>
-                <w:noProof/>
-                <w:webHidden/>
-              </w:rPr>
-              <w:fldChar w:fldCharType="separate"/>
-            </w:r>
-            <w:r>
-              <w:rPr>
-                <w:noProof/>
-                <w:webHidden/>
-              </w:rPr>
-              <w:t>12</w:t>
-            </w:r>
-            <w:r>
-              <w:rPr>
-                <w:noProof/>
-                <w:webHidden/>
-              </w:rPr>
-              <w:fldChar w:fldCharType="end"/>
-            </w:r>
-          </w:hyperlink>
-        </w:p>
-        <w:p>
-          <w:pPr>
-            <w:pStyle w:val="TOC3"/>
-            <w:tabs>
-              <w:tab w:val="right" w:leader="dot" w:pos="9350"/>
-            </w:tabs>
-            <w:rPr>
-              <w:noProof/>
-              <w:sz w:val="22"/>
-              <w:szCs w:val="22"/>
-              <w:lang w:eastAsia="en-US"/>
-            </w:rPr>
-          </w:pPr>
-          <w:hyperlink w:anchor="_Toc504925984" w:history="1">
-            <w:r>
-              <w:rPr>
-                <w:rStyle w:val="Hyperlink"/>
-                <w:noProof/>
-              </w:rPr>
-              <w:t>Queue</w:t>
-            </w:r>
-            <w:r>
-              <w:rPr>
-                <w:noProof/>
-                <w:webHidden/>
-              </w:rPr>
-              <w:tab/>
-            </w:r>
-            <w:r>
-              <w:rPr>
-                <w:noProof/>
-                <w:webHidden/>
-              </w:rPr>
-              <w:fldChar w:fldCharType="begin"/>
-            </w:r>
-            <w:r>
-              <w:rPr>
-                <w:noProof/>
-                <w:webHidden/>
-              </w:rPr>
-              <w:instrText xml:space="preserve"> PAGEREF _Toc504925984 \h </w:instrText>
-            </w:r>
-            <w:r>
-              <w:rPr>
-                <w:noProof/>
-                <w:webHidden/>
-              </w:rPr>
-            </w:r>
-            <w:r>
-              <w:rPr>
-                <w:noProof/>
-                <w:webHidden/>
-              </w:rPr>
-              <w:fldChar w:fldCharType="separate"/>
-            </w:r>
-            <w:r>
-              <w:rPr>
-                <w:noProof/>
-                <w:webHidden/>
-              </w:rPr>
-              <w:t>12</w:t>
-            </w:r>
-            <w:r>
-              <w:rPr>
-                <w:noProof/>
-                <w:webHidden/>
-              </w:rPr>
-              <w:fldChar w:fldCharType="end"/>
-            </w:r>
-          </w:hyperlink>
-        </w:p>
-        <w:p>
-          <w:pPr>
-            <w:pStyle w:val="TOC3"/>
-            <w:tabs>
-              <w:tab w:val="right" w:leader="dot" w:pos="9350"/>
-            </w:tabs>
-            <w:rPr>
-              <w:noProof/>
-              <w:sz w:val="22"/>
-              <w:szCs w:val="22"/>
-              <w:lang w:eastAsia="en-US"/>
-            </w:rPr>
-          </w:pPr>
-          <w:hyperlink w:anchor="_Toc504925985" w:history="1">
-            <w:r>
-              <w:rPr>
-                <w:rStyle w:val="Hyperlink"/>
-                <w:noProof/>
-              </w:rPr>
-              <w:t>Extractor</w:t>
-            </w:r>
-            <w:r>
-              <w:rPr>
-                <w:noProof/>
-                <w:webHidden/>
-              </w:rPr>
-              <w:tab/>
-            </w:r>
-            <w:r>
-              <w:rPr>
-                <w:noProof/>
-                <w:webHidden/>
-              </w:rPr>
-              <w:fldChar w:fldCharType="begin"/>
-            </w:r>
-            <w:r>
-              <w:rPr>
-                <w:noProof/>
-                <w:webHidden/>
-              </w:rPr>
-              <w:instrText xml:space="preserve"> PAGEREF _Toc504925985 \h </w:instrText>
-            </w:r>
-            <w:r>
-              <w:rPr>
-                <w:noProof/>
-                <w:webHidden/>
-              </w:rPr>
-            </w:r>
-            <w:r>
-              <w:rPr>
-                <w:noProof/>
-                <w:webHidden/>
-              </w:rPr>
-              <w:fldChar w:fldCharType="separate"/>
-            </w:r>
-            <w:r>
-              <w:rPr>
-                <w:noProof/>
-                <w:webHidden/>
-              </w:rPr>
-              <w:t>12</w:t>
-            </w:r>
-            <w:r>
-              <w:rPr>
-                <w:noProof/>
-                <w:webHidden/>
-              </w:rPr>
-              <w:fldChar w:fldCharType="end"/>
-            </w:r>
-          </w:hyperlink>
-        </w:p>
-        <w:p>
-          <w:pPr>
-            <w:pStyle w:val="TOC2"/>
-            <w:tabs>
-              <w:tab w:val="right" w:leader="dot" w:pos="9350"/>
-            </w:tabs>
-            <w:rPr>
-              <w:noProof/>
-              <w:sz w:val="22"/>
-              <w:szCs w:val="22"/>
-              <w:lang w:eastAsia="en-US"/>
-            </w:rPr>
-          </w:pPr>
-          <w:hyperlink w:anchor="_Toc504925986" w:history="1">
-            <w:r>
-              <w:rPr>
-                <w:rStyle w:val="Hyperlink"/>
-                <w:noProof/>
-              </w:rPr>
-              <w:t>Packages</w:t>
-            </w:r>
-            <w:r>
-              <w:rPr>
-                <w:noProof/>
-                <w:webHidden/>
-              </w:rPr>
-              <w:tab/>
-            </w:r>
-            <w:r>
-              <w:rPr>
-                <w:noProof/>
-                <w:webHidden/>
-              </w:rPr>
-              <w:fldChar w:fldCharType="begin"/>
-            </w:r>
-            <w:r>
-              <w:rPr>
-                <w:noProof/>
-                <w:webHidden/>
-              </w:rPr>
-              <w:instrText xml:space="preserve"> PAGEREF _Toc504925986 \h </w:instrText>
-            </w:r>
-            <w:r>
-              <w:rPr>
-                <w:noProof/>
-                <w:webHidden/>
-              </w:rPr>
-            </w:r>
-            <w:r>
-              <w:rPr>
-                <w:noProof/>
-                <w:webHidden/>
-              </w:rPr>
-              <w:fldChar w:fldCharType="separate"/>
-            </w:r>
-            <w:r>
-              <w:rPr>
-                <w:noProof/>
-                <w:webHidden/>
-              </w:rPr>
-              <w:t>13</w:t>
+              <w:t>14</w:t>
             </w:r>
             <w:r>
               <w:rPr>
@@ -1858,13 +1976,13 @@
               <w:lang w:eastAsia="en-US"/>
             </w:rPr>
           </w:pPr>
-          <w:hyperlink w:anchor="_Toc504925987" w:history="1">
+          <w:hyperlink w:anchor="_Toc505448841" w:history="1">
             <w:r>
               <w:rPr>
                 <w:rStyle w:val="Hyperlink"/>
                 <w:noProof/>
               </w:rPr>
-              <w:t>Appendix A: Project Setup /w AWS</w:t>
+              <w:t>Appendix B: Settings Available</w:t>
             </w:r>
             <w:r>
               <w:rPr>
@@ -1885,78 +2003,7 @@
                 <w:noProof/>
                 <w:webHidden/>
               </w:rPr>
-              <w:instrText xml:space="preserve"> PAGEREF _Toc504925987 \h </w:instrText>
-            </w:r>
-            <w:r>
-              <w:rPr>
-                <w:noProof/>
-                <w:webHidden/>
-              </w:rPr>
-            </w:r>
-            <w:r>
-              <w:rPr>
-                <w:noProof/>
-                <w:webHidden/>
-              </w:rPr>
-              <w:fldChar w:fldCharType="separate"/>
-            </w:r>
-            <w:r>
-              <w:rPr>
-                <w:noProof/>
-                <w:webHidden/>
-              </w:rPr>
-              <w:t>14</w:t>
-            </w:r>
-            <w:r>
-              <w:rPr>
-                <w:noProof/>
-                <w:webHidden/>
-              </w:rPr>
-              <w:fldChar w:fldCharType="end"/>
-            </w:r>
-          </w:hyperlink>
-        </w:p>
-        <w:p>
-          <w:pPr>
-            <w:pStyle w:val="TOC1"/>
-            <w:tabs>
-              <w:tab w:val="right" w:leader="dot" w:pos="9350"/>
-            </w:tabs>
-            <w:rPr>
-              <w:noProof/>
-              <w:sz w:val="22"/>
-              <w:szCs w:val="22"/>
-              <w:lang w:eastAsia="en-US"/>
-            </w:rPr>
-          </w:pPr>
-          <w:hyperlink w:anchor="_Toc504925988" w:history="1">
-            <w:r>
-              <w:rPr>
-                <w:rStyle w:val="Hyperlink"/>
-                <w:noProof/>
-              </w:rPr>
-              <w:t>Appendix B: Settings Available</w:t>
-            </w:r>
-            <w:r>
-              <w:rPr>
-                <w:noProof/>
-                <w:webHidden/>
-              </w:rPr>
-              <w:tab/>
-            </w:r>
-            <w:r>
-              <w:rPr>
-                <w:noProof/>
-                <w:webHidden/>
-              </w:rPr>
-              <w:fldChar w:fldCharType="begin"/>
-            </w:r>
-            <w:r>
-              <w:rPr>
-                <w:noProof/>
-                <w:webHidden/>
-              </w:rPr>
-              <w:instrText xml:space="preserve"> PAGEREF _Toc504925988 \h </w:instrText>
+              <w:instrText xml:space="preserve"> PAGEREF _Toc505448841 \h </w:instrText>
             </w:r>
             <w:r>
               <w:rPr>
@@ -2022,12 +2069,12 @@
       <w:pPr>
         <w:pStyle w:val="Heading1"/>
       </w:pPr>
-      <w:bookmarkStart w:id="1" w:name="_Toc504925963"/>
+      <w:bookmarkStart w:id="2" w:name="_Toc505448816"/>
       <w:r>
         <w:lastRenderedPageBreak/>
         <w:t>Document Change Control</w:t>
       </w:r>
-      <w:bookmarkEnd w:id="1"/>
+      <w:bookmarkEnd w:id="2"/>
     </w:p>
     <w:tbl>
       <w:tblPr>
@@ -2320,11 +2367,11 @@
       <w:pPr>
         <w:pStyle w:val="Heading1"/>
       </w:pPr>
-      <w:bookmarkStart w:id="2" w:name="_Toc504925964"/>
+      <w:bookmarkStart w:id="3" w:name="_Toc505448817"/>
       <w:r>
         <w:t>High-Level Solution Overview</w:t>
       </w:r>
-      <w:bookmarkEnd w:id="2"/>
+      <w:bookmarkEnd w:id="3"/>
     </w:p>
     <w:p>
       <w:r>
@@ -2362,11 +2409,11 @@
       <w:pPr>
         <w:pStyle w:val="Heading1"/>
       </w:pPr>
-      <w:bookmarkStart w:id="3" w:name="_Toc504925965"/>
+      <w:bookmarkStart w:id="4" w:name="_Toc505448818"/>
       <w:r>
         <w:t>Access Control</w:t>
       </w:r>
-      <w:bookmarkEnd w:id="3"/>
+      <w:bookmarkEnd w:id="4"/>
     </w:p>
     <w:tbl>
       <w:tblPr>
@@ -2508,7 +2555,7 @@
       <w:pPr>
         <w:pStyle w:val="Heading1"/>
       </w:pPr>
-      <w:bookmarkStart w:id="4" w:name="_Toc504925966"/>
+      <w:bookmarkStart w:id="5" w:name="_Toc505448819"/>
       <w:r>
         <w:rPr>
           <w:noProof/>
@@ -2581,7 +2628,7 @@
       <w:r>
         <w:t>Entity Relationship Diagram</w:t>
       </w:r>
-      <w:bookmarkEnd w:id="4"/>
+      <w:bookmarkEnd w:id="5"/>
     </w:p>
     <w:p/>
     <w:p>
@@ -2600,22 +2647,22 @@
       <w:pPr>
         <w:pStyle w:val="Heading1"/>
       </w:pPr>
-      <w:bookmarkStart w:id="5" w:name="_Toc504925967"/>
+      <w:bookmarkStart w:id="6" w:name="_Toc505448820"/>
       <w:r>
         <w:lastRenderedPageBreak/>
         <w:t>Web Application Modules</w:t>
       </w:r>
-      <w:bookmarkEnd w:id="5"/>
+      <w:bookmarkEnd w:id="6"/>
     </w:p>
     <w:p>
       <w:pPr>
         <w:pStyle w:val="Heading2"/>
       </w:pPr>
-      <w:bookmarkStart w:id="6" w:name="_Toc504925968"/>
+      <w:bookmarkStart w:id="7" w:name="_Toc505448821"/>
       <w:r>
         <w:t>Admin</w:t>
       </w:r>
-      <w:bookmarkEnd w:id="6"/>
+      <w:bookmarkEnd w:id="7"/>
     </w:p>
     <w:p>
       <w:r>
@@ -2638,11 +2685,11 @@
       <w:pPr>
         <w:pStyle w:val="Heading3"/>
       </w:pPr>
-      <w:bookmarkStart w:id="7" w:name="_Toc504925969"/>
+      <w:bookmarkStart w:id="8" w:name="_Toc505448822"/>
       <w:r>
         <w:t>Sources</w:t>
       </w:r>
-      <w:bookmarkEnd w:id="7"/>
+      <w:bookmarkEnd w:id="8"/>
     </w:p>
     <w:p>
       <w:r>
@@ -2723,12 +2770,12 @@
       <w:pPr>
         <w:pStyle w:val="Heading3"/>
       </w:pPr>
-      <w:bookmarkStart w:id="8" w:name="_Toc504925970"/>
+      <w:bookmarkStart w:id="9" w:name="_Toc505448823"/>
       <w:r>
         <w:lastRenderedPageBreak/>
         <w:t>Settings</w:t>
       </w:r>
-      <w:bookmarkEnd w:id="8"/>
+      <w:bookmarkEnd w:id="9"/>
     </w:p>
     <w:p>
       <w:r>
@@ -2808,12 +2855,12 @@
       <w:pPr>
         <w:pStyle w:val="Heading3"/>
       </w:pPr>
-      <w:bookmarkStart w:id="9" w:name="_Toc504925971"/>
+      <w:bookmarkStart w:id="10" w:name="_Toc505448824"/>
       <w:r>
         <w:lastRenderedPageBreak/>
         <w:t>Users</w:t>
       </w:r>
-      <w:bookmarkEnd w:id="9"/>
+      <w:bookmarkEnd w:id="10"/>
     </w:p>
     <w:p>
       <w:r>
@@ -2917,12 +2964,12 @@
       <w:pPr>
         <w:pStyle w:val="Heading3"/>
       </w:pPr>
-      <w:bookmarkStart w:id="10" w:name="_Toc504925972"/>
+      <w:bookmarkStart w:id="11" w:name="_Toc505448825"/>
       <w:r>
         <w:lastRenderedPageBreak/>
         <w:t>Roles</w:t>
       </w:r>
-      <w:bookmarkEnd w:id="10"/>
+      <w:bookmarkEnd w:id="11"/>
     </w:p>
     <w:p>
       <w:r>
@@ -3092,12 +3139,12 @@
       <w:pPr>
         <w:pStyle w:val="Heading2"/>
       </w:pPr>
-      <w:bookmarkStart w:id="11" w:name="_Toc504925973"/>
+      <w:bookmarkStart w:id="12" w:name="_Toc505448826"/>
       <w:r>
         <w:lastRenderedPageBreak/>
         <w:t>Report</w:t>
       </w:r>
-      <w:bookmarkEnd w:id="11"/>
+      <w:bookmarkEnd w:id="12"/>
     </w:p>
     <w:p>
       <w:r>
@@ -3126,11 +3173,11 @@
       <w:pPr>
         <w:pStyle w:val="Heading3"/>
       </w:pPr>
-      <w:bookmarkStart w:id="12" w:name="_Toc504925974"/>
+      <w:bookmarkStart w:id="13" w:name="_Toc505448827"/>
       <w:r>
         <w:t>Invalid Links</w:t>
       </w:r>
-      <w:bookmarkEnd w:id="12"/>
+      <w:bookmarkEnd w:id="13"/>
     </w:p>
     <w:p>
       <w:r>
@@ -3186,11 +3233,11 @@
       <w:pPr>
         <w:pStyle w:val="Heading3"/>
       </w:pPr>
-      <w:bookmarkStart w:id="13" w:name="_Toc504925975"/>
+      <w:bookmarkStart w:id="14" w:name="_Toc505448828"/>
       <w:r>
         <w:t>Warning Links</w:t>
       </w:r>
-      <w:bookmarkEnd w:id="13"/>
+      <w:bookmarkEnd w:id="14"/>
     </w:p>
     <w:p>
       <w:r>
@@ -3371,35 +3418,41 @@
       <w:pPr>
         <w:pStyle w:val="Heading1"/>
       </w:pPr>
-      <w:bookmarkStart w:id="14" w:name="_Toc504925976"/>
+      <w:bookmarkStart w:id="15" w:name="_Toc505448829"/>
       <w:r>
         <w:lastRenderedPageBreak/>
         <w:t>Application Modules</w:t>
       </w:r>
-      <w:bookmarkEnd w:id="14"/>
-    </w:p>
-    <w:p>
-      <w:r>
-        <w:t xml:space="preserve">The Windows console applications perform </w:t>
+      <w:bookmarkEnd w:id="15"/>
+    </w:p>
+    <w:p>
+      <w:r>
+        <w:t xml:space="preserve">The applications perform </w:t>
       </w:r>
       <w:r>
         <w:t>most</w:t>
       </w:r>
       <w:r>
-        <w:t xml:space="preserve"> the work of the application. The web interface is simply the mechanism to view the results. The available applications are explained below.</w:t>
+        <w:t xml:space="preserve"> the work of the </w:t>
+      </w:r>
+      <w:r>
+        <w:t>LLC application. They are all written using AWS Lambda and dotnetcore 1.0 (Visual Studio SAM possibly supports dotnetcore 2.x now)</w:t>
+      </w:r>
+      <w:r>
+        <w:t>. The web interface is simply the mechanism to view the results. The available applications are explained below.</w:t>
       </w:r>
     </w:p>
     <w:p>
       <w:pPr>
         <w:pStyle w:val="Heading2"/>
       </w:pPr>
-      <w:bookmarkStart w:id="15" w:name="_S3ObjectExtractor"/>
-      <w:bookmarkStart w:id="16" w:name="_Toc504925977"/>
-      <w:bookmarkEnd w:id="15"/>
+      <w:bookmarkStart w:id="16" w:name="_S3ObjectExtractor"/>
+      <w:bookmarkStart w:id="17" w:name="_Toc505448830"/>
+      <w:bookmarkEnd w:id="16"/>
       <w:r>
         <w:t>ObjectExtractor</w:t>
       </w:r>
-      <w:bookmarkEnd w:id="16"/>
+      <w:bookmarkEnd w:id="17"/>
     </w:p>
     <w:p>
       <w:r>
@@ -3425,6 +3478,143 @@
       </w:r>
       <w:r>
         <w:t>This application has an S3 trigger that is attached to the S3 bucket(s). Whenever a new bucket is added, the Lambda function (with ObjectExtractor in the name) trigger needs updated on the new bucket and the new source added in the application.</w:t>
+      </w:r>
+    </w:p>
+    <w:p>
+      <w:r>
+        <w:t xml:space="preserve">The </w:t>
+      </w:r>
+      <w:r>
+        <w:rPr>
+          <w:b/>
+          <w:i/>
+        </w:rPr>
+        <w:t>&lt;stack name&gt;-LLCServerless-ObjectExtractor-&lt;guid&gt;</w:t>
+      </w:r>
+      <w:r>
+        <w:rPr>
+          <w:b/>
+          <w:i/>
+        </w:rPr>
+        <w:t xml:space="preserve"> </w:t>
+      </w:r>
+      <w:r>
+        <w:t>Lambda function will be attached to all object bucket(s). When an item is added to the bucket, the trigger will fire the function and it will attempt to parse the file and find any hyperlinks inside of them to add to the LLC Database.</w:t>
+      </w:r>
+      <w:r>
+        <w:t xml:space="preserve"> </w:t>
+      </w:r>
+      <w:r>
+        <w:t>The following met</w:t>
+      </w:r>
+      <w:r>
+        <w:t>a-data is supported in the application:</w:t>
+      </w:r>
+    </w:p>
+    <w:p>
+      <w:pPr>
+        <w:pStyle w:val="ListParagraph"/>
+        <w:numPr>
+          <w:ilvl w:val="0"/>
+          <w:numId w:val="29"/>
+        </w:numPr>
+      </w:pPr>
+      <w:r>
+        <w:t xml:space="preserve">mobile_pages – if the key contains the text </w:t>
+      </w:r>
+      <w:r>
+        <w:rPr>
+          <w:b/>
+          <w:i/>
+        </w:rPr>
+        <w:t>mobile_pages</w:t>
+      </w:r>
+      <w:r>
+        <w:t>, it will be skipped</w:t>
+      </w:r>
+    </w:p>
+    <w:p>
+      <w:pPr>
+        <w:pStyle w:val="ListParagraph"/>
+        <w:numPr>
+          <w:ilvl w:val="0"/>
+          <w:numId w:val="29"/>
+        </w:numPr>
+      </w:pPr>
+      <w:r>
+        <w:t xml:space="preserve">x-amz-meta-linkcheck: exclude – if the meta </w:t>
+      </w:r>
+      <w:r>
+        <w:rPr>
+          <w:b/>
+          <w:i/>
+        </w:rPr>
+        <w:t>linkcheck</w:t>
+      </w:r>
+      <w:r>
+        <w:rPr>
+          <w:b/>
+          <w:i/>
+        </w:rPr>
+        <w:t xml:space="preserve"> </w:t>
+      </w:r>
+      <w:r>
+        <w:t>exists on the object, it will be skipped</w:t>
+      </w:r>
+    </w:p>
+    <w:p/>
+    <w:p>
+      <w:r>
+        <w:t>The diagram below shows the flow of data.</w:t>
+      </w:r>
+    </w:p>
+    <w:p/>
+    <w:p>
+      <w:r>
+        <w:rPr>
+          <w:noProof/>
+        </w:rPr>
+        <w:drawing>
+          <wp:inline distT="0" distB="0" distL="0" distR="0" wp14:anchorId="12BEEA98" wp14:editId="23D4E07C">
+            <wp:extent cx="5349240" cy="1147557"/>
+            <wp:effectExtent l="0" t="0" r="3810" b="0"/>
+            <wp:docPr id="4" name="Picture 4"/>
+            <wp:cNvGraphicFramePr>
+              <a:graphicFrameLocks xmlns:a="http://schemas.openxmlformats.org/drawingml/2006/main" noChangeAspect="1"/>
+            </wp:cNvGraphicFramePr>
+            <a:graphic xmlns:a="http://schemas.openxmlformats.org/drawingml/2006/main">
+              <a:graphicData uri="http://schemas.openxmlformats.org/drawingml/2006/picture">
+                <pic:pic xmlns:pic="http://schemas.openxmlformats.org/drawingml/2006/picture">
+                  <pic:nvPicPr>
+                    <pic:cNvPr id="4" name="ObjectExtractor.png"/>
+                    <pic:cNvPicPr/>
+                  </pic:nvPicPr>
+                  <pic:blipFill>
+                    <a:blip r:embed="rId18">
+                      <a:extLst>
+                        <a:ext uri="{28A0092B-C50C-407E-A947-70E740481C1C}">
+                          <a14:useLocalDpi xmlns:a14="http://schemas.microsoft.com/office/drawing/2010/main" val="0"/>
+                        </a:ext>
+                      </a:extLst>
+                    </a:blip>
+                    <a:stretch>
+                      <a:fillRect/>
+                    </a:stretch>
+                  </pic:blipFill>
+                  <pic:spPr>
+                    <a:xfrm>
+                      <a:off x="0" y="0"/>
+                      <a:ext cx="5349762" cy="1147669"/>
+                    </a:xfrm>
+                    <a:prstGeom prst="rect">
+                      <a:avLst/>
+                    </a:prstGeom>
+                  </pic:spPr>
+                </pic:pic>
+              </a:graphicData>
+            </a:graphic>
+          </wp:inline>
+        </w:drawing>
       </w:r>
     </w:p>
     <w:p>
@@ -3436,8 +3626,8 @@
           <w:szCs w:val="28"/>
         </w:rPr>
       </w:pPr>
-      <w:bookmarkStart w:id="17" w:name="_LinkExtractor"/>
-      <w:bookmarkEnd w:id="17"/>
+      <w:bookmarkStart w:id="18" w:name="_LinkExtractor"/>
+      <w:bookmarkEnd w:id="18"/>
       <w:r>
         <w:br w:type="page"/>
       </w:r>
@@ -3446,12 +3636,12 @@
       <w:pPr>
         <w:pStyle w:val="Heading2"/>
       </w:pPr>
-      <w:bookmarkStart w:id="18" w:name="_Toc504925978"/>
+      <w:bookmarkStart w:id="19" w:name="_Toc505448831"/>
       <w:r>
         <w:lastRenderedPageBreak/>
         <w:t>LinkExtractor</w:t>
       </w:r>
-      <w:bookmarkEnd w:id="18"/>
+      <w:bookmarkEnd w:id="19"/>
     </w:p>
     <w:p>
       <w:r>
@@ -3516,43 +3706,185 @@
       <w:pPr>
         <w:pStyle w:val="Heading3"/>
       </w:pPr>
-      <w:bookmarkStart w:id="19" w:name="_Toc504925979"/>
+      <w:bookmarkStart w:id="20" w:name="_Processor"/>
+      <w:bookmarkStart w:id="21" w:name="_Toc505448832"/>
+      <w:bookmarkEnd w:id="20"/>
       <w:r>
         <w:t>Processor</w:t>
       </w:r>
-      <w:bookmarkEnd w:id="19"/>
-    </w:p>
-    <w:p>
-      <w:bookmarkStart w:id="20" w:name="_LinkChecker"/>
-      <w:bookmarkEnd w:id="20"/>
-      <w:r>
-        <w:t>Test</w:t>
+      <w:bookmarkEnd w:id="21"/>
+    </w:p>
+    <w:p>
+      <w:bookmarkStart w:id="22" w:name="_LinkChecker"/>
+      <w:bookmarkEnd w:id="22"/>
+      <w:r>
+        <w:t xml:space="preserve">The processor runs on a </w:t>
+      </w:r>
+      <w:r>
+        <w:t>5-minute</w:t>
+      </w:r>
+      <w:r>
+        <w:t xml:space="preserve"> schedule (configured in CloudWatch). </w:t>
+      </w:r>
+      <w:r>
+        <w:t xml:space="preserve">If the current SQS queue is empty, it will get </w:t>
+      </w:r>
+      <w:r>
+        <w:t>all</w:t>
+      </w:r>
+      <w:r>
+        <w:t xml:space="preserve"> the HTML Objects that have a </w:t>
+      </w:r>
+      <w:r>
+        <w:rPr>
+          <w:b/>
+        </w:rPr>
+        <w:t xml:space="preserve">ContentLastModified </w:t>
+      </w:r>
+      <w:r>
+        <w:t xml:space="preserve">date &gt; than </w:t>
+      </w:r>
+      <w:r>
+        <w:rPr>
+          <w:b/>
+        </w:rPr>
+        <w:t>DateLinksLastExtracted</w:t>
+      </w:r>
+      <w:r>
+        <w:t xml:space="preserve"> date.</w:t>
+      </w:r>
+      <w:r>
+        <w:t xml:space="preserve"> </w:t>
+      </w:r>
+      <w:r>
+        <w:t xml:space="preserve">If the Queue is not empty, it will silently exit. </w:t>
+      </w:r>
+      <w:r>
+        <w:t xml:space="preserve">Since there could be a very large number of Objects, this function does not process all of the links directly. Instead, </w:t>
+      </w:r>
+      <w:r>
+        <w:rPr>
+          <w:b/>
+        </w:rPr>
+        <w:t>MAX</w:t>
+      </w:r>
+      <w:r>
+        <w:t xml:space="preserve"> loops are calculated from the total amount. For each loop, an </w:t>
+      </w:r>
+      <w:r>
+        <w:rPr>
+          <w:b/>
+        </w:rPr>
+        <w:t>SNS</w:t>
+      </w:r>
+      <w:r>
+        <w:t xml:space="preserve"> message is sent out received by the </w:t>
+      </w:r>
+      <w:hyperlink w:anchor="_Queue" w:history="1">
+        <w:r>
+          <w:rPr>
+            <w:rStyle w:val="Hyperlink"/>
+          </w:rPr>
+          <w:t>Queue</w:t>
+        </w:r>
+      </w:hyperlink>
+      <w:r>
+        <w:t>.</w:t>
       </w:r>
     </w:p>
     <w:p>
       <w:pPr>
         <w:pStyle w:val="Heading3"/>
       </w:pPr>
-      <w:bookmarkStart w:id="21" w:name="_Toc504925980"/>
+      <w:bookmarkStart w:id="23" w:name="_Queue"/>
+      <w:bookmarkStart w:id="24" w:name="_Toc505448833"/>
+      <w:bookmarkEnd w:id="23"/>
       <w:r>
         <w:t>Queue</w:t>
       </w:r>
-      <w:bookmarkEnd w:id="21"/>
-    </w:p>
-    <w:p>
-      <w:r>
-        <w:t>Test</w:t>
+      <w:bookmarkEnd w:id="24"/>
+    </w:p>
+    <w:p>
+      <w:r>
+        <w:t xml:space="preserve">The Queue is responsible for putting the </w:t>
+      </w:r>
+      <w:r>
+        <w:rPr>
+          <w:b/>
+        </w:rPr>
+        <w:t>MAX</w:t>
+      </w:r>
+      <w:r>
+        <w:t xml:space="preserve"> Objects into an SQS queue. Based on the loop value based through to the </w:t>
+      </w:r>
+      <w:r>
+        <w:rPr>
+          <w:b/>
+        </w:rPr>
+        <w:t>SNS</w:t>
+      </w:r>
+      <w:r>
+        <w:t xml:space="preserve"> message, the Queue will grab </w:t>
+      </w:r>
+      <w:r>
+        <w:t xml:space="preserve">the Objects that match the offset </w:t>
+      </w:r>
+      <w:r>
+        <w:t xml:space="preserve">from the Database and put them into the SQS queue. The </w:t>
+      </w:r>
+      <w:r>
+        <w:rPr>
+          <w:b/>
+        </w:rPr>
+        <w:t xml:space="preserve">MAX </w:t>
+      </w:r>
+      <w:r>
+        <w:t xml:space="preserve">constant needs to be a reasonable value that can run within Lambda time constraints. </w:t>
       </w:r>
     </w:p>
     <w:p>
       <w:pPr>
         <w:pStyle w:val="Heading3"/>
       </w:pPr>
-      <w:bookmarkStart w:id="22" w:name="_Toc504925981"/>
+      <w:bookmarkStart w:id="25" w:name="_Toc505448834"/>
       <w:r>
         <w:t>Extractor</w:t>
       </w:r>
-      <w:bookmarkEnd w:id="22"/>
+      <w:bookmarkEnd w:id="25"/>
+    </w:p>
+    <w:p>
+      <w:r>
+        <w:t xml:space="preserve">The Extractor will grab a message from the SQS queue. </w:t>
+      </w:r>
+      <w:r>
+        <w:t>Links</w:t>
+      </w:r>
+      <w:r>
+        <w:t xml:space="preserve"> are extracted from the HTML response of the object and put into the Database if they do not already exist.</w:t>
+      </w:r>
+      <w:r>
+        <w:t xml:space="preserve"> After processing of the Object, it is removed from the SQS queue. If the </w:t>
+      </w:r>
+      <w:r>
+        <w:t>q</w:t>
+      </w:r>
+      <w:r>
+        <w:t xml:space="preserve">ueue is empty, it will silently exit until the </w:t>
+      </w:r>
+      <w:hyperlink w:anchor="_Processor" w:history="1">
+        <w:r>
+          <w:rPr>
+            <w:rStyle w:val="Hyperlink"/>
+          </w:rPr>
+          <w:t>Processor</w:t>
+        </w:r>
+      </w:hyperlink>
+      <w:r>
+        <w:t xml:space="preserve"> has a chance to run again.</w:t>
+      </w:r>
+      <w:r>
+        <w:t xml:space="preserve"> The diagram that shows how the Processor, Queue and Extractor work together is shown below.</w:t>
+      </w:r>
     </w:p>
     <w:p>
       <w:pPr>
@@ -3563,7 +3895,72 @@
         </w:rPr>
       </w:pPr>
       <w:r>
-        <w:t>Test</w:t>
+        <w:rPr>
+          <w:noProof/>
+        </w:rPr>
+        <w:drawing>
+          <wp:anchor distT="0" distB="0" distL="114300" distR="114300" simplePos="0" relativeHeight="251677696" behindDoc="1" locked="0" layoutInCell="1" allowOverlap="1" wp14:anchorId="077D2EBA" wp14:editId="5EA0D5AB">
+            <wp:simplePos x="0" y="0"/>
+            <wp:positionH relativeFrom="margin">
+              <wp:posOffset>0</wp:posOffset>
+            </wp:positionH>
+            <wp:positionV relativeFrom="paragraph">
+              <wp:posOffset>66675</wp:posOffset>
+            </wp:positionV>
+            <wp:extent cx="4615180" cy="4084320"/>
+            <wp:effectExtent l="0" t="0" r="0" b="0"/>
+            <wp:wrapTight wrapText="bothSides">
+              <wp:wrapPolygon edited="0">
+                <wp:start x="0" y="0"/>
+                <wp:lineTo x="0" y="21459"/>
+                <wp:lineTo x="21487" y="21459"/>
+                <wp:lineTo x="21487" y="0"/>
+                <wp:lineTo x="0" y="0"/>
+              </wp:wrapPolygon>
+            </wp:wrapTight>
+            <wp:docPr id="6" name="Picture 6"/>
+            <wp:cNvGraphicFramePr>
+              <a:graphicFrameLocks xmlns:a="http://schemas.openxmlformats.org/drawingml/2006/main" noChangeAspect="1"/>
+            </wp:cNvGraphicFramePr>
+            <a:graphic xmlns:a="http://schemas.openxmlformats.org/drawingml/2006/main">
+              <a:graphicData uri="http://schemas.openxmlformats.org/drawingml/2006/picture">
+                <pic:pic xmlns:pic="http://schemas.openxmlformats.org/drawingml/2006/picture">
+                  <pic:nvPicPr>
+                    <pic:cNvPr id="6" name="LinkExtractor.png"/>
+                    <pic:cNvPicPr/>
+                  </pic:nvPicPr>
+                  <pic:blipFill>
+                    <a:blip r:embed="rId19">
+                      <a:extLst>
+                        <a:ext uri="{28A0092B-C50C-407E-A947-70E740481C1C}">
+                          <a14:useLocalDpi xmlns:a14="http://schemas.microsoft.com/office/drawing/2010/main" val="0"/>
+                        </a:ext>
+                      </a:extLst>
+                    </a:blip>
+                    <a:stretch>
+                      <a:fillRect/>
+                    </a:stretch>
+                  </pic:blipFill>
+                  <pic:spPr>
+                    <a:xfrm>
+                      <a:off x="0" y="0"/>
+                      <a:ext cx="4615180" cy="4084320"/>
+                    </a:xfrm>
+                    <a:prstGeom prst="rect">
+                      <a:avLst/>
+                    </a:prstGeom>
+                  </pic:spPr>
+                </pic:pic>
+              </a:graphicData>
+            </a:graphic>
+            <wp14:sizeRelH relativeFrom="page">
+              <wp14:pctWidth>0</wp14:pctWidth>
+            </wp14:sizeRelH>
+            <wp14:sizeRelV relativeFrom="page">
+              <wp14:pctHeight>0</wp14:pctHeight>
+            </wp14:sizeRelV>
+          </wp:anchor>
+        </w:drawing>
       </w:r>
       <w:r>
         <w:br w:type="page"/>
@@ -3573,12 +3970,12 @@
       <w:pPr>
         <w:pStyle w:val="Heading2"/>
       </w:pPr>
-      <w:bookmarkStart w:id="23" w:name="_Toc504925982"/>
+      <w:bookmarkStart w:id="26" w:name="_Toc505448835"/>
       <w:r>
         <w:lastRenderedPageBreak/>
         <w:t>LinkChecker</w:t>
       </w:r>
-      <w:bookmarkEnd w:id="23"/>
+      <w:bookmarkEnd w:id="26"/>
     </w:p>
     <w:p>
       <w:r>
@@ -3636,52 +4033,177 @@
         </w:numPr>
       </w:pPr>
       <w:r>
-        <w:t>Extractor</w:t>
+        <w:t>Checker</w:t>
       </w:r>
     </w:p>
     <w:p>
       <w:pPr>
         <w:pStyle w:val="Heading3"/>
       </w:pPr>
-      <w:bookmarkStart w:id="24" w:name="_Toc504925983"/>
+      <w:bookmarkStart w:id="27" w:name="_Processor_1"/>
+      <w:bookmarkStart w:id="28" w:name="_Toc505448836"/>
+      <w:bookmarkEnd w:id="27"/>
       <w:r>
         <w:t>Processor</w:t>
       </w:r>
-      <w:bookmarkEnd w:id="24"/>
-    </w:p>
-    <w:p>
-      <w:r>
-        <w:t>Test</w:t>
+      <w:bookmarkEnd w:id="28"/>
+    </w:p>
+    <w:p>
+      <w:r>
+        <w:t xml:space="preserve">The processor runs on a </w:t>
+      </w:r>
+      <w:r>
+        <w:t>1</w:t>
+      </w:r>
+      <w:r>
+        <w:t xml:space="preserve">-minute schedule (configured in CloudWatch). If the current SQS queue is empty, it will get all the HTML </w:t>
+      </w:r>
+      <w:r>
+        <w:t>Links from the Database</w:t>
+      </w:r>
+      <w:r>
+        <w:t xml:space="preserve">. If the Queue is not empty, it will silently exit. Since there could be a very large number of </w:t>
+      </w:r>
+      <w:r>
+        <w:t>Links</w:t>
+      </w:r>
+      <w:r>
+        <w:t xml:space="preserve">, this function does not process all of the links directly. Instead, </w:t>
+      </w:r>
+      <w:r>
+        <w:rPr>
+          <w:b/>
+        </w:rPr>
+        <w:t>MAX</w:t>
+      </w:r>
+      <w:r>
+        <w:t xml:space="preserve"> loops are calculated from the total amount. For each loop, an </w:t>
+      </w:r>
+      <w:r>
+        <w:rPr>
+          <w:b/>
+        </w:rPr>
+        <w:t>SNS</w:t>
+      </w:r>
+      <w:r>
+        <w:t xml:space="preserve"> message is sent out received by the </w:t>
+      </w:r>
+      <w:hyperlink w:anchor="_Queue_1" w:history="1">
+        <w:r>
+          <w:rPr>
+            <w:rStyle w:val="Hyperlink"/>
+          </w:rPr>
+          <w:t>Queue</w:t>
+        </w:r>
+      </w:hyperlink>
+      <w:r>
+        <w:t>.</w:t>
       </w:r>
     </w:p>
     <w:p>
       <w:pPr>
         <w:pStyle w:val="Heading3"/>
       </w:pPr>
-      <w:bookmarkStart w:id="25" w:name="_Toc504925984"/>
+      <w:bookmarkStart w:id="29" w:name="_Queue_1"/>
+      <w:bookmarkStart w:id="30" w:name="_Toc505448837"/>
+      <w:bookmarkEnd w:id="29"/>
       <w:r>
         <w:t>Queue</w:t>
       </w:r>
-      <w:bookmarkEnd w:id="25"/>
-    </w:p>
-    <w:p>
-      <w:r>
-        <w:t>Test</w:t>
+      <w:bookmarkEnd w:id="30"/>
+    </w:p>
+    <w:p>
+      <w:r>
+        <w:t xml:space="preserve">The Queue is responsible for putting the </w:t>
+      </w:r>
+      <w:r>
+        <w:rPr>
+          <w:b/>
+        </w:rPr>
+        <w:t>MAX</w:t>
+      </w:r>
+      <w:r>
+        <w:t xml:space="preserve"> </w:t>
+      </w:r>
+      <w:r>
+        <w:t>Links</w:t>
+      </w:r>
+      <w:r>
+        <w:t xml:space="preserve"> into an SQS queue. Based on the loop value based through to the </w:t>
+      </w:r>
+      <w:r>
+        <w:rPr>
+          <w:b/>
+        </w:rPr>
+        <w:t>SNS</w:t>
+      </w:r>
+      <w:r>
+        <w:t xml:space="preserve"> message, the Queue will grab the </w:t>
+      </w:r>
+      <w:r>
+        <w:t>Links</w:t>
+      </w:r>
+      <w:r>
+        <w:t xml:space="preserve"> that match the offset from the Database and put them into the SQS queue. The </w:t>
+      </w:r>
+      <w:r>
+        <w:rPr>
+          <w:b/>
+        </w:rPr>
+        <w:t xml:space="preserve">MAX </w:t>
+      </w:r>
+      <w:r>
+        <w:t xml:space="preserve">constant needs to be a reasonable value that can run within Lambda time constraints. </w:t>
       </w:r>
     </w:p>
     <w:p>
       <w:pPr>
         <w:pStyle w:val="Heading3"/>
       </w:pPr>
-      <w:bookmarkStart w:id="26" w:name="_Toc504925985"/>
-      <w:r>
-        <w:t>Extractor</w:t>
-      </w:r>
-      <w:bookmarkEnd w:id="26"/>
-    </w:p>
-    <w:p>
-      <w:r>
-        <w:t>Test</w:t>
+      <w:bookmarkStart w:id="31" w:name="_Toc505448838"/>
+      <w:r>
+        <w:t>Checker</w:t>
+      </w:r>
+      <w:bookmarkEnd w:id="31"/>
+    </w:p>
+    <w:p>
+      <w:r>
+        <w:t xml:space="preserve">The </w:t>
+      </w:r>
+      <w:r>
+        <w:t>Checker</w:t>
+      </w:r>
+      <w:r>
+        <w:t xml:space="preserve"> will grab a message from the SQS queue. </w:t>
+      </w:r>
+      <w:r>
+        <w:t>The Link is downloaded, and a new Stat is created</w:t>
+      </w:r>
+      <w:r>
+        <w:t xml:space="preserve">. </w:t>
+      </w:r>
+      <w:r>
+        <w:t xml:space="preserve">If a screenshot does not exist, a new one will be created. If the Link is invalid, it will be added as an invalid report item. If it is determined to have a significant change, it will be added as a warning report. </w:t>
+      </w:r>
+      <w:r>
+        <w:t xml:space="preserve">After processing of the </w:t>
+      </w:r>
+      <w:r>
+        <w:t>Link</w:t>
+      </w:r>
+      <w:r>
+        <w:t xml:space="preserve">, it is removed from the SQS queue. If the queue is empty, it will silently exit until the </w:t>
+      </w:r>
+      <w:hyperlink w:anchor="_Processor_1" w:history="1">
+        <w:r>
+          <w:rPr>
+            <w:rStyle w:val="Hyperlink"/>
+          </w:rPr>
+          <w:t>Processor</w:t>
+        </w:r>
+      </w:hyperlink>
+      <w:r>
+        <w:t xml:space="preserve"> has a chance to run again. The diagram that shows how the Processor, Queue and Extractor work together is shown below.</w:t>
       </w:r>
     </w:p>
     <w:p>
@@ -3694,6 +4216,110 @@
         </w:rPr>
       </w:pPr>
       <w:r>
+        <w:rPr>
+          <w:noProof/>
+        </w:rPr>
+        <w:drawing>
+          <wp:anchor distT="0" distB="0" distL="114300" distR="114300" simplePos="0" relativeHeight="251678720" behindDoc="1" locked="0" layoutInCell="1" allowOverlap="1" wp14:anchorId="17BFB793" wp14:editId="53220D4E">
+            <wp:simplePos x="0" y="0"/>
+            <wp:positionH relativeFrom="margin">
+              <wp:posOffset>0</wp:posOffset>
+            </wp:positionH>
+            <wp:positionV relativeFrom="paragraph">
+              <wp:posOffset>57785</wp:posOffset>
+            </wp:positionV>
+            <wp:extent cx="4046220" cy="3580765"/>
+            <wp:effectExtent l="0" t="0" r="0" b="635"/>
+            <wp:wrapTight wrapText="bothSides">
+              <wp:wrapPolygon edited="0">
+                <wp:start x="7220" y="0"/>
+                <wp:lineTo x="712" y="460"/>
+                <wp:lineTo x="814" y="1724"/>
+                <wp:lineTo x="3051" y="2068"/>
+                <wp:lineTo x="1017" y="2528"/>
+                <wp:lineTo x="915" y="5286"/>
+                <wp:lineTo x="10169" y="5516"/>
+                <wp:lineTo x="814" y="7584"/>
+                <wp:lineTo x="915" y="12296"/>
+                <wp:lineTo x="2441" y="12870"/>
+                <wp:lineTo x="1932" y="13330"/>
+                <wp:lineTo x="1932" y="17007"/>
+                <wp:lineTo x="3966" y="18386"/>
+                <wp:lineTo x="4576" y="18386"/>
+                <wp:lineTo x="3864" y="20225"/>
+                <wp:lineTo x="3864" y="20685"/>
+                <wp:lineTo x="4271" y="21489"/>
+                <wp:lineTo x="4576" y="21489"/>
+                <wp:lineTo x="6814" y="21489"/>
+                <wp:lineTo x="7119" y="21489"/>
+                <wp:lineTo x="7729" y="20570"/>
+                <wp:lineTo x="13017" y="20225"/>
+                <wp:lineTo x="15661" y="19650"/>
+                <wp:lineTo x="15864" y="16548"/>
+                <wp:lineTo x="19220" y="16548"/>
+                <wp:lineTo x="21458" y="15858"/>
+                <wp:lineTo x="21458" y="14594"/>
+                <wp:lineTo x="19627" y="12870"/>
+                <wp:lineTo x="20237" y="12870"/>
+                <wp:lineTo x="20847" y="11836"/>
+                <wp:lineTo x="20847" y="10342"/>
+                <wp:lineTo x="20542" y="9883"/>
+                <wp:lineTo x="19525" y="9193"/>
+                <wp:lineTo x="20136" y="7354"/>
+                <wp:lineTo x="20542" y="5516"/>
+                <wp:lineTo x="21051" y="4252"/>
+                <wp:lineTo x="20746" y="1839"/>
+                <wp:lineTo x="21458" y="804"/>
+                <wp:lineTo x="20949" y="230"/>
+                <wp:lineTo x="12712" y="0"/>
+                <wp:lineTo x="7220" y="0"/>
+              </wp:wrapPolygon>
+            </wp:wrapTight>
+            <wp:docPr id="7" name="Picture 7"/>
+            <wp:cNvGraphicFramePr>
+              <a:graphicFrameLocks xmlns:a="http://schemas.openxmlformats.org/drawingml/2006/main" noChangeAspect="1"/>
+            </wp:cNvGraphicFramePr>
+            <a:graphic xmlns:a="http://schemas.openxmlformats.org/drawingml/2006/main">
+              <a:graphicData uri="http://schemas.openxmlformats.org/drawingml/2006/picture">
+                <pic:pic xmlns:pic="http://schemas.openxmlformats.org/drawingml/2006/picture">
+                  <pic:nvPicPr>
+                    <pic:cNvPr id="7" name="LinkChecker.png"/>
+                    <pic:cNvPicPr/>
+                  </pic:nvPicPr>
+                  <pic:blipFill>
+                    <a:blip r:embed="rId20">
+                      <a:extLst>
+                        <a:ext uri="{28A0092B-C50C-407E-A947-70E740481C1C}">
+                          <a14:useLocalDpi xmlns:a14="http://schemas.microsoft.com/office/drawing/2010/main" val="0"/>
+                        </a:ext>
+                      </a:extLst>
+                    </a:blip>
+                    <a:stretch>
+                      <a:fillRect/>
+                    </a:stretch>
+                  </pic:blipFill>
+                  <pic:spPr>
+                    <a:xfrm>
+                      <a:off x="0" y="0"/>
+                      <a:ext cx="4046220" cy="3580765"/>
+                    </a:xfrm>
+                    <a:prstGeom prst="rect">
+                      <a:avLst/>
+                    </a:prstGeom>
+                  </pic:spPr>
+                </pic:pic>
+              </a:graphicData>
+            </a:graphic>
+            <wp14:sizeRelH relativeFrom="page">
+              <wp14:pctWidth>0</wp14:pctWidth>
+            </wp14:sizeRelH>
+            <wp14:sizeRelV relativeFrom="page">
+              <wp14:pctHeight>0</wp14:pctHeight>
+            </wp14:sizeRelV>
+          </wp:anchor>
+        </w:drawing>
+      </w:r>
+      <w:r>
         <w:br w:type="page"/>
       </w:r>
     </w:p>
@@ -3701,12 +4327,12 @@
       <w:pPr>
         <w:pStyle w:val="Heading2"/>
       </w:pPr>
-      <w:bookmarkStart w:id="27" w:name="_Toc504925986"/>
+      <w:bookmarkStart w:id="32" w:name="_Toc505448839"/>
       <w:r>
         <w:lastRenderedPageBreak/>
         <w:t>Packages</w:t>
       </w:r>
-      <w:bookmarkEnd w:id="27"/>
+      <w:bookmarkEnd w:id="32"/>
     </w:p>
     <w:p>
       <w:r>
@@ -3722,6 +4348,7 @@
         <w:t xml:space="preserve"> This is accomplished by the following flow using an S3 trigger on the package bucket.</w:t>
       </w:r>
     </w:p>
+    <w:p/>
     <w:p>
       <w:pPr>
         <w:rPr>
@@ -3732,6 +4359,52 @@
         </w:rPr>
       </w:pPr>
       <w:r>
+        <w:rPr>
+          <w:noProof/>
+        </w:rPr>
+        <w:drawing>
+          <wp:inline distT="0" distB="0" distL="0" distR="0" wp14:anchorId="681700C0" wp14:editId="589154BF">
+            <wp:extent cx="5414010" cy="1161451"/>
+            <wp:effectExtent l="0" t="0" r="0" b="635"/>
+            <wp:docPr id="8" name="Picture 8"/>
+            <wp:cNvGraphicFramePr>
+              <a:graphicFrameLocks xmlns:a="http://schemas.openxmlformats.org/drawingml/2006/main" noChangeAspect="1"/>
+            </wp:cNvGraphicFramePr>
+            <a:graphic xmlns:a="http://schemas.openxmlformats.org/drawingml/2006/main">
+              <a:graphicData uri="http://schemas.openxmlformats.org/drawingml/2006/picture">
+                <pic:pic xmlns:pic="http://schemas.openxmlformats.org/drawingml/2006/picture">
+                  <pic:nvPicPr>
+                    <pic:cNvPr id="8" name="Packages.png"/>
+                    <pic:cNvPicPr/>
+                  </pic:nvPicPr>
+                  <pic:blipFill>
+                    <a:blip r:embed="rId21">
+                      <a:extLst>
+                        <a:ext uri="{28A0092B-C50C-407E-A947-70E740481C1C}">
+                          <a14:useLocalDpi xmlns:a14="http://schemas.microsoft.com/office/drawing/2010/main" val="0"/>
+                        </a:ext>
+                      </a:extLst>
+                    </a:blip>
+                    <a:stretch>
+                      <a:fillRect/>
+                    </a:stretch>
+                  </pic:blipFill>
+                  <pic:spPr>
+                    <a:xfrm>
+                      <a:off x="0" y="0"/>
+                      <a:ext cx="5416462" cy="1161977"/>
+                    </a:xfrm>
+                    <a:prstGeom prst="rect">
+                      <a:avLst/>
+                    </a:prstGeom>
+                  </pic:spPr>
+                </pic:pic>
+              </a:graphicData>
+            </a:graphic>
+          </wp:inline>
+        </w:drawing>
+      </w:r>
+      <w:r>
         <w:br w:type="page"/>
       </w:r>
     </w:p>
@@ -3739,7 +4412,7 @@
       <w:pPr>
         <w:pStyle w:val="Heading1"/>
       </w:pPr>
-      <w:bookmarkStart w:id="28" w:name="_Toc504925987"/>
+      <w:bookmarkStart w:id="33" w:name="_Toc505448840"/>
       <w:r>
         <w:lastRenderedPageBreak/>
         <w:t>Appendix A: Project Setup</w:t>
@@ -3747,7 +4420,7 @@
       <w:r>
         <w:t xml:space="preserve"> /w AWS</w:t>
       </w:r>
-      <w:bookmarkEnd w:id="28"/>
+      <w:bookmarkEnd w:id="33"/>
     </w:p>
     <w:p>
       <w:r>
@@ -3783,7 +4456,7 @@
       <w:r>
         <w:t xml:space="preserve">You can use </w:t>
       </w:r>
-      <w:hyperlink r:id="rId18" w:history="1">
+      <w:hyperlink r:id="rId22" w:history="1">
         <w:r>
           <w:rPr>
             <w:rStyle w:val="Hyperlink"/>
@@ -3902,7 +4575,7 @@
       <w:r>
         <w:t xml:space="preserve">Install </w:t>
       </w:r>
-      <w:hyperlink r:id="rId19" w:history="1">
+      <w:hyperlink r:id="rId23" w:history="1">
         <w:r>
           <w:rPr>
             <w:rStyle w:val="Hyperlink"/>
@@ -4199,49 +4872,7 @@
         <w:rPr>
           <w:i/>
         </w:rPr>
-        <w:t>react-</w:t>
-      </w:r>
-      <w:proofErr w:type="spellStart"/>
-      <w:r>
-        <w:rPr>
-          <w:i/>
-        </w:rPr>
-        <w:t>llc</w:t>
-      </w:r>
-      <w:proofErr w:type="spellEnd"/>
-      <w:r>
-        <w:rPr>
-          <w:i/>
-        </w:rPr>
-        <w:t>\</w:t>
-      </w:r>
-      <w:proofErr w:type="spellStart"/>
-      <w:r>
-        <w:rPr>
-          <w:i/>
-        </w:rPr>
-        <w:t>src</w:t>
-      </w:r>
-      <w:proofErr w:type="spellEnd"/>
-      <w:r>
-        <w:rPr>
-          <w:i/>
-        </w:rPr>
-        <w:t>\</w:t>
-      </w:r>
-      <w:proofErr w:type="spellStart"/>
-      <w:r>
-        <w:rPr>
-          <w:i/>
-        </w:rPr>
-        <w:t>Auth</w:t>
-      </w:r>
-      <w:proofErr w:type="spellEnd"/>
-      <w:r>
-        <w:rPr>
-          <w:i/>
-        </w:rPr>
-        <w:t>\auth0-variables.js.prod</w:t>
+        <w:t>react-llc\src\Auth\auth0-variables.js.prod</w:t>
       </w:r>
       <w:r>
         <w:t xml:space="preserve"> and update the following properties:</w:t>
@@ -4255,16 +4886,11 @@
           <w:numId w:val="27"/>
         </w:numPr>
       </w:pPr>
-      <w:proofErr w:type="spellStart"/>
       <w:r>
         <w:t>AUTH_CONFIG</w:t>
       </w:r>
       <w:r>
-        <w:t>.domain</w:t>
-      </w:r>
-      <w:proofErr w:type="spellEnd"/>
-      <w:r>
-        <w:t xml:space="preserve"> (from auth0)</w:t>
+        <w:t>.domain (from auth0)</w:t>
       </w:r>
     </w:p>
     <w:p>
@@ -4275,16 +4901,11 @@
           <w:numId w:val="27"/>
         </w:numPr>
       </w:pPr>
-      <w:proofErr w:type="spellStart"/>
       <w:r>
         <w:t>AUTH_CONFIG</w:t>
       </w:r>
       <w:r>
-        <w:t>.clientId</w:t>
-      </w:r>
-      <w:proofErr w:type="spellEnd"/>
-      <w:r>
-        <w:t xml:space="preserve"> (from auth0)</w:t>
+        <w:t>.clientId (from auth0)</w:t>
       </w:r>
     </w:p>
     <w:p>
@@ -4295,16 +4916,11 @@
           <w:numId w:val="27"/>
         </w:numPr>
       </w:pPr>
-      <w:proofErr w:type="spellStart"/>
       <w:r>
         <w:t>AwsConstants</w:t>
       </w:r>
       <w:r>
-        <w:t>.InvokeUrl</w:t>
-      </w:r>
-      <w:proofErr w:type="spellEnd"/>
-      <w:r>
-        <w:t xml:space="preserve"> (from API gateway for back-end URL)</w:t>
+        <w:t>.InvokeUrl (from API gateway for back-end URL)</w:t>
       </w:r>
     </w:p>
     <w:p>
@@ -4322,103 +4938,19 @@
         <w:rPr>
           <w:i/>
         </w:rPr>
-        <w:t>react-</w:t>
-      </w:r>
-      <w:proofErr w:type="spellStart"/>
+        <w:t>react-llc\src\Auth\auth0-variables.js</w:t>
+      </w:r>
       <w:r>
         <w:rPr>
           <w:i/>
         </w:rPr>
-        <w:t>llc</w:t>
-      </w:r>
-      <w:proofErr w:type="spellEnd"/>
+        <w:t xml:space="preserve"> to </w:t>
+      </w:r>
       <w:r>
         <w:rPr>
           <w:i/>
         </w:rPr>
-        <w:t>\</w:t>
-      </w:r>
-      <w:proofErr w:type="spellStart"/>
-      <w:r>
-        <w:rPr>
-          <w:i/>
-        </w:rPr>
-        <w:t>src</w:t>
-      </w:r>
-      <w:proofErr w:type="spellEnd"/>
-      <w:r>
-        <w:rPr>
-          <w:i/>
-        </w:rPr>
-        <w:t>\</w:t>
-      </w:r>
-      <w:proofErr w:type="spellStart"/>
-      <w:r>
-        <w:rPr>
-          <w:i/>
-        </w:rPr>
-        <w:t>Auth</w:t>
-      </w:r>
-      <w:proofErr w:type="spellEnd"/>
-      <w:r>
-        <w:rPr>
-          <w:i/>
-        </w:rPr>
-        <w:t>\auth0-variables.js</w:t>
-      </w:r>
-      <w:r>
-        <w:rPr>
-          <w:i/>
-        </w:rPr>
-        <w:t xml:space="preserve"> to </w:t>
-      </w:r>
-      <w:r>
-        <w:rPr>
-          <w:i/>
-        </w:rPr>
-        <w:t>react-</w:t>
-      </w:r>
-      <w:proofErr w:type="spellStart"/>
-      <w:r>
-        <w:rPr>
-          <w:i/>
-        </w:rPr>
-        <w:t>llc</w:t>
-      </w:r>
-      <w:proofErr w:type="spellEnd"/>
-      <w:r>
-        <w:rPr>
-          <w:i/>
-        </w:rPr>
-        <w:t>\</w:t>
-      </w:r>
-      <w:proofErr w:type="spellStart"/>
-      <w:r>
-        <w:rPr>
-          <w:i/>
-        </w:rPr>
-        <w:t>src</w:t>
-      </w:r>
-      <w:proofErr w:type="spellEnd"/>
-      <w:r>
-        <w:rPr>
-          <w:i/>
-        </w:rPr>
-        <w:t>\</w:t>
-      </w:r>
-      <w:proofErr w:type="spellStart"/>
-      <w:r>
-        <w:rPr>
-          <w:i/>
-        </w:rPr>
-        <w:t>Auth</w:t>
-      </w:r>
-      <w:proofErr w:type="spellEnd"/>
-      <w:r>
-        <w:rPr>
-          <w:i/>
-        </w:rPr>
-        <w:t>\auth0-variables.js.</w:t>
+        <w:t>react-llc\src\Auth\auth0-variables.js.</w:t>
       </w:r>
       <w:r>
         <w:rPr>
@@ -4442,103 +4974,19 @@
         <w:rPr>
           <w:i/>
         </w:rPr>
-        <w:t>react-</w:t>
-      </w:r>
-      <w:proofErr w:type="spellStart"/>
+        <w:t>react-llc\src\Auth\auth0-variables.js</w:t>
+      </w:r>
       <w:r>
         <w:rPr>
           <w:i/>
         </w:rPr>
-        <w:t>llc</w:t>
-      </w:r>
-      <w:proofErr w:type="spellEnd"/>
+        <w:t xml:space="preserve">.prod to </w:t>
+      </w:r>
       <w:r>
         <w:rPr>
           <w:i/>
         </w:rPr>
-        <w:t>\</w:t>
-      </w:r>
-      <w:proofErr w:type="spellStart"/>
-      <w:r>
-        <w:rPr>
-          <w:i/>
-        </w:rPr>
-        <w:t>src</w:t>
-      </w:r>
-      <w:proofErr w:type="spellEnd"/>
-      <w:r>
-        <w:rPr>
-          <w:i/>
-        </w:rPr>
-        <w:t>\</w:t>
-      </w:r>
-      <w:proofErr w:type="spellStart"/>
-      <w:r>
-        <w:rPr>
-          <w:i/>
-        </w:rPr>
-        <w:t>Auth</w:t>
-      </w:r>
-      <w:proofErr w:type="spellEnd"/>
-      <w:r>
-        <w:rPr>
-          <w:i/>
-        </w:rPr>
-        <w:t>\auth0-variables.js</w:t>
-      </w:r>
-      <w:r>
-        <w:rPr>
-          <w:i/>
-        </w:rPr>
-        <w:t xml:space="preserve">.prod to </w:t>
-      </w:r>
-      <w:r>
-        <w:rPr>
-          <w:i/>
-        </w:rPr>
-        <w:t>react-</w:t>
-      </w:r>
-      <w:proofErr w:type="spellStart"/>
-      <w:r>
-        <w:rPr>
-          <w:i/>
-        </w:rPr>
-        <w:t>llc</w:t>
-      </w:r>
-      <w:proofErr w:type="spellEnd"/>
-      <w:r>
-        <w:rPr>
-          <w:i/>
-        </w:rPr>
-        <w:t>\</w:t>
-      </w:r>
-      <w:proofErr w:type="spellStart"/>
-      <w:r>
-        <w:rPr>
-          <w:i/>
-        </w:rPr>
-        <w:t>src</w:t>
-      </w:r>
-      <w:proofErr w:type="spellEnd"/>
-      <w:r>
-        <w:rPr>
-          <w:i/>
-        </w:rPr>
-        <w:t>\</w:t>
-      </w:r>
-      <w:proofErr w:type="spellStart"/>
-      <w:r>
-        <w:rPr>
-          <w:i/>
-        </w:rPr>
-        <w:t>Auth</w:t>
-      </w:r>
-      <w:proofErr w:type="spellEnd"/>
-      <w:r>
-        <w:rPr>
-          <w:i/>
-        </w:rPr>
-        <w:t>\auth0-variables.js</w:t>
+        <w:t>react-llc\src\Auth\auth0-variables.js</w:t>
       </w:r>
     </w:p>
     <w:p>
@@ -4556,16 +5004,8 @@
         <w:rPr>
           <w:i/>
         </w:rPr>
-        <w:t>react-</w:t>
-      </w:r>
-      <w:proofErr w:type="spellStart"/>
-      <w:r>
-        <w:rPr>
-          <w:i/>
-        </w:rPr>
-        <w:t>llc</w:t>
-      </w:r>
-      <w:proofErr w:type="spellEnd"/>
+        <w:t>react-llc</w:t>
+      </w:r>
       <w:r>
         <w:t xml:space="preserve"> folder and execute:</w:t>
       </w:r>
@@ -4630,15 +5070,7 @@
         </w:numPr>
       </w:pPr>
       <w:r>
-        <w:t xml:space="preserve">Optionally, attach a DNS hostname to the </w:t>
-      </w:r>
-      <w:proofErr w:type="spellStart"/>
-      <w:r>
-        <w:t>CloudFront</w:t>
-      </w:r>
-      <w:proofErr w:type="spellEnd"/>
-      <w:r>
-        <w:t xml:space="preserve"> distribution backed by the </w:t>
+        <w:t xml:space="preserve">Optionally, attach a DNS hostname to the CloudFront distribution backed by the </w:t>
       </w:r>
       <w:r>
         <w:rPr>
@@ -4649,8 +5081,6 @@
       <w:r>
         <w:t>S3 bucket</w:t>
       </w:r>
-    </w:p>
-    <w:p>
       <w:r>
         <w:br w:type="page"/>
       </w:r>
@@ -4734,13 +5164,8 @@
         <w:ind w:left="1620"/>
       </w:pPr>
       <w:r>
-        <w:t>Lambda function like &lt;stack name&gt;-LLC-Serverless-</w:t>
-      </w:r>
-      <w:proofErr w:type="spellStart"/>
-      <w:r>
-        <w:t>ObjectExtractor</w:t>
-      </w:r>
-      <w:proofErr w:type="spellEnd"/>
+        <w:t>Lambda function like &lt;stack name&gt;-LLC-Serverless-ObjectExtractor</w:t>
+      </w:r>
     </w:p>
     <w:p>
       <w:pPr>
@@ -4797,13 +5222,8 @@
         <w:ind w:left="1620"/>
       </w:pPr>
       <w:r>
-        <w:t>Lambda function like &lt;stack name&gt;-LLC-Serverless-</w:t>
-      </w:r>
-      <w:proofErr w:type="spellStart"/>
-      <w:r>
-        <w:t>ObjectExtractor</w:t>
-      </w:r>
-      <w:proofErr w:type="spellEnd"/>
+        <w:t>Lambda function like &lt;stack name&gt;-LLC-Serverless-ObjectExtractor</w:t>
+      </w:r>
     </w:p>
     <w:p/>
     <w:p>
@@ -4822,9 +5242,9 @@
       <w:pPr>
         <w:pStyle w:val="Heading1"/>
       </w:pPr>
-      <w:bookmarkStart w:id="29" w:name="_Appendix_B:_Settings"/>
-      <w:bookmarkStart w:id="30" w:name="_Toc504925988"/>
-      <w:bookmarkEnd w:id="29"/>
+      <w:bookmarkStart w:id="34" w:name="_Appendix_B:_Settings"/>
+      <w:bookmarkStart w:id="35" w:name="_Toc505448841"/>
+      <w:bookmarkEnd w:id="34"/>
       <w:r>
         <w:lastRenderedPageBreak/>
         <w:t>Appendix B</w:t>
@@ -4832,7 +5252,7 @@
       <w:r>
         <w:t>: Settings Available</w:t>
       </w:r>
-      <w:bookmarkEnd w:id="30"/>
+      <w:bookmarkEnd w:id="35"/>
     </w:p>
     <w:tbl>
       <w:tblPr>
@@ -4899,11 +5319,9 @@
             <w:tcW w:w="2684" w:type="dxa"/>
           </w:tcPr>
           <w:p>
-            <w:proofErr w:type="spellStart"/>
             <w:r>
               <w:t>Email.InvalidLinksLink</w:t>
             </w:r>
-            <w:proofErr w:type="spellEnd"/>
           </w:p>
         </w:tc>
         <w:tc>
@@ -4943,11 +5361,9 @@
             <w:tcW w:w="2684" w:type="dxa"/>
           </w:tcPr>
           <w:p>
-            <w:proofErr w:type="spellStart"/>
             <w:r>
               <w:t>Email.LogsLink</w:t>
             </w:r>
-            <w:proofErr w:type="spellEnd"/>
           </w:p>
         </w:tc>
         <w:tc>
@@ -4988,11 +5404,9 @@
             <w:tcW w:w="2684" w:type="dxa"/>
           </w:tcPr>
           <w:p>
-            <w:proofErr w:type="spellStart"/>
             <w:r>
               <w:t>Email.NotificationEmail</w:t>
             </w:r>
-            <w:proofErr w:type="spellEnd"/>
           </w:p>
         </w:tc>
         <w:tc>
@@ -5032,11 +5446,9 @@
             <w:tcW w:w="2684" w:type="dxa"/>
           </w:tcPr>
           <w:p>
-            <w:proofErr w:type="spellStart"/>
             <w:r>
               <w:t>Email.Pass</w:t>
             </w:r>
-            <w:proofErr w:type="spellEnd"/>
           </w:p>
         </w:tc>
         <w:tc>
@@ -5077,11 +5489,9 @@
             <w:tcW w:w="2684" w:type="dxa"/>
           </w:tcPr>
           <w:p>
-            <w:proofErr w:type="spellStart"/>
             <w:r>
               <w:t>Email.User</w:t>
             </w:r>
-            <w:proofErr w:type="spellEnd"/>
           </w:p>
         </w:tc>
         <w:tc>
@@ -5121,11 +5531,9 @@
             <w:tcW w:w="2684" w:type="dxa"/>
           </w:tcPr>
           <w:p>
-            <w:proofErr w:type="spellStart"/>
             <w:r>
               <w:t>Email.WarningLinksLink</w:t>
             </w:r>
-            <w:proofErr w:type="spellEnd"/>
           </w:p>
         </w:tc>
         <w:tc>
@@ -5158,8 +5566,6 @@
             <w:r>
               <w:t>Yes</w:t>
             </w:r>
-            <w:bookmarkStart w:id="31" w:name="_GoBack"/>
-            <w:bookmarkEnd w:id="31"/>
           </w:p>
         </w:tc>
       </w:tr>
@@ -5372,7 +5778,7 @@
           <w:rPr>
             <w:noProof/>
           </w:rPr>
-          <w:t>16</w:t>
+          <w:t>3</w:t>
         </w:r>
         <w:r>
           <w:rPr>
@@ -6354,6 +6760,118 @@
       <w:pPr>
         <w:ind w:left="1584" w:hanging="144"/>
       </w:pPr>
+    </w:lvl>
+  </w:abstractNum>
+  <w:abstractNum w:abstractNumId="18" w15:restartNumberingAfterBreak="0">
+    <w:nsid w:val="7E8168F8"/>
+    <w:multiLevelType w:val="hybridMultilevel"/>
+    <w:tmpl w:val="C0D66F3E"/>
+    <w:lvl w:ilvl="0" w:tplc="4A120DF4">
+      <w:numFmt w:val="bullet"/>
+      <w:lvlText w:val=""/>
+      <w:lvlJc w:val="left"/>
+      <w:pPr>
+        <w:ind w:left="720" w:hanging="360"/>
+      </w:pPr>
+      <w:rPr>
+        <w:rFonts w:ascii="Symbol" w:eastAsiaTheme="minorEastAsia" w:hAnsi="Symbol" w:cstheme="minorBidi" w:hint="default"/>
+      </w:rPr>
+    </w:lvl>
+    <w:lvl w:ilvl="1" w:tplc="04090003">
+      <w:start w:val="1"/>
+      <w:numFmt w:val="bullet"/>
+      <w:lvlText w:val="o"/>
+      <w:lvlJc w:val="left"/>
+      <w:pPr>
+        <w:ind w:left="1440" w:hanging="360"/>
+      </w:pPr>
+      <w:rPr>
+        <w:rFonts w:ascii="Courier New" w:hAnsi="Courier New" w:cs="Courier New" w:hint="default"/>
+      </w:rPr>
+    </w:lvl>
+    <w:lvl w:ilvl="2" w:tplc="04090005" w:tentative="1">
+      <w:start w:val="1"/>
+      <w:numFmt w:val="bullet"/>
+      <w:lvlText w:val=""/>
+      <w:lvlJc w:val="left"/>
+      <w:pPr>
+        <w:ind w:left="2160" w:hanging="360"/>
+      </w:pPr>
+      <w:rPr>
+        <w:rFonts w:ascii="Wingdings" w:hAnsi="Wingdings" w:hint="default"/>
+      </w:rPr>
+    </w:lvl>
+    <w:lvl w:ilvl="3" w:tplc="04090001" w:tentative="1">
+      <w:start w:val="1"/>
+      <w:numFmt w:val="bullet"/>
+      <w:lvlText w:val=""/>
+      <w:lvlJc w:val="left"/>
+      <w:pPr>
+        <w:ind w:left="2880" w:hanging="360"/>
+      </w:pPr>
+      <w:rPr>
+        <w:rFonts w:ascii="Symbol" w:hAnsi="Symbol" w:hint="default"/>
+      </w:rPr>
+    </w:lvl>
+    <w:lvl w:ilvl="4" w:tplc="04090003" w:tentative="1">
+      <w:start w:val="1"/>
+      <w:numFmt w:val="bullet"/>
+      <w:lvlText w:val="o"/>
+      <w:lvlJc w:val="left"/>
+      <w:pPr>
+        <w:ind w:left="3600" w:hanging="360"/>
+      </w:pPr>
+      <w:rPr>
+        <w:rFonts w:ascii="Courier New" w:hAnsi="Courier New" w:cs="Courier New" w:hint="default"/>
+      </w:rPr>
+    </w:lvl>
+    <w:lvl w:ilvl="5" w:tplc="04090005" w:tentative="1">
+      <w:start w:val="1"/>
+      <w:numFmt w:val="bullet"/>
+      <w:lvlText w:val=""/>
+      <w:lvlJc w:val="left"/>
+      <w:pPr>
+        <w:ind w:left="4320" w:hanging="360"/>
+      </w:pPr>
+      <w:rPr>
+        <w:rFonts w:ascii="Wingdings" w:hAnsi="Wingdings" w:hint="default"/>
+      </w:rPr>
+    </w:lvl>
+    <w:lvl w:ilvl="6" w:tplc="04090001" w:tentative="1">
+      <w:start w:val="1"/>
+      <w:numFmt w:val="bullet"/>
+      <w:lvlText w:val=""/>
+      <w:lvlJc w:val="left"/>
+      <w:pPr>
+        <w:ind w:left="5040" w:hanging="360"/>
+      </w:pPr>
+      <w:rPr>
+        <w:rFonts w:ascii="Symbol" w:hAnsi="Symbol" w:hint="default"/>
+      </w:rPr>
+    </w:lvl>
+    <w:lvl w:ilvl="7" w:tplc="04090003" w:tentative="1">
+      <w:start w:val="1"/>
+      <w:numFmt w:val="bullet"/>
+      <w:lvlText w:val="o"/>
+      <w:lvlJc w:val="left"/>
+      <w:pPr>
+        <w:ind w:left="5760" w:hanging="360"/>
+      </w:pPr>
+      <w:rPr>
+        <w:rFonts w:ascii="Courier New" w:hAnsi="Courier New" w:cs="Courier New" w:hint="default"/>
+      </w:rPr>
+    </w:lvl>
+    <w:lvl w:ilvl="8" w:tplc="04090005" w:tentative="1">
+      <w:start w:val="1"/>
+      <w:numFmt w:val="bullet"/>
+      <w:lvlText w:val=""/>
+      <w:lvlJc w:val="left"/>
+      <w:pPr>
+        <w:ind w:left="6480" w:hanging="360"/>
+      </w:pPr>
+      <w:rPr>
+        <w:rFonts w:ascii="Wingdings" w:hAnsi="Wingdings" w:hint="default"/>
+      </w:rPr>
     </w:lvl>
   </w:abstractNum>
   <w:num w:numId="1">
@@ -6439,6 +6957,9 @@
   </w:num>
   <w:num w:numId="28">
     <w:abstractNumId w:val="10"/>
+  </w:num>
+  <w:num w:numId="29">
+    <w:abstractNumId w:val="18"/>
   </w:num>
 </w:numbering>
 </file>
@@ -7051,7 +7572,6 @@
   <w:style w:type="character" w:default="1" w:styleId="DefaultParagraphFont">
     <w:name w:val="Default Paragraph Font"/>
     <w:uiPriority w:val="1"/>
-    <w:semiHidden/>
     <w:unhideWhenUsed/>
   </w:style>
   <w:style w:type="table" w:default="1" w:styleId="TableNormal">
@@ -8554,7 +9074,7 @@
 </file>
 
 <file path=customXml/itemProps1.xml><?xml version="1.0" encoding="utf-8"?>
-<ds:datastoreItem xmlns:ds="http://schemas.openxmlformats.org/officeDocument/2006/customXml" ds:itemID="{D9B1E9B1-64D8-4A5E-AE4A-7A55AE5843D4}">
+<ds:datastoreItem xmlns:ds="http://schemas.openxmlformats.org/officeDocument/2006/customXml" ds:itemID="{107BDAF6-6A0E-4BD3-9867-3A9E661567D8}">
   <ds:schemaRefs>
     <ds:schemaRef ds:uri="http://schemas.openxmlformats.org/officeDocument/2006/bibliography"/>
   </ds:schemaRefs>

</xml_diff>

<commit_message>
Last documentation changes for V2.
</commit_message>
<xml_diff>
--- a/LOR Link Checker.docx
+++ b/LOR Link Checker.docx
@@ -154,110 +154,63 @@
           <w:r>
             <w:fldChar w:fldCharType="separate"/>
           </w:r>
-          <w:bookmarkStart w:id="1" w:name="_GoBack"/>
-          <w:bookmarkEnd w:id="1"/>
-          <w:r>
-            <w:rPr>
-              <w:rStyle w:val="Hyperlink"/>
-              <w:noProof/>
-            </w:rPr>
-            <w:fldChar w:fldCharType="begin"/>
-          </w:r>
-          <w:r>
-            <w:rPr>
-              <w:rStyle w:val="Hyperlink"/>
-              <w:noProof/>
-            </w:rPr>
-            <w:instrText xml:space="preserve"> </w:instrText>
-          </w:r>
-          <w:r>
-            <w:rPr>
-              <w:noProof/>
-            </w:rPr>
-            <w:instrText>HYPERLINK \l "_Toc505448816"</w:instrText>
-          </w:r>
-          <w:r>
-            <w:rPr>
-              <w:rStyle w:val="Hyperlink"/>
-              <w:noProof/>
-            </w:rPr>
-            <w:instrText xml:space="preserve"> </w:instrText>
-          </w:r>
-          <w:r>
-            <w:rPr>
-              <w:rStyle w:val="Hyperlink"/>
-              <w:noProof/>
-            </w:rPr>
-          </w:r>
-          <w:r>
-            <w:rPr>
-              <w:rStyle w:val="Hyperlink"/>
-              <w:noProof/>
-            </w:rPr>
-            <w:fldChar w:fldCharType="separate"/>
-          </w:r>
-          <w:r>
-            <w:rPr>
-              <w:rStyle w:val="Hyperlink"/>
-              <w:noProof/>
-            </w:rPr>
-            <w:t>Document Change Control</w:t>
-          </w:r>
-          <w:r>
-            <w:rPr>
-              <w:noProof/>
-              <w:webHidden/>
-            </w:rPr>
-            <w:tab/>
-          </w:r>
-          <w:r>
-            <w:rPr>
-              <w:noProof/>
-              <w:webHidden/>
-            </w:rPr>
-            <w:fldChar w:fldCharType="begin"/>
-          </w:r>
-          <w:r>
-            <w:rPr>
-              <w:noProof/>
-              <w:webHidden/>
-            </w:rPr>
-            <w:instrText xml:space="preserve"> PAGEREF _Toc505448816 \h </w:instrText>
-          </w:r>
-          <w:r>
-            <w:rPr>
-              <w:noProof/>
-              <w:webHidden/>
-            </w:rPr>
-          </w:r>
-          <w:r>
-            <w:rPr>
-              <w:noProof/>
-              <w:webHidden/>
-            </w:rPr>
-            <w:fldChar w:fldCharType="separate"/>
-          </w:r>
-          <w:r>
-            <w:rPr>
-              <w:noProof/>
-              <w:webHidden/>
-            </w:rPr>
-            <w:t>3</w:t>
-          </w:r>
-          <w:r>
-            <w:rPr>
-              <w:noProof/>
-              <w:webHidden/>
-            </w:rPr>
-            <w:fldChar w:fldCharType="end"/>
-          </w:r>
-          <w:r>
-            <w:rPr>
-              <w:rStyle w:val="Hyperlink"/>
-              <w:noProof/>
-            </w:rPr>
-            <w:fldChar w:fldCharType="end"/>
-          </w:r>
+          <w:hyperlink w:anchor="_Toc505448816" w:history="1">
+            <w:r>
+              <w:rPr>
+                <w:rStyle w:val="Hyperlink"/>
+                <w:noProof/>
+              </w:rPr>
+              <w:t>Document Change Control</w:t>
+            </w:r>
+            <w:r>
+              <w:rPr>
+                <w:noProof/>
+                <w:webHidden/>
+              </w:rPr>
+              <w:tab/>
+            </w:r>
+            <w:r>
+              <w:rPr>
+                <w:noProof/>
+                <w:webHidden/>
+              </w:rPr>
+              <w:fldChar w:fldCharType="begin"/>
+            </w:r>
+            <w:r>
+              <w:rPr>
+                <w:noProof/>
+                <w:webHidden/>
+              </w:rPr>
+              <w:instrText xml:space="preserve"> PAGEREF _Toc505448816 \h </w:instrText>
+            </w:r>
+            <w:r>
+              <w:rPr>
+                <w:noProof/>
+                <w:webHidden/>
+              </w:rPr>
+            </w:r>
+            <w:r>
+              <w:rPr>
+                <w:noProof/>
+                <w:webHidden/>
+              </w:rPr>
+              <w:fldChar w:fldCharType="separate"/>
+            </w:r>
+            <w:r>
+              <w:rPr>
+                <w:noProof/>
+                <w:webHidden/>
+              </w:rPr>
+              <w:t>3</w:t>
+            </w:r>
+            <w:r>
+              <w:rPr>
+                <w:noProof/>
+                <w:webHidden/>
+              </w:rPr>
+              <w:fldChar w:fldCharType="end"/>
+            </w:r>
+          </w:hyperlink>
         </w:p>
         <w:p>
           <w:pPr>
@@ -2069,12 +2022,12 @@
       <w:pPr>
         <w:pStyle w:val="Heading1"/>
       </w:pPr>
-      <w:bookmarkStart w:id="2" w:name="_Toc505448816"/>
+      <w:bookmarkStart w:id="1" w:name="_Toc505448816"/>
       <w:r>
         <w:lastRenderedPageBreak/>
         <w:t>Document Change Control</w:t>
       </w:r>
-      <w:bookmarkEnd w:id="2"/>
+      <w:bookmarkEnd w:id="1"/>
     </w:p>
     <w:tbl>
       <w:tblPr>
@@ -2367,53 +2320,93 @@
       <w:pPr>
         <w:pStyle w:val="Heading1"/>
       </w:pPr>
-      <w:bookmarkStart w:id="3" w:name="_Toc505448817"/>
+      <w:bookmarkStart w:id="2" w:name="_Toc505448817"/>
       <w:r>
         <w:t>High-Level Solution Overview</w:t>
       </w:r>
+      <w:bookmarkEnd w:id="2"/>
+    </w:p>
+    <w:p>
+      <w:r>
+        <w:t xml:space="preserve">The LOR Link Checker is composed of several applications as well as a web interface. </w:t>
+      </w:r>
+      <w:r>
+        <w:t xml:space="preserve">The </w:t>
+      </w:r>
+      <w:proofErr w:type="spellStart"/>
+      <w:r>
+        <w:t>ObjectExtractor</w:t>
+      </w:r>
+      <w:proofErr w:type="spellEnd"/>
+      <w:r>
+        <w:t xml:space="preserve"> will get a list of objects in the specified buckets/prefixes. They will be added to the LLC database when new and if they already are in the database, the date last f</w:t>
+      </w:r>
+      <w:r>
+        <w:t>ound will be updated</w:t>
+      </w:r>
+      <w:r>
+        <w:t>.</w:t>
+      </w:r>
+      <w:r>
+        <w:t xml:space="preserve"> </w:t>
+      </w:r>
+      <w:r>
+        <w:t xml:space="preserve">The </w:t>
+      </w:r>
+      <w:proofErr w:type="spellStart"/>
+      <w:r>
+        <w:t>LinkExtractor</w:t>
+      </w:r>
+      <w:proofErr w:type="spellEnd"/>
+      <w:r>
+        <w:t xml:space="preserve"> extracts </w:t>
+      </w:r>
+      <w:r>
+        <w:t>URLs</w:t>
+      </w:r>
+      <w:r>
+        <w:t xml:space="preserve"> from source locations (such as S3 objects) and stores them in the database for further analysis.</w:t>
+      </w:r>
+      <w:r>
+        <w:t xml:space="preserve"> The </w:t>
+      </w:r>
+      <w:proofErr w:type="spellStart"/>
+      <w:r>
+        <w:t>LinkChecker</w:t>
+      </w:r>
+      <w:proofErr w:type="spellEnd"/>
+      <w:r>
+        <w:t xml:space="preserve"> goes through the objects identified from the </w:t>
+      </w:r>
+      <w:proofErr w:type="spellStart"/>
+      <w:r>
+        <w:t>LinkExtractor</w:t>
+      </w:r>
+      <w:proofErr w:type="spellEnd"/>
+      <w:r>
+        <w:t xml:space="preserve"> and determines if they return valid responses or are broken in any way. The web interface allows management of settings, users, roles and view logs and reports. </w:t>
+      </w:r>
+      <w:r>
+        <w:t xml:space="preserve">The </w:t>
+      </w:r>
+      <w:proofErr w:type="spellStart"/>
+      <w:r>
+        <w:t>LLCPackage</w:t>
+      </w:r>
+      <w:proofErr w:type="spellEnd"/>
+      <w:r>
+        <w:t xml:space="preserve"> application processes the links from user uploaded packages that follow the IMSCC format.</w:t>
+      </w:r>
+    </w:p>
+    <w:p>
+      <w:pPr>
+        <w:pStyle w:val="Heading1"/>
+      </w:pPr>
+      <w:bookmarkStart w:id="3" w:name="_Toc505448818"/>
+      <w:r>
+        <w:t>Access Control</w:t>
+      </w:r>
       <w:bookmarkEnd w:id="3"/>
-    </w:p>
-    <w:p>
-      <w:r>
-        <w:t xml:space="preserve">The LOR Link Checker is composed of several applications as well as a web interface. </w:t>
-      </w:r>
-      <w:r>
-        <w:t>The ObjectExtractor will get a list of objects in the specified buckets/prefixes. They will be added to the LLC database when new and if they already are in the database, the date last f</w:t>
-      </w:r>
-      <w:r>
-        <w:t>ound will be updated</w:t>
-      </w:r>
-      <w:r>
-        <w:t>.</w:t>
-      </w:r>
-      <w:r>
-        <w:t xml:space="preserve"> </w:t>
-      </w:r>
-      <w:r>
-        <w:t xml:space="preserve">The LinkExtractor extracts </w:t>
-      </w:r>
-      <w:r>
-        <w:t>URLs</w:t>
-      </w:r>
-      <w:r>
-        <w:t xml:space="preserve"> from source locations (such as S3 objects) and stores them in the database for further analysis.</w:t>
-      </w:r>
-      <w:r>
-        <w:t xml:space="preserve"> The LinkChecker goes through the objects identified from the LinkExtractor and determines if they return valid responses or are broken in any way. The web interface allows management of settings, users, roles and view logs and reports. </w:t>
-      </w:r>
-      <w:r>
-        <w:t>The LLCPackage application processes the links from user uploaded packages that follow the IMSCC format.</w:t>
-      </w:r>
-    </w:p>
-    <w:p>
-      <w:pPr>
-        <w:pStyle w:val="Heading1"/>
-      </w:pPr>
-      <w:bookmarkStart w:id="4" w:name="_Toc505448818"/>
-      <w:r>
-        <w:t>Access Control</w:t>
-      </w:r>
-      <w:bookmarkEnd w:id="4"/>
     </w:p>
     <w:tbl>
       <w:tblPr>
@@ -2500,9 +2493,11 @@
             <w:tcW w:w="2940" w:type="dxa"/>
           </w:tcPr>
           <w:p>
+            <w:proofErr w:type="spellStart"/>
             <w:r>
               <w:t>ReportUser</w:t>
             </w:r>
+            <w:proofErr w:type="spellEnd"/>
           </w:p>
         </w:tc>
         <w:tc>
@@ -2555,7 +2550,7 @@
       <w:pPr>
         <w:pStyle w:val="Heading1"/>
       </w:pPr>
-      <w:bookmarkStart w:id="5" w:name="_Toc505448819"/>
+      <w:bookmarkStart w:id="4" w:name="_Toc505448819"/>
       <w:r>
         <w:rPr>
           <w:noProof/>
@@ -2628,7 +2623,7 @@
       <w:r>
         <w:t>Entity Relationship Diagram</w:t>
       </w:r>
-      <w:bookmarkEnd w:id="5"/>
+      <w:bookmarkEnd w:id="4"/>
     </w:p>
     <w:p/>
     <w:p>
@@ -2647,49 +2642,49 @@
       <w:pPr>
         <w:pStyle w:val="Heading1"/>
       </w:pPr>
-      <w:bookmarkStart w:id="6" w:name="_Toc505448820"/>
+      <w:bookmarkStart w:id="5" w:name="_Toc505448820"/>
       <w:r>
         <w:lastRenderedPageBreak/>
         <w:t>Web Application Modules</w:t>
       </w:r>
+      <w:bookmarkEnd w:id="5"/>
+    </w:p>
+    <w:p>
+      <w:pPr>
+        <w:pStyle w:val="Heading2"/>
+      </w:pPr>
+      <w:bookmarkStart w:id="6" w:name="_Toc505448821"/>
+      <w:r>
+        <w:t>Admin</w:t>
+      </w:r>
       <w:bookmarkEnd w:id="6"/>
     </w:p>
     <w:p>
-      <w:pPr>
-        <w:pStyle w:val="Heading2"/>
-      </w:pPr>
-      <w:bookmarkStart w:id="7" w:name="_Toc505448821"/>
-      <w:r>
-        <w:t>Admin</w:t>
+      <w:r>
+        <w:t>The admin</w:t>
+      </w:r>
+      <w:r>
+        <w:t>istrative module contains all</w:t>
+      </w:r>
+      <w:r>
+        <w:t xml:space="preserve"> the features needed to administer the application which includes sources</w:t>
+      </w:r>
+      <w:r>
+        <w:t xml:space="preserve"> and </w:t>
+      </w:r>
+      <w:r>
+        <w:t>settings.</w:t>
+      </w:r>
+    </w:p>
+    <w:p>
+      <w:pPr>
+        <w:pStyle w:val="Heading3"/>
+      </w:pPr>
+      <w:bookmarkStart w:id="7" w:name="_Toc505448822"/>
+      <w:r>
+        <w:t>Sources</w:t>
       </w:r>
       <w:bookmarkEnd w:id="7"/>
-    </w:p>
-    <w:p>
-      <w:r>
-        <w:t>The admin</w:t>
-      </w:r>
-      <w:r>
-        <w:t>istrative module contains all</w:t>
-      </w:r>
-      <w:r>
-        <w:t xml:space="preserve"> the features needed to administer the application which includes sources</w:t>
-      </w:r>
-      <w:r>
-        <w:t xml:space="preserve"> and </w:t>
-      </w:r>
-      <w:r>
-        <w:t>settings.</w:t>
-      </w:r>
-    </w:p>
-    <w:p>
-      <w:pPr>
-        <w:pStyle w:val="Heading3"/>
-      </w:pPr>
-      <w:bookmarkStart w:id="8" w:name="_Toc505448822"/>
-      <w:r>
-        <w:t>Sources</w:t>
-      </w:r>
-      <w:bookmarkEnd w:id="8"/>
     </w:p>
     <w:p>
       <w:r>
@@ -2770,12 +2765,12 @@
       <w:pPr>
         <w:pStyle w:val="Heading3"/>
       </w:pPr>
-      <w:bookmarkStart w:id="9" w:name="_Toc505448823"/>
+      <w:bookmarkStart w:id="8" w:name="_Toc505448823"/>
       <w:r>
         <w:lastRenderedPageBreak/>
         <w:t>Settings</w:t>
       </w:r>
-      <w:bookmarkEnd w:id="9"/>
+      <w:bookmarkEnd w:id="8"/>
     </w:p>
     <w:p>
       <w:r>
@@ -2855,12 +2850,12 @@
       <w:pPr>
         <w:pStyle w:val="Heading3"/>
       </w:pPr>
-      <w:bookmarkStart w:id="10" w:name="_Toc505448824"/>
+      <w:bookmarkStart w:id="9" w:name="_Toc505448824"/>
       <w:r>
         <w:lastRenderedPageBreak/>
         <w:t>Users</w:t>
       </w:r>
-      <w:bookmarkEnd w:id="10"/>
+      <w:bookmarkEnd w:id="9"/>
     </w:p>
     <w:p>
       <w:r>
@@ -2964,12 +2959,12 @@
       <w:pPr>
         <w:pStyle w:val="Heading3"/>
       </w:pPr>
-      <w:bookmarkStart w:id="11" w:name="_Toc505448825"/>
+      <w:bookmarkStart w:id="10" w:name="_Toc505448825"/>
       <w:r>
         <w:lastRenderedPageBreak/>
         <w:t>Roles</w:t>
       </w:r>
-      <w:bookmarkEnd w:id="11"/>
+      <w:bookmarkEnd w:id="10"/>
     </w:p>
     <w:p>
       <w:r>
@@ -3139,45 +3134,45 @@
       <w:pPr>
         <w:pStyle w:val="Heading2"/>
       </w:pPr>
-      <w:bookmarkStart w:id="12" w:name="_Toc505448826"/>
+      <w:bookmarkStart w:id="11" w:name="_Toc505448826"/>
       <w:r>
         <w:lastRenderedPageBreak/>
         <w:t>Report</w:t>
       </w:r>
+      <w:bookmarkEnd w:id="11"/>
+    </w:p>
+    <w:p>
+      <w:r>
+        <w:t xml:space="preserve">The reports interface gives admins and report users the ability to see detailed data from the application. Currently two reports exist, the </w:t>
+      </w:r>
+      <w:r>
+        <w:rPr>
+          <w:b/>
+        </w:rPr>
+        <w:t>Invalid Links</w:t>
+      </w:r>
+      <w:r>
+        <w:t xml:space="preserve"> and </w:t>
+      </w:r>
+      <w:r>
+        <w:rPr>
+          <w:b/>
+        </w:rPr>
+        <w:t>Warning Links</w:t>
+      </w:r>
+      <w:r>
+        <w:t xml:space="preserve"> reports.</w:t>
+      </w:r>
+    </w:p>
+    <w:p>
+      <w:pPr>
+        <w:pStyle w:val="Heading3"/>
+      </w:pPr>
+      <w:bookmarkStart w:id="12" w:name="_Toc505448827"/>
+      <w:r>
+        <w:t>Invalid Links</w:t>
+      </w:r>
       <w:bookmarkEnd w:id="12"/>
-    </w:p>
-    <w:p>
-      <w:r>
-        <w:t xml:space="preserve">The reports interface gives admins and report users the ability to see detailed data from the application. Currently two reports exist, the </w:t>
-      </w:r>
-      <w:r>
-        <w:rPr>
-          <w:b/>
-        </w:rPr>
-        <w:t>Invalid Links</w:t>
-      </w:r>
-      <w:r>
-        <w:t xml:space="preserve"> and </w:t>
-      </w:r>
-      <w:r>
-        <w:rPr>
-          <w:b/>
-        </w:rPr>
-        <w:t>Warning Links</w:t>
-      </w:r>
-      <w:r>
-        <w:t xml:space="preserve"> reports.</w:t>
-      </w:r>
-    </w:p>
-    <w:p>
-      <w:pPr>
-        <w:pStyle w:val="Heading3"/>
-      </w:pPr>
-      <w:bookmarkStart w:id="13" w:name="_Toc505448827"/>
-      <w:r>
-        <w:t>Invalid Links</w:t>
-      </w:r>
-      <w:bookmarkEnd w:id="13"/>
     </w:p>
     <w:p>
       <w:r>
@@ -3233,33 +3228,37 @@
       <w:pPr>
         <w:pStyle w:val="Heading3"/>
       </w:pPr>
-      <w:bookmarkStart w:id="14" w:name="_Toc505448828"/>
+      <w:bookmarkStart w:id="13" w:name="_Toc505448828"/>
       <w:r>
         <w:t>Warning Links</w:t>
       </w:r>
-      <w:bookmarkEnd w:id="14"/>
+      <w:bookmarkEnd w:id="13"/>
     </w:p>
     <w:p>
       <w:r>
         <w:t xml:space="preserve">The warning links report is updated every time the </w:t>
       </w:r>
       <w:hyperlink w:anchor="_LinkChecker" w:history="1">
+        <w:proofErr w:type="spellStart"/>
         <w:r>
           <w:rPr>
             <w:rStyle w:val="Hyperlink"/>
           </w:rPr>
           <w:t>LinkChecker</w:t>
         </w:r>
+        <w:proofErr w:type="spellEnd"/>
       </w:hyperlink>
       <w:r>
         <w:t xml:space="preserve"> application runs. It will check links from the settings that are less than </w:t>
       </w:r>
+      <w:proofErr w:type="spellStart"/>
       <w:r>
         <w:rPr>
           <w:b/>
         </w:rPr>
         <w:t>LinkCheckDays</w:t>
       </w:r>
+      <w:proofErr w:type="spellEnd"/>
       <w:r>
         <w:rPr>
           <w:i/>
@@ -3269,12 +3268,14 @@
       <w:r>
         <w:t xml:space="preserve">old and within </w:t>
       </w:r>
+      <w:proofErr w:type="spellStart"/>
       <w:r>
         <w:rPr>
           <w:b/>
         </w:rPr>
         <w:t>LinkCheckStandardDeviations</w:t>
       </w:r>
+      <w:proofErr w:type="spellEnd"/>
       <w:r>
         <w:t>. If the mean of those links is outside of that number of standard deviations, the last link is added to the report. Otherwise, it is removed from the report since it corrected itself.</w:t>
       </w:r>
@@ -3316,12 +3317,14 @@
       <w:r>
         <w:t xml:space="preserve">, the </w:t>
       </w:r>
+      <w:proofErr w:type="spellStart"/>
       <w:r>
         <w:rPr>
           <w:b/>
         </w:rPr>
         <w:t>ReportNotBeforeDate</w:t>
       </w:r>
+      <w:proofErr w:type="spellEnd"/>
       <w:r>
         <w:t xml:space="preserve"> on the </w:t>
       </w:r>
@@ -3418,66 +3421,92 @@
       <w:pPr>
         <w:pStyle w:val="Heading1"/>
       </w:pPr>
-      <w:bookmarkStart w:id="15" w:name="_Toc505448829"/>
+      <w:bookmarkStart w:id="14" w:name="_Toc505448829"/>
       <w:r>
         <w:lastRenderedPageBreak/>
         <w:t>Application Modules</w:t>
       </w:r>
+      <w:bookmarkEnd w:id="14"/>
+    </w:p>
+    <w:p>
+      <w:r>
+        <w:t xml:space="preserve">The applications perform </w:t>
+      </w:r>
+      <w:r>
+        <w:t>most</w:t>
+      </w:r>
+      <w:r>
+        <w:t xml:space="preserve"> the work of the </w:t>
+      </w:r>
+      <w:r>
+        <w:t xml:space="preserve">LLC application. They are all written using AWS Lambda and </w:t>
+      </w:r>
+      <w:proofErr w:type="spellStart"/>
+      <w:r>
+        <w:t>dotnetcore</w:t>
+      </w:r>
+      <w:proofErr w:type="spellEnd"/>
+      <w:r>
+        <w:t xml:space="preserve"> 1.0 (Visual Studio SAM possibly supports </w:t>
+      </w:r>
+      <w:proofErr w:type="spellStart"/>
+      <w:r>
+        <w:t>dotnetcore</w:t>
+      </w:r>
+      <w:proofErr w:type="spellEnd"/>
+      <w:r>
+        <w:t xml:space="preserve"> 2.x now)</w:t>
+      </w:r>
+      <w:r>
+        <w:t>. The web interface is simply the mechanism to view the results. The available applications are explained below.</w:t>
+      </w:r>
+    </w:p>
+    <w:p>
+      <w:pPr>
+        <w:pStyle w:val="Heading2"/>
+      </w:pPr>
+      <w:bookmarkStart w:id="15" w:name="_S3ObjectExtractor"/>
+      <w:bookmarkStart w:id="16" w:name="_Toc505448830"/>
       <w:bookmarkEnd w:id="15"/>
-    </w:p>
-    <w:p>
-      <w:r>
-        <w:t xml:space="preserve">The applications perform </w:t>
-      </w:r>
-      <w:r>
-        <w:t>most</w:t>
-      </w:r>
-      <w:r>
-        <w:t xml:space="preserve"> the work of the </w:t>
-      </w:r>
-      <w:r>
-        <w:t>LLC application. They are all written using AWS Lambda and dotnetcore 1.0 (Visual Studio SAM possibly supports dotnetcore 2.x now)</w:t>
-      </w:r>
-      <w:r>
-        <w:t>. The web interface is simply the mechanism to view the results. The available applications are explained below.</w:t>
-      </w:r>
-    </w:p>
-    <w:p>
-      <w:pPr>
-        <w:pStyle w:val="Heading2"/>
-      </w:pPr>
-      <w:bookmarkStart w:id="16" w:name="_S3ObjectExtractor"/>
-      <w:bookmarkStart w:id="17" w:name="_Toc505448830"/>
+      <w:proofErr w:type="spellStart"/>
+      <w:r>
+        <w:t>ObjectExtractor</w:t>
+      </w:r>
       <w:bookmarkEnd w:id="16"/>
+      <w:proofErr w:type="spellEnd"/>
+    </w:p>
+    <w:p>
+      <w:r>
+        <w:t>This application will get a list of objects</w:t>
+      </w:r>
+      <w:r>
+        <w:t xml:space="preserve"> in specified buckets/prefixes and </w:t>
+      </w:r>
+      <w:r>
+        <w:t>will be added to the LLC database</w:t>
+      </w:r>
+      <w:r>
+        <w:t xml:space="preserve">. New items will be </w:t>
+      </w:r>
+      <w:r>
+        <w:t>added,</w:t>
+      </w:r>
+      <w:r>
+        <w:t xml:space="preserve"> and existing items will have their date last found updated to the current time.</w:t>
+      </w:r>
+      <w:r>
+        <w:t xml:space="preserve"> </w:t>
+      </w:r>
+      <w:r>
+        <w:t xml:space="preserve">This application has an S3 trigger that is attached to the S3 bucket(s). Whenever a new bucket is added, the Lambda function (with </w:t>
+      </w:r>
+      <w:proofErr w:type="spellStart"/>
       <w:r>
         <w:t>ObjectExtractor</w:t>
       </w:r>
-      <w:bookmarkEnd w:id="17"/>
-    </w:p>
-    <w:p>
-      <w:r>
-        <w:t>This application will get a list of objects</w:t>
-      </w:r>
-      <w:r>
-        <w:t xml:space="preserve"> in specified buckets/prefixes and </w:t>
-      </w:r>
-      <w:r>
-        <w:t>will be added to the LLC database</w:t>
-      </w:r>
-      <w:r>
-        <w:t xml:space="preserve">. New items will be </w:t>
-      </w:r>
-      <w:r>
-        <w:t>added,</w:t>
-      </w:r>
-      <w:r>
-        <w:t xml:space="preserve"> and existing items will have their date last found updated to the current time.</w:t>
-      </w:r>
-      <w:r>
-        <w:t xml:space="preserve"> </w:t>
-      </w:r>
-      <w:r>
-        <w:t>This application has an S3 trigger that is attached to the S3 bucket(s). Whenever a new bucket is added, the Lambda function (with ObjectExtractor in the name) trigger needs updated on the new bucket and the new source added in the application.</w:t>
+      <w:proofErr w:type="spellEnd"/>
+      <w:r>
+        <w:t xml:space="preserve"> in the name) trigger needs updated on the new bucket and the new source added in the application.</w:t>
       </w:r>
     </w:p>
     <w:p>
@@ -3489,7 +3518,39 @@
           <w:b/>
           <w:i/>
         </w:rPr>
-        <w:t>&lt;stack name&gt;-LLCServerless-ObjectExtractor-&lt;guid&gt;</w:t>
+        <w:t>&lt;stack name&gt;-</w:t>
+      </w:r>
+      <w:proofErr w:type="spellStart"/>
+      <w:r>
+        <w:rPr>
+          <w:b/>
+          <w:i/>
+        </w:rPr>
+        <w:t>LLCServerless-ObjectExtractor</w:t>
+      </w:r>
+      <w:proofErr w:type="spellEnd"/>
+      <w:r>
+        <w:rPr>
+          <w:b/>
+          <w:i/>
+        </w:rPr>
+        <w:t>-&lt;</w:t>
+      </w:r>
+      <w:proofErr w:type="spellStart"/>
+      <w:r>
+        <w:rPr>
+          <w:b/>
+          <w:i/>
+        </w:rPr>
+        <w:t>guid</w:t>
+      </w:r>
+      <w:proofErr w:type="spellEnd"/>
+      <w:r>
+        <w:rPr>
+          <w:b/>
+          <w:i/>
+        </w:rPr>
+        <w:t>&gt;</w:t>
       </w:r>
       <w:r>
         <w:rPr>
@@ -3519,9 +3580,15 @@
           <w:numId w:val="29"/>
         </w:numPr>
       </w:pPr>
-      <w:r>
-        <w:t xml:space="preserve">mobile_pages – if the key contains the text </w:t>
-      </w:r>
+      <w:proofErr w:type="spellStart"/>
+      <w:r>
+        <w:t>mobile_pages</w:t>
+      </w:r>
+      <w:proofErr w:type="spellEnd"/>
+      <w:r>
+        <w:t xml:space="preserve"> – if the key contains the text </w:t>
+      </w:r>
+      <w:proofErr w:type="spellStart"/>
       <w:r>
         <w:rPr>
           <w:b/>
@@ -3529,6 +3596,7 @@
         </w:rPr>
         <w:t>mobile_pages</w:t>
       </w:r>
+      <w:proofErr w:type="spellEnd"/>
       <w:r>
         <w:t>, it will be skipped</w:t>
       </w:r>
@@ -3542,8 +3610,25 @@
         </w:numPr>
       </w:pPr>
       <w:r>
-        <w:t xml:space="preserve">x-amz-meta-linkcheck: exclude – if the meta </w:t>
-      </w:r>
+        <w:t>x-</w:t>
+      </w:r>
+      <w:proofErr w:type="spellStart"/>
+      <w:r>
+        <w:t>amz</w:t>
+      </w:r>
+      <w:proofErr w:type="spellEnd"/>
+      <w:r>
+        <w:t>-meta-</w:t>
+      </w:r>
+      <w:proofErr w:type="spellStart"/>
+      <w:r>
+        <w:t>linkcheck</w:t>
+      </w:r>
+      <w:proofErr w:type="spellEnd"/>
+      <w:r>
+        <w:t xml:space="preserve">: exclude – if the meta </w:t>
+      </w:r>
+      <w:proofErr w:type="spellStart"/>
       <w:r>
         <w:rPr>
           <w:b/>
@@ -3551,6 +3636,7 @@
         </w:rPr>
         <w:t>linkcheck</w:t>
       </w:r>
+      <w:proofErr w:type="spellEnd"/>
       <w:r>
         <w:rPr>
           <w:b/>
@@ -3626,8 +3712,8 @@
           <w:szCs w:val="28"/>
         </w:rPr>
       </w:pPr>
-      <w:bookmarkStart w:id="18" w:name="_LinkExtractor"/>
-      <w:bookmarkEnd w:id="18"/>
+      <w:bookmarkStart w:id="17" w:name="_LinkExtractor"/>
+      <w:bookmarkEnd w:id="17"/>
       <w:r>
         <w:br w:type="page"/>
       </w:r>
@@ -3636,12 +3722,14 @@
       <w:pPr>
         <w:pStyle w:val="Heading2"/>
       </w:pPr>
-      <w:bookmarkStart w:id="19" w:name="_Toc505448831"/>
+      <w:bookmarkStart w:id="18" w:name="_Toc505448831"/>
+      <w:proofErr w:type="spellStart"/>
       <w:r>
         <w:lastRenderedPageBreak/>
         <w:t>LinkExtractor</w:t>
       </w:r>
-      <w:bookmarkEnd w:id="19"/>
+      <w:bookmarkEnd w:id="18"/>
+      <w:proofErr w:type="spellEnd"/>
     </w:p>
     <w:p>
       <w:r>
@@ -3706,17 +3794,17 @@
       <w:pPr>
         <w:pStyle w:val="Heading3"/>
       </w:pPr>
-      <w:bookmarkStart w:id="20" w:name="_Processor"/>
-      <w:bookmarkStart w:id="21" w:name="_Toc505448832"/>
+      <w:bookmarkStart w:id="19" w:name="_Processor"/>
+      <w:bookmarkStart w:id="20" w:name="_Toc505448832"/>
+      <w:bookmarkEnd w:id="19"/>
+      <w:r>
+        <w:t>Processor</w:t>
+      </w:r>
       <w:bookmarkEnd w:id="20"/>
-      <w:r>
-        <w:t>Processor</w:t>
-      </w:r>
+    </w:p>
+    <w:p>
+      <w:bookmarkStart w:id="21" w:name="_LinkChecker"/>
       <w:bookmarkEnd w:id="21"/>
-    </w:p>
-    <w:p>
-      <w:bookmarkStart w:id="22" w:name="_LinkChecker"/>
-      <w:bookmarkEnd w:id="22"/>
       <w:r>
         <w:t xml:space="preserve">The processor runs on a </w:t>
       </w:r>
@@ -3735,21 +3823,31 @@
       <w:r>
         <w:t xml:space="preserve"> the HTML Objects that have a </w:t>
       </w:r>
+      <w:proofErr w:type="spellStart"/>
       <w:r>
         <w:rPr>
           <w:b/>
         </w:rPr>
-        <w:t xml:space="preserve">ContentLastModified </w:t>
+        <w:t>ContentLastModified</w:t>
+      </w:r>
+      <w:proofErr w:type="spellEnd"/>
+      <w:r>
+        <w:rPr>
+          <w:b/>
+        </w:rPr>
+        <w:t xml:space="preserve"> </w:t>
       </w:r>
       <w:r>
         <w:t xml:space="preserve">date &gt; than </w:t>
       </w:r>
+      <w:proofErr w:type="spellStart"/>
       <w:r>
         <w:rPr>
           <w:b/>
         </w:rPr>
         <w:t>DateLinksLastExtracted</w:t>
       </w:r>
+      <w:proofErr w:type="spellEnd"/>
       <w:r>
         <w:t xml:space="preserve"> date.</w:t>
       </w:r>
@@ -3760,7 +3858,15 @@
         <w:t xml:space="preserve">If the Queue is not empty, it will silently exit. </w:t>
       </w:r>
       <w:r>
-        <w:t xml:space="preserve">Since there could be a very large number of Objects, this function does not process all of the links directly. Instead, </w:t>
+        <w:t xml:space="preserve">Since there could be a very large number of Objects, this function does not process </w:t>
+      </w:r>
+      <w:proofErr w:type="gramStart"/>
+      <w:r>
+        <w:t>all of</w:t>
+      </w:r>
+      <w:proofErr w:type="gramEnd"/>
+      <w:r>
+        <w:t xml:space="preserve"> the links directly. Instead, </w:t>
       </w:r>
       <w:r>
         <w:rPr>
@@ -3796,61 +3902,61 @@
       <w:pPr>
         <w:pStyle w:val="Heading3"/>
       </w:pPr>
-      <w:bookmarkStart w:id="23" w:name="_Queue"/>
-      <w:bookmarkStart w:id="24" w:name="_Toc505448833"/>
+      <w:bookmarkStart w:id="22" w:name="_Queue"/>
+      <w:bookmarkStart w:id="23" w:name="_Toc505448833"/>
+      <w:bookmarkEnd w:id="22"/>
+      <w:r>
+        <w:t>Queue</w:t>
+      </w:r>
       <w:bookmarkEnd w:id="23"/>
-      <w:r>
-        <w:t>Queue</w:t>
+    </w:p>
+    <w:p>
+      <w:r>
+        <w:t xml:space="preserve">The Queue is responsible for putting the </w:t>
+      </w:r>
+      <w:r>
+        <w:rPr>
+          <w:b/>
+        </w:rPr>
+        <w:t>MAX</w:t>
+      </w:r>
+      <w:r>
+        <w:t xml:space="preserve"> Objects into an SQS queue. Based on the loop value based through to the </w:t>
+      </w:r>
+      <w:r>
+        <w:rPr>
+          <w:b/>
+        </w:rPr>
+        <w:t>SNS</w:t>
+      </w:r>
+      <w:r>
+        <w:t xml:space="preserve"> message, the Queue will grab </w:t>
+      </w:r>
+      <w:r>
+        <w:t xml:space="preserve">the Objects that match the offset </w:t>
+      </w:r>
+      <w:r>
+        <w:t xml:space="preserve">from the Database and put them into the SQS queue. The </w:t>
+      </w:r>
+      <w:r>
+        <w:rPr>
+          <w:b/>
+        </w:rPr>
+        <w:t xml:space="preserve">MAX </w:t>
+      </w:r>
+      <w:r>
+        <w:t xml:space="preserve">constant needs to be a reasonable value that can run within Lambda time constraints. </w:t>
+      </w:r>
+    </w:p>
+    <w:p>
+      <w:pPr>
+        <w:pStyle w:val="Heading3"/>
+      </w:pPr>
+      <w:bookmarkStart w:id="24" w:name="_Toc505448834"/>
+      <w:r>
+        <w:t>Extractor</w:t>
       </w:r>
       <w:bookmarkEnd w:id="24"/>
-    </w:p>
-    <w:p>
-      <w:r>
-        <w:t xml:space="preserve">The Queue is responsible for putting the </w:t>
-      </w:r>
-      <w:r>
-        <w:rPr>
-          <w:b/>
-        </w:rPr>
-        <w:t>MAX</w:t>
-      </w:r>
-      <w:r>
-        <w:t xml:space="preserve"> Objects into an SQS queue. Based on the loop value based through to the </w:t>
-      </w:r>
-      <w:r>
-        <w:rPr>
-          <w:b/>
-        </w:rPr>
-        <w:t>SNS</w:t>
-      </w:r>
-      <w:r>
-        <w:t xml:space="preserve"> message, the Queue will grab </w:t>
-      </w:r>
-      <w:r>
-        <w:t xml:space="preserve">the Objects that match the offset </w:t>
-      </w:r>
-      <w:r>
-        <w:t xml:space="preserve">from the Database and put them into the SQS queue. The </w:t>
-      </w:r>
-      <w:r>
-        <w:rPr>
-          <w:b/>
-        </w:rPr>
-        <w:t xml:space="preserve">MAX </w:t>
-      </w:r>
-      <w:r>
-        <w:t xml:space="preserve">constant needs to be a reasonable value that can run within Lambda time constraints. </w:t>
-      </w:r>
-    </w:p>
-    <w:p>
-      <w:pPr>
-        <w:pStyle w:val="Heading3"/>
-      </w:pPr>
-      <w:bookmarkStart w:id="25" w:name="_Toc505448834"/>
-      <w:r>
-        <w:t>Extractor</w:t>
-      </w:r>
-      <w:bookmarkEnd w:id="25"/>
     </w:p>
     <w:p>
       <w:r>
@@ -3970,16 +4076,26 @@
       <w:pPr>
         <w:pStyle w:val="Heading2"/>
       </w:pPr>
-      <w:bookmarkStart w:id="26" w:name="_Toc505448835"/>
+      <w:bookmarkStart w:id="25" w:name="_Toc505448835"/>
+      <w:proofErr w:type="spellStart"/>
       <w:r>
         <w:lastRenderedPageBreak/>
         <w:t>LinkChecker</w:t>
       </w:r>
-      <w:bookmarkEnd w:id="26"/>
-    </w:p>
-    <w:p>
-      <w:r>
-        <w:t xml:space="preserve">The LinkChecker application will check a fraction of the links extracted from the various sources. Each check of a URL is stored as a separate entry in the </w:t>
+      <w:bookmarkEnd w:id="25"/>
+      <w:proofErr w:type="spellEnd"/>
+    </w:p>
+    <w:p>
+      <w:r>
+        <w:t xml:space="preserve">The </w:t>
+      </w:r>
+      <w:proofErr w:type="spellStart"/>
+      <w:r>
+        <w:t>LinkChecker</w:t>
+      </w:r>
+      <w:proofErr w:type="spellEnd"/>
+      <w:r>
+        <w:t xml:space="preserve"> application will check a fraction of the links extracted from the various sources. Each check of a URL is stored as a separate entry in the </w:t>
       </w:r>
       <w:r>
         <w:rPr>
@@ -4040,35 +4156,25 @@
       <w:pPr>
         <w:pStyle w:val="Heading3"/>
       </w:pPr>
-      <w:bookmarkStart w:id="27" w:name="_Processor_1"/>
-      <w:bookmarkStart w:id="28" w:name="_Toc505448836"/>
+      <w:bookmarkStart w:id="26" w:name="_Processor_1"/>
+      <w:bookmarkStart w:id="27" w:name="_Toc505448836"/>
+      <w:bookmarkEnd w:id="26"/>
+      <w:r>
+        <w:t>Processor</w:t>
+      </w:r>
       <w:bookmarkEnd w:id="27"/>
-      <w:r>
-        <w:t>Processor</w:t>
-      </w:r>
-      <w:bookmarkEnd w:id="28"/>
-    </w:p>
-    <w:p>
-      <w:r>
-        <w:t xml:space="preserve">The processor runs on a </w:t>
-      </w:r>
-      <w:r>
-        <w:t>1</w:t>
-      </w:r>
-      <w:r>
-        <w:t xml:space="preserve">-minute schedule (configured in CloudWatch). If the current SQS queue is empty, it will get all the HTML </w:t>
-      </w:r>
-      <w:r>
-        <w:t>Links from the Database</w:t>
-      </w:r>
-      <w:r>
-        <w:t xml:space="preserve">. If the Queue is not empty, it will silently exit. Since there could be a very large number of </w:t>
-      </w:r>
-      <w:r>
-        <w:t>Links</w:t>
-      </w:r>
-      <w:r>
-        <w:t xml:space="preserve">, this function does not process all of the links directly. Instead, </w:t>
+    </w:p>
+    <w:p>
+      <w:r>
+        <w:t xml:space="preserve">The processor runs on a 1-minute schedule (configured in CloudWatch). If the current SQS queue is empty, it will get all the HTML Links from the Database. If the Queue is not empty, it will silently exit. Since there could be a very large number of Links, this function does not process </w:t>
+      </w:r>
+      <w:proofErr w:type="gramStart"/>
+      <w:r>
+        <w:t>all of</w:t>
+      </w:r>
+      <w:proofErr w:type="gramEnd"/>
+      <w:r>
+        <w:t xml:space="preserve"> the links directly. Instead, </w:t>
       </w:r>
       <w:r>
         <w:rPr>
@@ -4104,95 +4210,59 @@
       <w:pPr>
         <w:pStyle w:val="Heading3"/>
       </w:pPr>
-      <w:bookmarkStart w:id="29" w:name="_Queue_1"/>
-      <w:bookmarkStart w:id="30" w:name="_Toc505448837"/>
+      <w:bookmarkStart w:id="28" w:name="_Queue_1"/>
+      <w:bookmarkStart w:id="29" w:name="_Toc505448837"/>
+      <w:bookmarkEnd w:id="28"/>
+      <w:r>
+        <w:t>Queue</w:t>
+      </w:r>
       <w:bookmarkEnd w:id="29"/>
-      <w:r>
-        <w:t>Queue</w:t>
+    </w:p>
+    <w:p>
+      <w:r>
+        <w:t xml:space="preserve">The Queue is responsible for putting the </w:t>
+      </w:r>
+      <w:r>
+        <w:rPr>
+          <w:b/>
+        </w:rPr>
+        <w:t>MAX</w:t>
+      </w:r>
+      <w:r>
+        <w:t xml:space="preserve"> Links into an SQS queue. Based on the loop value based through to the </w:t>
+      </w:r>
+      <w:r>
+        <w:rPr>
+          <w:b/>
+        </w:rPr>
+        <w:t>SNS</w:t>
+      </w:r>
+      <w:r>
+        <w:t xml:space="preserve"> message, the Queue will grab the Links that match the offset from the Database and put them into the SQS queue. The </w:t>
+      </w:r>
+      <w:r>
+        <w:rPr>
+          <w:b/>
+        </w:rPr>
+        <w:t xml:space="preserve">MAX </w:t>
+      </w:r>
+      <w:r>
+        <w:t xml:space="preserve">constant needs to be a reasonable value that can run within Lambda time constraints. </w:t>
+      </w:r>
+    </w:p>
+    <w:p>
+      <w:pPr>
+        <w:pStyle w:val="Heading3"/>
+      </w:pPr>
+      <w:bookmarkStart w:id="30" w:name="_Toc505448838"/>
+      <w:r>
+        <w:t>Checker</w:t>
       </w:r>
       <w:bookmarkEnd w:id="30"/>
     </w:p>
     <w:p>
       <w:r>
-        <w:t xml:space="preserve">The Queue is responsible for putting the </w:t>
-      </w:r>
-      <w:r>
-        <w:rPr>
-          <w:b/>
-        </w:rPr>
-        <w:t>MAX</w:t>
-      </w:r>
-      <w:r>
-        <w:t xml:space="preserve"> </w:t>
-      </w:r>
-      <w:r>
-        <w:t>Links</w:t>
-      </w:r>
-      <w:r>
-        <w:t xml:space="preserve"> into an SQS queue. Based on the loop value based through to the </w:t>
-      </w:r>
-      <w:r>
-        <w:rPr>
-          <w:b/>
-        </w:rPr>
-        <w:t>SNS</w:t>
-      </w:r>
-      <w:r>
-        <w:t xml:space="preserve"> message, the Queue will grab the </w:t>
-      </w:r>
-      <w:r>
-        <w:t>Links</w:t>
-      </w:r>
-      <w:r>
-        <w:t xml:space="preserve"> that match the offset from the Database and put them into the SQS queue. The </w:t>
-      </w:r>
-      <w:r>
-        <w:rPr>
-          <w:b/>
-        </w:rPr>
-        <w:t xml:space="preserve">MAX </w:t>
-      </w:r>
-      <w:r>
-        <w:t xml:space="preserve">constant needs to be a reasonable value that can run within Lambda time constraints. </w:t>
-      </w:r>
-    </w:p>
-    <w:p>
-      <w:pPr>
-        <w:pStyle w:val="Heading3"/>
-      </w:pPr>
-      <w:bookmarkStart w:id="31" w:name="_Toc505448838"/>
-      <w:r>
-        <w:t>Checker</w:t>
-      </w:r>
-      <w:bookmarkEnd w:id="31"/>
-    </w:p>
-    <w:p>
-      <w:r>
-        <w:t xml:space="preserve">The </w:t>
-      </w:r>
-      <w:r>
-        <w:t>Checker</w:t>
-      </w:r>
-      <w:r>
-        <w:t xml:space="preserve"> will grab a message from the SQS queue. </w:t>
-      </w:r>
-      <w:r>
-        <w:t>The Link is downloaded, and a new Stat is created</w:t>
-      </w:r>
-      <w:r>
-        <w:t xml:space="preserve">. </w:t>
-      </w:r>
-      <w:r>
-        <w:t xml:space="preserve">If a screenshot does not exist, a new one will be created. If the Link is invalid, it will be added as an invalid report item. If it is determined to have a significant change, it will be added as a warning report. </w:t>
-      </w:r>
-      <w:r>
-        <w:t xml:space="preserve">After processing of the </w:t>
-      </w:r>
-      <w:r>
-        <w:t>Link</w:t>
-      </w:r>
-      <w:r>
-        <w:t xml:space="preserve">, it is removed from the SQS queue. If the queue is empty, it will silently exit until the </w:t>
+        <w:t xml:space="preserve">The Checker will grab a message from the SQS queue. The Link is downloaded, and a new Stat is created. If a screenshot does not exist, a new one will be created. If the Link is invalid, it will be added as an invalid report item. If it is determined to have a significant change, it will be added as a warning report. After processing of the Link, it is removed from the SQS queue. If the queue is empty, it will silently exit until the </w:t>
       </w:r>
       <w:hyperlink w:anchor="_Processor_1" w:history="1">
         <w:r>
@@ -4327,12 +4397,12 @@
       <w:pPr>
         <w:pStyle w:val="Heading2"/>
       </w:pPr>
-      <w:bookmarkStart w:id="32" w:name="_Toc505448839"/>
+      <w:bookmarkStart w:id="31" w:name="_Toc505448839"/>
       <w:r>
         <w:lastRenderedPageBreak/>
         <w:t>Packages</w:t>
       </w:r>
-      <w:bookmarkEnd w:id="32"/>
+      <w:bookmarkEnd w:id="31"/>
     </w:p>
     <w:p>
       <w:r>
@@ -4342,7 +4412,20 @@
         <w:t>time a package is uploaded to S3</w:t>
       </w:r>
       <w:r>
-        <w:t>. Those packages must have a .zip or .imscc extension. The packages will be downloaded from S3, extracted to the file system, and then scanned for links. Once fully processed, the records will be added to the database and flagged as processed.</w:t>
+        <w:t xml:space="preserve">. Those packages must have a .zip </w:t>
+      </w:r>
+      <w:proofErr w:type="gramStart"/>
+      <w:r>
+        <w:t>or .</w:t>
+      </w:r>
+      <w:proofErr w:type="spellStart"/>
+      <w:r>
+        <w:t>imscc</w:t>
+      </w:r>
+      <w:proofErr w:type="spellEnd"/>
+      <w:proofErr w:type="gramEnd"/>
+      <w:r>
+        <w:t xml:space="preserve"> extension. The packages will be downloaded from S3, extracted to the file system, and then scanned for links. Once fully processed, the records will be added to the database and flagged as processed.</w:t>
       </w:r>
       <w:r>
         <w:t xml:space="preserve"> This is accomplished by the following flow using an S3 trigger on the package bucket.</w:t>
@@ -4412,7 +4495,7 @@
       <w:pPr>
         <w:pStyle w:val="Heading1"/>
       </w:pPr>
-      <w:bookmarkStart w:id="33" w:name="_Toc505448840"/>
+      <w:bookmarkStart w:id="32" w:name="_Toc505448840"/>
       <w:r>
         <w:lastRenderedPageBreak/>
         <w:t>Appendix A: Project Setup</w:t>
@@ -4420,7 +4503,7 @@
       <w:r>
         <w:t xml:space="preserve"> /w AWS</w:t>
       </w:r>
-      <w:bookmarkEnd w:id="33"/>
+      <w:bookmarkEnd w:id="32"/>
     </w:p>
     <w:p>
       <w:r>
@@ -4457,12 +4540,14 @@
         <w:t xml:space="preserve">You can use </w:t>
       </w:r>
       <w:hyperlink r:id="rId22" w:history="1">
+        <w:proofErr w:type="spellStart"/>
         <w:r>
           <w:rPr>
             <w:rStyle w:val="Hyperlink"/>
           </w:rPr>
           <w:t>npm</w:t>
         </w:r>
+        <w:proofErr w:type="spellEnd"/>
       </w:hyperlink>
       <w:r>
         <w:t xml:space="preserve"> to install the serverless application.</w:t>
@@ -4476,11 +4561,19 @@
           <w:i/>
         </w:rPr>
       </w:pPr>
+      <w:proofErr w:type="spellStart"/>
       <w:r>
         <w:rPr>
           <w:i/>
         </w:rPr>
-        <w:t>npm install -g serverless</w:t>
+        <w:t>npm</w:t>
+      </w:r>
+      <w:proofErr w:type="spellEnd"/>
+      <w:r>
+        <w:rPr>
+          <w:i/>
+        </w:rPr>
+        <w:t xml:space="preserve"> install -g serverless</w:t>
       </w:r>
     </w:p>
     <w:p>
@@ -4512,11 +4605,19 @@
           <w:i/>
         </w:rPr>
       </w:pPr>
+      <w:proofErr w:type="spellStart"/>
       <w:r>
         <w:rPr>
           <w:i/>
         </w:rPr>
-        <w:t>npm install</w:t>
+        <w:t>npm</w:t>
+      </w:r>
+      <w:proofErr w:type="spellEnd"/>
+      <w:r>
+        <w:rPr>
+          <w:i/>
+        </w:rPr>
+        <w:t xml:space="preserve"> install</w:t>
       </w:r>
     </w:p>
     <w:p>
@@ -4643,14 +4744,27 @@
           <w:numId w:val="28"/>
         </w:numPr>
       </w:pPr>
-      <w:r>
-        <w:t xml:space="preserve">BucketName              </w:t>
-      </w:r>
-      <w:r>
-        <w:t xml:space="preserve">            </w:t>
-      </w:r>
-      <w:r>
-        <w:t>: &lt;blank&gt;</w:t>
+      <w:proofErr w:type="spellStart"/>
+      <w:r>
+        <w:t>BucketName</w:t>
+      </w:r>
+      <w:proofErr w:type="spellEnd"/>
+      <w:r>
+        <w:t xml:space="preserve">              </w:t>
+      </w:r>
+      <w:r>
+        <w:t xml:space="preserve">          </w:t>
+      </w:r>
+      <w:proofErr w:type="gramStart"/>
+      <w:r>
+        <w:t xml:space="preserve">  </w:t>
+      </w:r>
+      <w:r>
+        <w:t>:</w:t>
+      </w:r>
+      <w:proofErr w:type="gramEnd"/>
+      <w:r>
+        <w:t xml:space="preserve"> &lt;blank&gt;</w:t>
       </w:r>
     </w:p>
     <w:p>
@@ -4661,21 +4775,36 @@
           <w:numId w:val="28"/>
         </w:numPr>
       </w:pPr>
-      <w:r>
-        <w:t xml:space="preserve">DbUsername              </w:t>
-      </w:r>
-      <w:r>
-        <w:t xml:space="preserve">            </w:t>
-      </w:r>
-      <w:r>
-        <w:t xml:space="preserve">: </w:t>
+      <w:proofErr w:type="spellStart"/>
+      <w:r>
+        <w:t>DbUsername</w:t>
+      </w:r>
+      <w:proofErr w:type="spellEnd"/>
+      <w:r>
+        <w:t xml:space="preserve">              </w:t>
+      </w:r>
+      <w:r>
+        <w:t xml:space="preserve">          </w:t>
+      </w:r>
+      <w:proofErr w:type="gramStart"/>
+      <w:r>
+        <w:t xml:space="preserve">  </w:t>
+      </w:r>
+      <w:r>
+        <w:t>:</w:t>
+      </w:r>
+      <w:proofErr w:type="gramEnd"/>
+      <w:r>
+        <w:t xml:space="preserve"> </w:t>
       </w:r>
       <w:r>
         <w:t>&lt;</w:t>
       </w:r>
+      <w:proofErr w:type="spellStart"/>
       <w:r>
         <w:t>llcadmin</w:t>
       </w:r>
+      <w:proofErr w:type="spellEnd"/>
       <w:r>
         <w:t>&gt;</w:t>
       </w:r>
@@ -4688,14 +4817,27 @@
           <w:numId w:val="28"/>
         </w:numPr>
       </w:pPr>
-      <w:r>
-        <w:t xml:space="preserve">DbPassword              </w:t>
-      </w:r>
-      <w:r>
-        <w:t xml:space="preserve">             </w:t>
-      </w:r>
-      <w:r>
-        <w:t>: &lt;omitted&gt;</w:t>
+      <w:proofErr w:type="spellStart"/>
+      <w:r>
+        <w:t>DbPassword</w:t>
+      </w:r>
+      <w:proofErr w:type="spellEnd"/>
+      <w:r>
+        <w:t xml:space="preserve">              </w:t>
+      </w:r>
+      <w:r>
+        <w:t xml:space="preserve">           </w:t>
+      </w:r>
+      <w:proofErr w:type="gramStart"/>
+      <w:r>
+        <w:t xml:space="preserve">  </w:t>
+      </w:r>
+      <w:r>
+        <w:t>:</w:t>
+      </w:r>
+      <w:proofErr w:type="gramEnd"/>
+      <w:r>
+        <w:t xml:space="preserve"> &lt;omitted&gt;</w:t>
       </w:r>
     </w:p>
     <w:p>
@@ -4706,8 +4848,13 @@
           <w:numId w:val="28"/>
         </w:numPr>
       </w:pPr>
-      <w:r>
-        <w:t xml:space="preserve">DbCidr                 </w:t>
+      <w:proofErr w:type="spellStart"/>
+      <w:r>
+        <w:t>DbCidr</w:t>
+      </w:r>
+      <w:proofErr w:type="spellEnd"/>
+      <w:r>
+        <w:t xml:space="preserve">                 </w:t>
       </w:r>
       <w:r>
         <w:t xml:space="preserve">            </w:t>
@@ -4716,10 +4863,18 @@
         <w:t xml:space="preserve"> </w:t>
       </w:r>
       <w:r>
-        <w:t xml:space="preserve">       </w:t>
-      </w:r>
-      <w:r>
-        <w:t xml:space="preserve">: </w:t>
+        <w:t xml:space="preserve">     </w:t>
+      </w:r>
+      <w:proofErr w:type="gramStart"/>
+      <w:r>
+        <w:t xml:space="preserve">  </w:t>
+      </w:r>
+      <w:r>
+        <w:t>:</w:t>
+      </w:r>
+      <w:proofErr w:type="gramEnd"/>
+      <w:r>
+        <w:t xml:space="preserve"> </w:t>
       </w:r>
       <w:r>
         <w:t>&lt;</w:t>
@@ -4739,8 +4894,29 @@
           <w:numId w:val="28"/>
         </w:numPr>
       </w:pPr>
-      <w:r>
-        <w:t xml:space="preserve">DbSnapshot                            : &lt;arn for snapshot&gt; </w:t>
+      <w:proofErr w:type="spellStart"/>
+      <w:r>
+        <w:t>DbSnapshot</w:t>
+      </w:r>
+      <w:proofErr w:type="spellEnd"/>
+      <w:r>
+        <w:t xml:space="preserve">                          </w:t>
+      </w:r>
+      <w:proofErr w:type="gramStart"/>
+      <w:r>
+        <w:t xml:space="preserve">  :</w:t>
+      </w:r>
+      <w:proofErr w:type="gramEnd"/>
+      <w:r>
+        <w:t xml:space="preserve"> &lt;</w:t>
+      </w:r>
+      <w:proofErr w:type="spellStart"/>
+      <w:r>
+        <w:t>arn</w:t>
+      </w:r>
+      <w:proofErr w:type="spellEnd"/>
+      <w:r>
+        <w:t xml:space="preserve"> for snapshot&gt; </w:t>
       </w:r>
     </w:p>
     <w:p>
@@ -4751,15 +4927,33 @@
           <w:numId w:val="28"/>
         </w:numPr>
       </w:pPr>
-      <w:r>
-        <w:t xml:space="preserve">ObjectBucketName        </w:t>
-      </w:r>
-      <w:r>
-        <w:t xml:space="preserve">       </w:t>
-      </w:r>
-      <w:r>
-        <w:t>: slor</w:t>
-      </w:r>
+      <w:proofErr w:type="spellStart"/>
+      <w:r>
+        <w:t>ObjectBucketName</w:t>
+      </w:r>
+      <w:proofErr w:type="spellEnd"/>
+      <w:r>
+        <w:t xml:space="preserve">        </w:t>
+      </w:r>
+      <w:r>
+        <w:t xml:space="preserve">     </w:t>
+      </w:r>
+      <w:proofErr w:type="gramStart"/>
+      <w:r>
+        <w:t xml:space="preserve">  </w:t>
+      </w:r>
+      <w:r>
+        <w:t>:</w:t>
+      </w:r>
+      <w:proofErr w:type="gramEnd"/>
+      <w:r>
+        <w:t xml:space="preserve"> </w:t>
+      </w:r>
+      <w:proofErr w:type="spellStart"/>
+      <w:r>
+        <w:t>slor</w:t>
+      </w:r>
+      <w:proofErr w:type="spellEnd"/>
     </w:p>
     <w:p>
       <w:pPr>
@@ -4769,14 +4963,27 @@
           <w:numId w:val="28"/>
         </w:numPr>
       </w:pPr>
-      <w:r>
-        <w:t xml:space="preserve">ScreenshotApiKey        </w:t>
-      </w:r>
-      <w:r>
-        <w:t xml:space="preserve">         </w:t>
-      </w:r>
-      <w:r>
-        <w:t>: &lt;omitted</w:t>
+      <w:proofErr w:type="spellStart"/>
+      <w:r>
+        <w:t>ScreenshotApiKey</w:t>
+      </w:r>
+      <w:proofErr w:type="spellEnd"/>
+      <w:r>
+        <w:t xml:space="preserve">        </w:t>
+      </w:r>
+      <w:r>
+        <w:t xml:space="preserve">       </w:t>
+      </w:r>
+      <w:proofErr w:type="gramStart"/>
+      <w:r>
+        <w:t xml:space="preserve">  </w:t>
+      </w:r>
+      <w:r>
+        <w:t>:</w:t>
+      </w:r>
+      <w:proofErr w:type="gramEnd"/>
+      <w:r>
+        <w:t xml:space="preserve"> &lt;omitted</w:t>
       </w:r>
       <w:r>
         <w:t>, retrieve from API gateway</w:t>
@@ -4793,14 +5000,27 @@
           <w:numId w:val="28"/>
         </w:numPr>
       </w:pPr>
-      <w:r>
-        <w:t xml:space="preserve">ScreenshotServiceUrl    </w:t>
-      </w:r>
-      <w:r>
-        <w:t xml:space="preserve">       </w:t>
-      </w:r>
-      <w:r>
-        <w:t xml:space="preserve">: </w:t>
+      <w:proofErr w:type="spellStart"/>
+      <w:r>
+        <w:t>ScreenshotServiceUrl</w:t>
+      </w:r>
+      <w:proofErr w:type="spellEnd"/>
+      <w:r>
+        <w:t xml:space="preserve">    </w:t>
+      </w:r>
+      <w:r>
+        <w:t xml:space="preserve">     </w:t>
+      </w:r>
+      <w:proofErr w:type="gramStart"/>
+      <w:r>
+        <w:t xml:space="preserve">  </w:t>
+      </w:r>
+      <w:r>
+        <w:t>:</w:t>
+      </w:r>
+      <w:proofErr w:type="gramEnd"/>
+      <w:r>
+        <w:t xml:space="preserve"> </w:t>
       </w:r>
       <w:r>
         <w:t>&lt;f</w:t>
@@ -4817,14 +5037,27 @@
           <w:numId w:val="28"/>
         </w:numPr>
       </w:pPr>
-      <w:r>
-        <w:t xml:space="preserve">ShouldCreateBucket      </w:t>
-      </w:r>
-      <w:r>
-        <w:t xml:space="preserve">       </w:t>
-      </w:r>
-      <w:r>
-        <w:t>: true</w:t>
+      <w:proofErr w:type="spellStart"/>
+      <w:r>
+        <w:t>ShouldCreateBucket</w:t>
+      </w:r>
+      <w:proofErr w:type="spellEnd"/>
+      <w:r>
+        <w:t xml:space="preserve">      </w:t>
+      </w:r>
+      <w:r>
+        <w:t xml:space="preserve">     </w:t>
+      </w:r>
+      <w:proofErr w:type="gramStart"/>
+      <w:r>
+        <w:t xml:space="preserve">  </w:t>
+      </w:r>
+      <w:r>
+        <w:t>:</w:t>
+      </w:r>
+      <w:proofErr w:type="gramEnd"/>
+      <w:r>
+        <w:t xml:space="preserve"> true</w:t>
       </w:r>
     </w:p>
     <w:p>
@@ -4835,15 +5068,114 @@
           <w:numId w:val="28"/>
         </w:numPr>
       </w:pPr>
+      <w:proofErr w:type="spellStart"/>
+      <w:proofErr w:type="gramStart"/>
       <w:r>
         <w:t>ShouldCreateObjectBucket</w:t>
       </w:r>
+      <w:proofErr w:type="spellEnd"/>
       <w:r>
         <w:t xml:space="preserve"> </w:t>
       </w:r>
       <w:r>
-        <w:t>: false</w:t>
-      </w:r>
+        <w:t>:</w:t>
+      </w:r>
+      <w:proofErr w:type="gramEnd"/>
+      <w:r>
+        <w:t xml:space="preserve"> false</w:t>
+      </w:r>
+    </w:p>
+    <w:p>
+      <w:pPr>
+        <w:pStyle w:val="ListParagraph"/>
+        <w:numPr>
+          <w:ilvl w:val="2"/>
+          <w:numId w:val="28"/>
+        </w:numPr>
+      </w:pPr>
+      <w:proofErr w:type="spellStart"/>
+      <w:r>
+        <w:t>SubnetA</w:t>
+      </w:r>
+      <w:proofErr w:type="spellEnd"/>
+      <w:r>
+        <w:t xml:space="preserve">             </w:t>
+      </w:r>
+      <w:r>
+        <w:tab/>
+      </w:r>
+      <w:proofErr w:type="gramStart"/>
+      <w:r>
+        <w:tab/>
+        <w:t xml:space="preserve"> :</w:t>
+      </w:r>
+      <w:proofErr w:type="gramEnd"/>
+      <w:r>
+        <w:t xml:space="preserve"> &lt;subnet id&gt;</w:t>
+      </w:r>
+    </w:p>
+    <w:p>
+      <w:pPr>
+        <w:pStyle w:val="ListParagraph"/>
+        <w:numPr>
+          <w:ilvl w:val="2"/>
+          <w:numId w:val="28"/>
+        </w:numPr>
+      </w:pPr>
+      <w:proofErr w:type="spellStart"/>
+      <w:r>
+        <w:t>SubnetB</w:t>
+      </w:r>
+      <w:proofErr w:type="spellEnd"/>
+      <w:r>
+        <w:tab/>
+      </w:r>
+      <w:r>
+        <w:tab/>
+      </w:r>
+      <w:proofErr w:type="gramStart"/>
+      <w:r>
+        <w:tab/>
+        <w:t xml:space="preserve"> :</w:t>
+      </w:r>
+      <w:proofErr w:type="gramEnd"/>
+      <w:r>
+        <w:t xml:space="preserve"> &lt;subnet id&gt;</w:t>
+      </w:r>
+    </w:p>
+    <w:p>
+      <w:pPr>
+        <w:pStyle w:val="ListParagraph"/>
+        <w:numPr>
+          <w:ilvl w:val="2"/>
+          <w:numId w:val="28"/>
+        </w:numPr>
+      </w:pPr>
+      <w:proofErr w:type="spellStart"/>
+      <w:r>
+        <w:t>Vpc</w:t>
+      </w:r>
+      <w:proofErr w:type="spellEnd"/>
+      <w:r>
+        <w:tab/>
+      </w:r>
+      <w:r>
+        <w:tab/>
+      </w:r>
+      <w:r>
+        <w:tab/>
+        <w:t xml:space="preserve"> : &lt;</w:t>
+      </w:r>
+      <w:proofErr w:type="spellStart"/>
+      <w:r>
+        <w:t>vpc</w:t>
+      </w:r>
+      <w:proofErr w:type="spellEnd"/>
+      <w:r>
+        <w:t xml:space="preserve"> id&gt;</w:t>
+      </w:r>
+      <w:bookmarkStart w:id="33" w:name="_GoBack"/>
+      <w:bookmarkEnd w:id="33"/>
     </w:p>
     <w:p>
       <w:pPr>
@@ -4872,7 +5204,49 @@
         <w:rPr>
           <w:i/>
         </w:rPr>
-        <w:t>react-llc\src\Auth\auth0-variables.js.prod</w:t>
+        <w:t>react-</w:t>
+      </w:r>
+      <w:proofErr w:type="spellStart"/>
+      <w:r>
+        <w:rPr>
+          <w:i/>
+        </w:rPr>
+        <w:t>llc</w:t>
+      </w:r>
+      <w:proofErr w:type="spellEnd"/>
+      <w:r>
+        <w:rPr>
+          <w:i/>
+        </w:rPr>
+        <w:t>\</w:t>
+      </w:r>
+      <w:proofErr w:type="spellStart"/>
+      <w:r>
+        <w:rPr>
+          <w:i/>
+        </w:rPr>
+        <w:t>src</w:t>
+      </w:r>
+      <w:proofErr w:type="spellEnd"/>
+      <w:r>
+        <w:rPr>
+          <w:i/>
+        </w:rPr>
+        <w:t>\</w:t>
+      </w:r>
+      <w:proofErr w:type="spellStart"/>
+      <w:r>
+        <w:rPr>
+          <w:i/>
+        </w:rPr>
+        <w:t>Auth</w:t>
+      </w:r>
+      <w:proofErr w:type="spellEnd"/>
+      <w:r>
+        <w:rPr>
+          <w:i/>
+        </w:rPr>
+        <w:t>\auth0-variables.js.prod</w:t>
       </w:r>
       <w:r>
         <w:t xml:space="preserve"> and update the following properties:</w:t>
@@ -4886,11 +5260,16 @@
           <w:numId w:val="27"/>
         </w:numPr>
       </w:pPr>
+      <w:proofErr w:type="spellStart"/>
       <w:r>
         <w:t>AUTH_CONFIG</w:t>
       </w:r>
       <w:r>
-        <w:t>.domain (from auth0)</w:t>
+        <w:t>.domain</w:t>
+      </w:r>
+      <w:proofErr w:type="spellEnd"/>
+      <w:r>
+        <w:t xml:space="preserve"> (from auth0)</w:t>
       </w:r>
     </w:p>
     <w:p>
@@ -4901,11 +5280,16 @@
           <w:numId w:val="27"/>
         </w:numPr>
       </w:pPr>
+      <w:proofErr w:type="spellStart"/>
       <w:r>
         <w:t>AUTH_CONFIG</w:t>
       </w:r>
       <w:r>
-        <w:t>.clientId (from auth0)</w:t>
+        <w:t>.clientId</w:t>
+      </w:r>
+      <w:proofErr w:type="spellEnd"/>
+      <w:r>
+        <w:t xml:space="preserve"> (from auth0)</w:t>
       </w:r>
     </w:p>
     <w:p>
@@ -4916,11 +5300,16 @@
           <w:numId w:val="27"/>
         </w:numPr>
       </w:pPr>
+      <w:proofErr w:type="spellStart"/>
       <w:r>
         <w:t>AwsConstants</w:t>
       </w:r>
       <w:r>
-        <w:t>.InvokeUrl (from API gateway for back-end URL)</w:t>
+        <w:t>.InvokeUrl</w:t>
+      </w:r>
+      <w:proofErr w:type="spellEnd"/>
+      <w:r>
+        <w:t xml:space="preserve"> (from API gateway for back-end URL)</w:t>
       </w:r>
     </w:p>
     <w:p>
@@ -4938,19 +5327,103 @@
         <w:rPr>
           <w:i/>
         </w:rPr>
-        <w:t>react-llc\src\Auth\auth0-variables.js</w:t>
-      </w:r>
+        <w:t>react-</w:t>
+      </w:r>
+      <w:proofErr w:type="spellStart"/>
       <w:r>
         <w:rPr>
           <w:i/>
         </w:rPr>
+        <w:t>llc</w:t>
+      </w:r>
+      <w:proofErr w:type="spellEnd"/>
+      <w:r>
+        <w:rPr>
+          <w:i/>
+        </w:rPr>
+        <w:t>\</w:t>
+      </w:r>
+      <w:proofErr w:type="spellStart"/>
+      <w:r>
+        <w:rPr>
+          <w:i/>
+        </w:rPr>
+        <w:t>src</w:t>
+      </w:r>
+      <w:proofErr w:type="spellEnd"/>
+      <w:r>
+        <w:rPr>
+          <w:i/>
+        </w:rPr>
+        <w:t>\</w:t>
+      </w:r>
+      <w:proofErr w:type="spellStart"/>
+      <w:r>
+        <w:rPr>
+          <w:i/>
+        </w:rPr>
+        <w:t>Auth</w:t>
+      </w:r>
+      <w:proofErr w:type="spellEnd"/>
+      <w:r>
+        <w:rPr>
+          <w:i/>
+        </w:rPr>
+        <w:t>\auth0-variables.js</w:t>
+      </w:r>
+      <w:r>
+        <w:rPr>
+          <w:i/>
+        </w:rPr>
         <w:t xml:space="preserve"> to </w:t>
       </w:r>
       <w:r>
         <w:rPr>
           <w:i/>
         </w:rPr>
-        <w:t>react-llc\src\Auth\auth0-variables.js.</w:t>
+        <w:t>react-</w:t>
+      </w:r>
+      <w:proofErr w:type="spellStart"/>
+      <w:r>
+        <w:rPr>
+          <w:i/>
+        </w:rPr>
+        <w:t>llc</w:t>
+      </w:r>
+      <w:proofErr w:type="spellEnd"/>
+      <w:r>
+        <w:rPr>
+          <w:i/>
+        </w:rPr>
+        <w:t>\</w:t>
+      </w:r>
+      <w:proofErr w:type="spellStart"/>
+      <w:r>
+        <w:rPr>
+          <w:i/>
+        </w:rPr>
+        <w:t>src</w:t>
+      </w:r>
+      <w:proofErr w:type="spellEnd"/>
+      <w:r>
+        <w:rPr>
+          <w:i/>
+        </w:rPr>
+        <w:t>\</w:t>
+      </w:r>
+      <w:proofErr w:type="spellStart"/>
+      <w:r>
+        <w:rPr>
+          <w:i/>
+        </w:rPr>
+        <w:t>Auth</w:t>
+      </w:r>
+      <w:proofErr w:type="spellEnd"/>
+      <w:r>
+        <w:rPr>
+          <w:i/>
+        </w:rPr>
+        <w:t>\auth0-variables.js.</w:t>
       </w:r>
       <w:r>
         <w:rPr>
@@ -4974,19 +5447,103 @@
         <w:rPr>
           <w:i/>
         </w:rPr>
-        <w:t>react-llc\src\Auth\auth0-variables.js</w:t>
-      </w:r>
+        <w:t>react-</w:t>
+      </w:r>
+      <w:proofErr w:type="spellStart"/>
       <w:r>
         <w:rPr>
           <w:i/>
         </w:rPr>
+        <w:t>llc</w:t>
+      </w:r>
+      <w:proofErr w:type="spellEnd"/>
+      <w:r>
+        <w:rPr>
+          <w:i/>
+        </w:rPr>
+        <w:t>\</w:t>
+      </w:r>
+      <w:proofErr w:type="spellStart"/>
+      <w:r>
+        <w:rPr>
+          <w:i/>
+        </w:rPr>
+        <w:t>src</w:t>
+      </w:r>
+      <w:proofErr w:type="spellEnd"/>
+      <w:r>
+        <w:rPr>
+          <w:i/>
+        </w:rPr>
+        <w:t>\</w:t>
+      </w:r>
+      <w:proofErr w:type="spellStart"/>
+      <w:r>
+        <w:rPr>
+          <w:i/>
+        </w:rPr>
+        <w:t>Auth</w:t>
+      </w:r>
+      <w:proofErr w:type="spellEnd"/>
+      <w:r>
+        <w:rPr>
+          <w:i/>
+        </w:rPr>
+        <w:t>\auth0-variables.js</w:t>
+      </w:r>
+      <w:r>
+        <w:rPr>
+          <w:i/>
+        </w:rPr>
         <w:t xml:space="preserve">.prod to </w:t>
       </w:r>
       <w:r>
         <w:rPr>
           <w:i/>
         </w:rPr>
-        <w:t>react-llc\src\Auth\auth0-variables.js</w:t>
+        <w:t>react-</w:t>
+      </w:r>
+      <w:proofErr w:type="spellStart"/>
+      <w:r>
+        <w:rPr>
+          <w:i/>
+        </w:rPr>
+        <w:t>llc</w:t>
+      </w:r>
+      <w:proofErr w:type="spellEnd"/>
+      <w:r>
+        <w:rPr>
+          <w:i/>
+        </w:rPr>
+        <w:t>\</w:t>
+      </w:r>
+      <w:proofErr w:type="spellStart"/>
+      <w:r>
+        <w:rPr>
+          <w:i/>
+        </w:rPr>
+        <w:t>src</w:t>
+      </w:r>
+      <w:proofErr w:type="spellEnd"/>
+      <w:r>
+        <w:rPr>
+          <w:i/>
+        </w:rPr>
+        <w:t>\</w:t>
+      </w:r>
+      <w:proofErr w:type="spellStart"/>
+      <w:r>
+        <w:rPr>
+          <w:i/>
+        </w:rPr>
+        <w:t>Auth</w:t>
+      </w:r>
+      <w:proofErr w:type="spellEnd"/>
+      <w:r>
+        <w:rPr>
+          <w:i/>
+        </w:rPr>
+        <w:t>\auth0-variables.js</w:t>
       </w:r>
     </w:p>
     <w:p>
@@ -5004,8 +5561,16 @@
         <w:rPr>
           <w:i/>
         </w:rPr>
-        <w:t>react-llc</w:t>
-      </w:r>
+        <w:t>react-</w:t>
+      </w:r>
+      <w:proofErr w:type="spellStart"/>
+      <w:r>
+        <w:rPr>
+          <w:i/>
+        </w:rPr>
+        <w:t>llc</w:t>
+      </w:r>
+      <w:proofErr w:type="spellEnd"/>
       <w:r>
         <w:t xml:space="preserve"> folder and execute:</w:t>
       </w:r>
@@ -5018,11 +5583,19 @@
           <w:i/>
         </w:rPr>
       </w:pPr>
+      <w:proofErr w:type="spellStart"/>
       <w:r>
         <w:rPr>
           <w:i/>
         </w:rPr>
-        <w:t>npm install</w:t>
+        <w:t>npm</w:t>
+      </w:r>
+      <w:proofErr w:type="spellEnd"/>
+      <w:r>
+        <w:rPr>
+          <w:i/>
+        </w:rPr>
+        <w:t xml:space="preserve"> install</w:t>
       </w:r>
     </w:p>
     <w:p>
@@ -5033,11 +5606,19 @@
           <w:i/>
         </w:rPr>
       </w:pPr>
+      <w:proofErr w:type="spellStart"/>
       <w:r>
         <w:rPr>
           <w:i/>
         </w:rPr>
-        <w:t>npm run build</w:t>
+        <w:t>npm</w:t>
+      </w:r>
+      <w:proofErr w:type="spellEnd"/>
+      <w:r>
+        <w:rPr>
+          <w:i/>
+        </w:rPr>
+        <w:t xml:space="preserve"> run build</w:t>
       </w:r>
     </w:p>
     <w:p>
@@ -5051,12 +5632,14 @@
       <w:r>
         <w:t xml:space="preserve">Copy the build folder contents (not including the build directory) to the S3 bucket created (or referenced) by the </w:t>
       </w:r>
+      <w:proofErr w:type="spellStart"/>
       <w:r>
         <w:rPr>
           <w:b/>
         </w:rPr>
         <w:t>BucketName</w:t>
       </w:r>
+      <w:proofErr w:type="spellEnd"/>
       <w:r>
         <w:t xml:space="preserve"> property from the back-end deploy</w:t>
       </w:r>
@@ -5072,11 +5655,19 @@
       <w:r>
         <w:t xml:space="preserve">Optionally, attach a DNS hostname to the CloudFront distribution backed by the </w:t>
       </w:r>
+      <w:proofErr w:type="spellStart"/>
       <w:r>
         <w:rPr>
           <w:b/>
         </w:rPr>
-        <w:t xml:space="preserve">BucketName </w:t>
+        <w:t>BucketName</w:t>
+      </w:r>
+      <w:proofErr w:type="spellEnd"/>
+      <w:r>
+        <w:rPr>
+          <w:b/>
+        </w:rPr>
+        <w:t xml:space="preserve"> </w:t>
       </w:r>
       <w:r>
         <w:t>S3 bucket</w:t>
@@ -5101,7 +5692,21 @@
           <w:b/>
         </w:rPr>
         <w:lastRenderedPageBreak/>
-        <w:t>Attach Lambda trigger on slor bucket</w:t>
+        <w:t xml:space="preserve">Attach Lambda trigger on </w:t>
+      </w:r>
+      <w:proofErr w:type="spellStart"/>
+      <w:r>
+        <w:rPr>
+          <w:b/>
+        </w:rPr>
+        <w:t>slor</w:t>
+      </w:r>
+      <w:proofErr w:type="spellEnd"/>
+      <w:r>
+        <w:rPr>
+          <w:b/>
+        </w:rPr>
+        <w:t xml:space="preserve"> bucket</w:t>
       </w:r>
     </w:p>
     <w:p>
@@ -5164,8 +5769,13 @@
         <w:ind w:left="1620"/>
       </w:pPr>
       <w:r>
-        <w:t>Lambda function like &lt;stack name&gt;-LLC-Serverless-ObjectExtractor</w:t>
-      </w:r>
+        <w:t>Lambda function like &lt;stack name&gt;-LLC-Serverless-</w:t>
+      </w:r>
+      <w:proofErr w:type="spellStart"/>
+      <w:r>
+        <w:t>ObjectExtractor</w:t>
+      </w:r>
+      <w:proofErr w:type="spellEnd"/>
     </w:p>
     <w:p>
       <w:pPr>
@@ -5222,8 +5832,13 @@
         <w:ind w:left="1620"/>
       </w:pPr>
       <w:r>
-        <w:t>Lambda function like &lt;stack name&gt;-LLC-Serverless-ObjectExtractor</w:t>
-      </w:r>
+        <w:t>Lambda function like &lt;stack name&gt;-LLC-Serverless-</w:t>
+      </w:r>
+      <w:proofErr w:type="spellStart"/>
+      <w:r>
+        <w:t>ObjectExtractor</w:t>
+      </w:r>
+      <w:proofErr w:type="spellEnd"/>
     </w:p>
     <w:p/>
     <w:p>
@@ -5319,9 +5934,11 @@
             <w:tcW w:w="2684" w:type="dxa"/>
           </w:tcPr>
           <w:p>
+            <w:proofErr w:type="spellStart"/>
             <w:r>
               <w:t>Email.InvalidLinksLink</w:t>
             </w:r>
+            <w:proofErr w:type="spellEnd"/>
           </w:p>
         </w:tc>
         <w:tc>
@@ -5361,9 +5978,11 @@
             <w:tcW w:w="2684" w:type="dxa"/>
           </w:tcPr>
           <w:p>
+            <w:proofErr w:type="spellStart"/>
             <w:r>
               <w:t>Email.LogsLink</w:t>
             </w:r>
+            <w:proofErr w:type="spellEnd"/>
           </w:p>
         </w:tc>
         <w:tc>
@@ -5404,9 +6023,11 @@
             <w:tcW w:w="2684" w:type="dxa"/>
           </w:tcPr>
           <w:p>
+            <w:proofErr w:type="spellStart"/>
             <w:r>
               <w:t>Email.NotificationEmail</w:t>
             </w:r>
+            <w:proofErr w:type="spellEnd"/>
           </w:p>
         </w:tc>
         <w:tc>
@@ -5446,9 +6067,11 @@
             <w:tcW w:w="2684" w:type="dxa"/>
           </w:tcPr>
           <w:p>
+            <w:proofErr w:type="spellStart"/>
             <w:r>
               <w:t>Email.Pass</w:t>
             </w:r>
+            <w:proofErr w:type="spellEnd"/>
           </w:p>
         </w:tc>
         <w:tc>
@@ -5489,9 +6112,11 @@
             <w:tcW w:w="2684" w:type="dxa"/>
           </w:tcPr>
           <w:p>
+            <w:proofErr w:type="spellStart"/>
             <w:r>
               <w:t>Email.User</w:t>
             </w:r>
+            <w:proofErr w:type="spellEnd"/>
           </w:p>
         </w:tc>
         <w:tc>
@@ -5531,9 +6156,11 @@
             <w:tcW w:w="2684" w:type="dxa"/>
           </w:tcPr>
           <w:p>
+            <w:proofErr w:type="spellStart"/>
             <w:r>
               <w:t>Email.WarningLinksLink</w:t>
             </w:r>
+            <w:proofErr w:type="spellEnd"/>
           </w:p>
         </w:tc>
         <w:tc>
@@ -5580,9 +6207,11 @@
             <w:tcW w:w="2684" w:type="dxa"/>
           </w:tcPr>
           <w:p>
+            <w:proofErr w:type="spellStart"/>
             <w:r>
               <w:t>LinkCheckDays</w:t>
             </w:r>
+            <w:proofErr w:type="spellEnd"/>
           </w:p>
         </w:tc>
         <w:tc>
@@ -5622,9 +6251,11 @@
             <w:tcW w:w="2684" w:type="dxa"/>
           </w:tcPr>
           <w:p>
+            <w:proofErr w:type="spellStart"/>
             <w:r>
               <w:t>LinkCheckStandardDeviations</w:t>
             </w:r>
+            <w:proofErr w:type="spellEnd"/>
           </w:p>
         </w:tc>
         <w:tc>
@@ -5665,9 +6296,11 @@
             <w:tcW w:w="2684" w:type="dxa"/>
           </w:tcPr>
           <w:p>
+            <w:proofErr w:type="spellStart"/>
             <w:r>
               <w:t>PackagesBucket</w:t>
             </w:r>
+            <w:proofErr w:type="spellEnd"/>
           </w:p>
         </w:tc>
         <w:tc>
@@ -5706,7 +6339,15 @@
     </w:p>
     <w:p>
       <w:r>
-        <w:t>#Sc8B{Y8)&amp;8FWQ8p</w:t>
+        <w:t>#Sc8B{Y</w:t>
+      </w:r>
+      <w:proofErr w:type="gramStart"/>
+      <w:r>
+        <w:t>8)&amp;</w:t>
+      </w:r>
+      <w:proofErr w:type="gramEnd"/>
+      <w:r>
+        <w:t>8FWQ8p</w:t>
       </w:r>
     </w:p>
     <w:sectPr>
@@ -5778,7 +6419,7 @@
           <w:rPr>
             <w:noProof/>
           </w:rPr>
-          <w:t>3</w:t>
+          <w:t>15</w:t>
         </w:r>
         <w:r>
           <w:rPr>
@@ -7572,6 +8213,7 @@
   <w:style w:type="character" w:default="1" w:styleId="DefaultParagraphFont">
     <w:name w:val="Default Paragraph Font"/>
     <w:uiPriority w:val="1"/>
+    <w:semiHidden/>
     <w:unhideWhenUsed/>
   </w:style>
   <w:style w:type="table" w:default="1" w:styleId="TableNormal">
@@ -9074,7 +9716,7 @@
 </file>
 
 <file path=customXml/itemProps1.xml><?xml version="1.0" encoding="utf-8"?>
-<ds:datastoreItem xmlns:ds="http://schemas.openxmlformats.org/officeDocument/2006/customXml" ds:itemID="{107BDAF6-6A0E-4BD3-9867-3A9E661567D8}">
+<ds:datastoreItem xmlns:ds="http://schemas.openxmlformats.org/officeDocument/2006/customXml" ds:itemID="{E8200E40-EE2B-4DA1-8FE2-30E1E770C9D7}">
   <ds:schemaRefs>
     <ds:schemaRef ds:uri="http://schemas.openxmlformats.org/officeDocument/2006/bibliography"/>
   </ds:schemaRefs>

</xml_diff>